<commit_message>
documentation updated with all charts
</commit_message>
<xml_diff>
--- a/Single Layer Perceptron/Documentation.docx
+++ b/Single Layer Perceptron/Documentation.docx
@@ -468,7 +468,7 @@
                     <pic:cNvPicPr/>
                   </pic:nvPicPr>
                   <pic:blipFill>
-                    <a:blip r:embed="rId4" cstate="print">
+                    <a:blip r:embed="rId7" cstate="print">
                       <a:extLst>
                         <a:ext uri="{28A0092B-C50C-407E-A947-70E740481C1C}">
                           <a14:useLocalDpi xmlns:a14="http://schemas.microsoft.com/office/drawing/2010/main" val="0"/>
@@ -526,6 +526,16 @@
           <w:szCs w:val="32"/>
         </w:rPr>
         <w:t>Assignment 1</w:t>
+      </w:r>
+      <w:r>
+        <w:rPr>
+          <w:rFonts w:eastAsia="Calibri"/>
+          <w:b/>
+          <w:bCs/>
+          <w:sz w:val="32"/>
+          <w:szCs w:val="32"/>
+        </w:rPr>
+        <w:t xml:space="preserve"> – Deep Learning &amp; Neural Networks Course</w:t>
       </w:r>
     </w:p>
     <w:p>
@@ -795,6 +805,7 @@
                 <w:szCs w:val="30"/>
               </w:rPr>
             </w:pPr>
+            <w:proofErr w:type="spellStart"/>
             <w:r>
               <w:rPr>
                 <w:rFonts w:eastAsia="Calibri"/>
@@ -803,7 +814,18 @@
                 <w:sz w:val="30"/>
                 <w:szCs w:val="30"/>
               </w:rPr>
-              <w:t>Nourhan Abdel-Karim Khalaf Abdel-Hafez</w:t>
+              <w:t>Nourhan</w:t>
+            </w:r>
+            <w:proofErr w:type="spellEnd"/>
+            <w:r>
+              <w:rPr>
+                <w:rFonts w:eastAsia="Calibri"/>
+                <w:b/>
+                <w:bCs/>
+                <w:sz w:val="30"/>
+                <w:szCs w:val="30"/>
+              </w:rPr>
+              <w:t xml:space="preserve"> Abdel-Karim Khalaf Abdel-Hafez</w:t>
             </w:r>
           </w:p>
         </w:tc>
@@ -1069,7 +1091,2810 @@
       </w:pPr>
     </w:p>
     <w:p/>
+    <w:p/>
+    <w:p/>
+    <w:p/>
+    <w:p/>
+    <w:p/>
+    <w:p/>
+    <w:p/>
+    <w:p/>
+    <w:p/>
+    <w:p/>
+    <w:p/>
+    <w:p/>
+    <w:p/>
+    <w:p/>
+    <w:p/>
+    <w:p/>
+    <w:p/>
+    <w:p/>
+    <w:p>
+      <w:pPr>
+        <w:pStyle w:val="Heading3"/>
+        <w:jc w:val="center"/>
+        <w:rPr>
+          <w:rFonts w:asciiTheme="majorBidi" w:hAnsiTheme="majorBidi"/>
+          <w:color w:val="auto"/>
+          <w:sz w:val="32"/>
+          <w:szCs w:val="32"/>
+        </w:rPr>
+      </w:pPr>
+      <w:r>
+        <w:rPr>
+          <w:rFonts w:asciiTheme="majorBidi" w:hAnsiTheme="majorBidi"/>
+          <w:color w:val="auto"/>
+          <w:sz w:val="32"/>
+          <w:szCs w:val="32"/>
+        </w:rPr>
+        <w:lastRenderedPageBreak/>
+        <w:t>Table of Contents</w:t>
+      </w:r>
+    </w:p>
+    <w:p>
+      <w:pPr>
+        <w:pStyle w:val="Heading2"/>
+        <w:rPr>
+          <w:rFonts w:asciiTheme="majorBidi" w:hAnsiTheme="majorBidi"/>
+          <w:color w:val="auto"/>
+          <w:sz w:val="28"/>
+          <w:szCs w:val="28"/>
+        </w:rPr>
+      </w:pPr>
+    </w:p>
+    <w:p>
+      <w:pPr>
+        <w:pStyle w:val="Heading2"/>
+        <w:rPr>
+          <w:rFonts w:asciiTheme="majorBidi" w:hAnsiTheme="majorBidi"/>
+          <w:color w:val="auto"/>
+          <w:sz w:val="28"/>
+          <w:szCs w:val="28"/>
+        </w:rPr>
+      </w:pPr>
+    </w:p>
+    <w:p>
+      <w:pPr>
+        <w:pStyle w:val="Heading2"/>
+        <w:rPr>
+          <w:rFonts w:asciiTheme="majorBidi" w:hAnsiTheme="majorBidi"/>
+          <w:color w:val="auto"/>
+          <w:sz w:val="28"/>
+          <w:szCs w:val="28"/>
+        </w:rPr>
+      </w:pPr>
+    </w:p>
+    <w:p>
+      <w:pPr>
+        <w:pStyle w:val="Heading2"/>
+        <w:rPr>
+          <w:rFonts w:asciiTheme="majorBidi" w:hAnsiTheme="majorBidi"/>
+          <w:color w:val="auto"/>
+          <w:sz w:val="28"/>
+          <w:szCs w:val="28"/>
+        </w:rPr>
+      </w:pPr>
+    </w:p>
+    <w:p>
+      <w:pPr>
+        <w:pStyle w:val="Heading2"/>
+        <w:rPr>
+          <w:rFonts w:asciiTheme="majorBidi" w:hAnsiTheme="majorBidi"/>
+          <w:color w:val="auto"/>
+          <w:sz w:val="28"/>
+          <w:szCs w:val="28"/>
+        </w:rPr>
+      </w:pPr>
+    </w:p>
+    <w:p>
+      <w:pPr>
+        <w:pStyle w:val="Heading2"/>
+        <w:rPr>
+          <w:rFonts w:asciiTheme="majorBidi" w:hAnsiTheme="majorBidi"/>
+          <w:color w:val="auto"/>
+          <w:sz w:val="28"/>
+          <w:szCs w:val="28"/>
+        </w:rPr>
+      </w:pPr>
+    </w:p>
+    <w:p>
+      <w:pPr>
+        <w:pStyle w:val="Heading2"/>
+        <w:rPr>
+          <w:rFonts w:asciiTheme="majorBidi" w:hAnsiTheme="majorBidi"/>
+          <w:color w:val="auto"/>
+          <w:sz w:val="28"/>
+          <w:szCs w:val="28"/>
+        </w:rPr>
+      </w:pPr>
+    </w:p>
+    <w:p>
+      <w:pPr>
+        <w:pStyle w:val="Heading2"/>
+        <w:rPr>
+          <w:rFonts w:asciiTheme="majorBidi" w:hAnsiTheme="majorBidi"/>
+          <w:color w:val="auto"/>
+          <w:sz w:val="28"/>
+          <w:szCs w:val="28"/>
+        </w:rPr>
+      </w:pPr>
+    </w:p>
+    <w:p>
+      <w:pPr>
+        <w:pStyle w:val="Heading2"/>
+        <w:rPr>
+          <w:rFonts w:asciiTheme="majorBidi" w:hAnsiTheme="majorBidi"/>
+          <w:color w:val="auto"/>
+          <w:sz w:val="28"/>
+          <w:szCs w:val="28"/>
+        </w:rPr>
+      </w:pPr>
+    </w:p>
+    <w:p>
+      <w:pPr>
+        <w:pStyle w:val="Heading2"/>
+        <w:rPr>
+          <w:rFonts w:asciiTheme="majorBidi" w:hAnsiTheme="majorBidi"/>
+          <w:color w:val="auto"/>
+          <w:sz w:val="28"/>
+          <w:szCs w:val="28"/>
+        </w:rPr>
+      </w:pPr>
+    </w:p>
+    <w:p>
+      <w:pPr>
+        <w:pStyle w:val="Heading2"/>
+        <w:rPr>
+          <w:rFonts w:asciiTheme="majorBidi" w:hAnsiTheme="majorBidi"/>
+          <w:color w:val="auto"/>
+          <w:sz w:val="28"/>
+          <w:szCs w:val="28"/>
+        </w:rPr>
+      </w:pPr>
+    </w:p>
+    <w:p>
+      <w:pPr>
+        <w:pStyle w:val="Heading2"/>
+        <w:rPr>
+          <w:rFonts w:asciiTheme="majorBidi" w:hAnsiTheme="majorBidi"/>
+          <w:color w:val="auto"/>
+          <w:sz w:val="28"/>
+          <w:szCs w:val="28"/>
+        </w:rPr>
+      </w:pPr>
+    </w:p>
+    <w:p>
+      <w:pPr>
+        <w:pStyle w:val="Heading2"/>
+        <w:rPr>
+          <w:rFonts w:asciiTheme="majorBidi" w:hAnsiTheme="majorBidi"/>
+          <w:color w:val="auto"/>
+          <w:sz w:val="28"/>
+          <w:szCs w:val="28"/>
+        </w:rPr>
+      </w:pPr>
+    </w:p>
+    <w:p>
+      <w:pPr>
+        <w:pStyle w:val="Heading2"/>
+        <w:rPr>
+          <w:rFonts w:asciiTheme="majorBidi" w:hAnsiTheme="majorBidi"/>
+          <w:color w:val="auto"/>
+          <w:sz w:val="28"/>
+          <w:szCs w:val="28"/>
+        </w:rPr>
+      </w:pPr>
+    </w:p>
+    <w:p>
+      <w:pPr>
+        <w:pStyle w:val="Heading2"/>
+        <w:rPr>
+          <w:rFonts w:asciiTheme="majorBidi" w:hAnsiTheme="majorBidi"/>
+          <w:color w:val="auto"/>
+          <w:sz w:val="28"/>
+          <w:szCs w:val="28"/>
+        </w:rPr>
+      </w:pPr>
+    </w:p>
+    <w:p>
+      <w:pPr>
+        <w:pStyle w:val="Heading2"/>
+        <w:rPr>
+          <w:rFonts w:asciiTheme="majorBidi" w:hAnsiTheme="majorBidi"/>
+          <w:color w:val="auto"/>
+          <w:sz w:val="28"/>
+          <w:szCs w:val="28"/>
+        </w:rPr>
+      </w:pPr>
+    </w:p>
+    <w:p>
+      <w:pPr>
+        <w:pStyle w:val="Heading2"/>
+        <w:rPr>
+          <w:rFonts w:asciiTheme="majorBidi" w:hAnsiTheme="majorBidi"/>
+          <w:color w:val="auto"/>
+          <w:sz w:val="28"/>
+          <w:szCs w:val="28"/>
+        </w:rPr>
+      </w:pPr>
+    </w:p>
+    <w:p>
+      <w:pPr>
+        <w:pStyle w:val="Heading2"/>
+        <w:rPr>
+          <w:rFonts w:asciiTheme="majorBidi" w:hAnsiTheme="majorBidi"/>
+          <w:color w:val="auto"/>
+          <w:sz w:val="28"/>
+          <w:szCs w:val="28"/>
+        </w:rPr>
+      </w:pPr>
+    </w:p>
+    <w:p>
+      <w:pPr>
+        <w:pStyle w:val="Heading2"/>
+        <w:rPr>
+          <w:rFonts w:asciiTheme="majorBidi" w:hAnsiTheme="majorBidi"/>
+          <w:color w:val="auto"/>
+          <w:sz w:val="28"/>
+          <w:szCs w:val="28"/>
+        </w:rPr>
+      </w:pPr>
+    </w:p>
+    <w:p>
+      <w:pPr>
+        <w:pStyle w:val="Heading2"/>
+        <w:rPr>
+          <w:rFonts w:asciiTheme="majorBidi" w:hAnsiTheme="majorBidi"/>
+          <w:color w:val="auto"/>
+          <w:sz w:val="28"/>
+          <w:szCs w:val="28"/>
+        </w:rPr>
+      </w:pPr>
+    </w:p>
+    <w:p>
+      <w:pPr>
+        <w:pStyle w:val="Heading2"/>
+        <w:rPr>
+          <w:rFonts w:asciiTheme="majorBidi" w:hAnsiTheme="majorBidi"/>
+          <w:color w:val="auto"/>
+          <w:sz w:val="28"/>
+          <w:szCs w:val="28"/>
+        </w:rPr>
+      </w:pPr>
+    </w:p>
+    <w:p>
+      <w:pPr>
+        <w:pStyle w:val="Heading2"/>
+        <w:rPr>
+          <w:rFonts w:asciiTheme="majorBidi" w:hAnsiTheme="majorBidi"/>
+          <w:color w:val="auto"/>
+          <w:sz w:val="28"/>
+          <w:szCs w:val="28"/>
+        </w:rPr>
+      </w:pPr>
+    </w:p>
+    <w:p>
+      <w:pPr>
+        <w:pStyle w:val="Heading2"/>
+        <w:rPr>
+          <w:rFonts w:asciiTheme="majorBidi" w:hAnsiTheme="majorBidi"/>
+          <w:color w:val="auto"/>
+          <w:sz w:val="28"/>
+          <w:szCs w:val="28"/>
+        </w:rPr>
+      </w:pPr>
+    </w:p>
+    <w:p>
+      <w:pPr>
+        <w:pStyle w:val="Heading2"/>
+        <w:rPr>
+          <w:rFonts w:asciiTheme="majorBidi" w:hAnsiTheme="majorBidi"/>
+          <w:color w:val="auto"/>
+          <w:sz w:val="28"/>
+          <w:szCs w:val="28"/>
+        </w:rPr>
+      </w:pPr>
+    </w:p>
+    <w:p>
+      <w:pPr>
+        <w:pStyle w:val="Heading2"/>
+        <w:rPr>
+          <w:rFonts w:asciiTheme="majorBidi" w:hAnsiTheme="majorBidi"/>
+          <w:color w:val="auto"/>
+          <w:sz w:val="28"/>
+          <w:szCs w:val="28"/>
+        </w:rPr>
+      </w:pPr>
+    </w:p>
+    <w:p>
+      <w:pPr>
+        <w:pStyle w:val="Heading2"/>
+        <w:rPr>
+          <w:rFonts w:asciiTheme="majorBidi" w:hAnsiTheme="majorBidi"/>
+          <w:color w:val="auto"/>
+          <w:sz w:val="28"/>
+          <w:szCs w:val="28"/>
+        </w:rPr>
+      </w:pPr>
+    </w:p>
+    <w:p>
+      <w:pPr>
+        <w:pStyle w:val="Heading2"/>
+        <w:rPr>
+          <w:rFonts w:asciiTheme="majorBidi" w:hAnsiTheme="majorBidi"/>
+          <w:color w:val="auto"/>
+          <w:sz w:val="28"/>
+          <w:szCs w:val="28"/>
+        </w:rPr>
+      </w:pPr>
+    </w:p>
+    <w:p>
+      <w:pPr>
+        <w:pStyle w:val="Heading2"/>
+        <w:rPr>
+          <w:rFonts w:asciiTheme="majorBidi" w:hAnsiTheme="majorBidi"/>
+          <w:color w:val="auto"/>
+          <w:sz w:val="28"/>
+          <w:szCs w:val="28"/>
+        </w:rPr>
+      </w:pPr>
+    </w:p>
+    <w:p>
+      <w:pPr>
+        <w:pStyle w:val="Heading2"/>
+        <w:rPr>
+          <w:rFonts w:asciiTheme="majorBidi" w:hAnsiTheme="majorBidi"/>
+          <w:color w:val="auto"/>
+          <w:sz w:val="28"/>
+          <w:szCs w:val="28"/>
+        </w:rPr>
+      </w:pPr>
+    </w:p>
+    <w:p>
+      <w:pPr>
+        <w:pStyle w:val="Heading2"/>
+        <w:rPr>
+          <w:rFonts w:asciiTheme="majorBidi" w:hAnsiTheme="majorBidi"/>
+          <w:color w:val="auto"/>
+          <w:sz w:val="28"/>
+          <w:szCs w:val="28"/>
+        </w:rPr>
+      </w:pPr>
+    </w:p>
+    <w:p>
+      <w:pPr>
+        <w:pStyle w:val="Heading2"/>
+        <w:rPr>
+          <w:rFonts w:asciiTheme="majorBidi" w:hAnsiTheme="majorBidi"/>
+          <w:color w:val="auto"/>
+          <w:sz w:val="28"/>
+          <w:szCs w:val="28"/>
+        </w:rPr>
+      </w:pPr>
+    </w:p>
+    <w:p>
+      <w:pPr>
+        <w:pStyle w:val="Heading2"/>
+        <w:rPr>
+          <w:rFonts w:asciiTheme="majorBidi" w:hAnsiTheme="majorBidi"/>
+          <w:color w:val="auto"/>
+          <w:sz w:val="28"/>
+          <w:szCs w:val="28"/>
+        </w:rPr>
+      </w:pPr>
+    </w:p>
+    <w:p>
+      <w:pPr>
+        <w:pStyle w:val="Heading2"/>
+        <w:rPr>
+          <w:rFonts w:asciiTheme="majorBidi" w:hAnsiTheme="majorBidi"/>
+          <w:color w:val="auto"/>
+          <w:sz w:val="28"/>
+          <w:szCs w:val="28"/>
+        </w:rPr>
+      </w:pPr>
+    </w:p>
+    <w:p>
+      <w:pPr>
+        <w:pStyle w:val="Heading2"/>
+        <w:rPr>
+          <w:rFonts w:asciiTheme="majorBidi" w:hAnsiTheme="majorBidi"/>
+          <w:color w:val="auto"/>
+          <w:sz w:val="28"/>
+          <w:szCs w:val="28"/>
+        </w:rPr>
+      </w:pPr>
+    </w:p>
+    <w:p>
+      <w:pPr>
+        <w:pStyle w:val="Heading2"/>
+        <w:jc w:val="center"/>
+        <w:rPr>
+          <w:rFonts w:asciiTheme="majorBidi" w:hAnsiTheme="majorBidi"/>
+          <w:color w:val="auto"/>
+          <w:sz w:val="32"/>
+          <w:szCs w:val="32"/>
+        </w:rPr>
+      </w:pPr>
+      <w:r>
+        <w:rPr>
+          <w:rFonts w:asciiTheme="majorBidi" w:hAnsiTheme="majorBidi"/>
+          <w:color w:val="auto"/>
+          <w:sz w:val="32"/>
+          <w:szCs w:val="32"/>
+        </w:rPr>
+        <w:lastRenderedPageBreak/>
+        <w:t>List of Figures</w:t>
+      </w:r>
+    </w:p>
+    <w:p>
+      <w:pPr>
+        <w:pStyle w:val="Heading2"/>
+        <w:rPr>
+          <w:rFonts w:asciiTheme="majorBidi" w:hAnsiTheme="majorBidi"/>
+          <w:color w:val="auto"/>
+          <w:sz w:val="28"/>
+          <w:szCs w:val="28"/>
+        </w:rPr>
+      </w:pPr>
+    </w:p>
+    <w:p>
+      <w:pPr>
+        <w:pStyle w:val="Heading2"/>
+        <w:rPr>
+          <w:rFonts w:asciiTheme="majorBidi" w:hAnsiTheme="majorBidi"/>
+          <w:color w:val="auto"/>
+          <w:sz w:val="28"/>
+          <w:szCs w:val="28"/>
+        </w:rPr>
+      </w:pPr>
+    </w:p>
+    <w:p>
+      <w:pPr>
+        <w:pStyle w:val="Heading2"/>
+        <w:rPr>
+          <w:rFonts w:asciiTheme="majorBidi" w:hAnsiTheme="majorBidi"/>
+          <w:color w:val="auto"/>
+          <w:sz w:val="28"/>
+          <w:szCs w:val="28"/>
+        </w:rPr>
+      </w:pPr>
+    </w:p>
+    <w:p>
+      <w:pPr>
+        <w:pStyle w:val="Heading2"/>
+        <w:rPr>
+          <w:rFonts w:asciiTheme="majorBidi" w:hAnsiTheme="majorBidi"/>
+          <w:color w:val="auto"/>
+          <w:sz w:val="28"/>
+          <w:szCs w:val="28"/>
+        </w:rPr>
+      </w:pPr>
+    </w:p>
+    <w:p>
+      <w:pPr>
+        <w:pStyle w:val="Heading2"/>
+        <w:rPr>
+          <w:rFonts w:asciiTheme="majorBidi" w:hAnsiTheme="majorBidi"/>
+          <w:color w:val="auto"/>
+          <w:sz w:val="28"/>
+          <w:szCs w:val="28"/>
+        </w:rPr>
+      </w:pPr>
+    </w:p>
+    <w:p>
+      <w:pPr>
+        <w:pStyle w:val="Heading2"/>
+        <w:rPr>
+          <w:rFonts w:asciiTheme="majorBidi" w:hAnsiTheme="majorBidi"/>
+          <w:color w:val="auto"/>
+          <w:sz w:val="28"/>
+          <w:szCs w:val="28"/>
+        </w:rPr>
+      </w:pPr>
+    </w:p>
+    <w:p>
+      <w:pPr>
+        <w:pStyle w:val="Heading2"/>
+        <w:rPr>
+          <w:rFonts w:asciiTheme="majorBidi" w:hAnsiTheme="majorBidi"/>
+          <w:color w:val="auto"/>
+          <w:sz w:val="28"/>
+          <w:szCs w:val="28"/>
+        </w:rPr>
+      </w:pPr>
+    </w:p>
+    <w:p>
+      <w:pPr>
+        <w:pStyle w:val="Heading2"/>
+        <w:rPr>
+          <w:rFonts w:asciiTheme="majorBidi" w:hAnsiTheme="majorBidi"/>
+          <w:color w:val="auto"/>
+          <w:sz w:val="28"/>
+          <w:szCs w:val="28"/>
+        </w:rPr>
+      </w:pPr>
+    </w:p>
+    <w:p>
+      <w:pPr>
+        <w:pStyle w:val="Heading2"/>
+        <w:rPr>
+          <w:rFonts w:asciiTheme="majorBidi" w:hAnsiTheme="majorBidi"/>
+          <w:color w:val="auto"/>
+          <w:sz w:val="28"/>
+          <w:szCs w:val="28"/>
+        </w:rPr>
+      </w:pPr>
+    </w:p>
+    <w:p>
+      <w:pPr>
+        <w:pStyle w:val="Heading2"/>
+        <w:rPr>
+          <w:rFonts w:asciiTheme="majorBidi" w:hAnsiTheme="majorBidi"/>
+          <w:color w:val="auto"/>
+          <w:sz w:val="28"/>
+          <w:szCs w:val="28"/>
+        </w:rPr>
+      </w:pPr>
+    </w:p>
+    <w:p>
+      <w:pPr>
+        <w:pStyle w:val="Heading2"/>
+        <w:rPr>
+          <w:rFonts w:asciiTheme="majorBidi" w:hAnsiTheme="majorBidi"/>
+          <w:color w:val="auto"/>
+          <w:sz w:val="28"/>
+          <w:szCs w:val="28"/>
+        </w:rPr>
+      </w:pPr>
+    </w:p>
+    <w:p>
+      <w:pPr>
+        <w:pStyle w:val="Heading2"/>
+        <w:rPr>
+          <w:rFonts w:asciiTheme="majorBidi" w:hAnsiTheme="majorBidi"/>
+          <w:color w:val="auto"/>
+          <w:sz w:val="28"/>
+          <w:szCs w:val="28"/>
+        </w:rPr>
+      </w:pPr>
+    </w:p>
+    <w:p>
+      <w:pPr>
+        <w:pStyle w:val="Heading2"/>
+        <w:rPr>
+          <w:rFonts w:asciiTheme="majorBidi" w:hAnsiTheme="majorBidi"/>
+          <w:color w:val="auto"/>
+          <w:sz w:val="28"/>
+          <w:szCs w:val="28"/>
+        </w:rPr>
+      </w:pPr>
+    </w:p>
+    <w:p>
+      <w:pPr>
+        <w:pStyle w:val="Heading2"/>
+        <w:rPr>
+          <w:rFonts w:asciiTheme="majorBidi" w:hAnsiTheme="majorBidi"/>
+          <w:color w:val="auto"/>
+          <w:sz w:val="28"/>
+          <w:szCs w:val="28"/>
+        </w:rPr>
+      </w:pPr>
+    </w:p>
+    <w:p>
+      <w:pPr>
+        <w:pStyle w:val="Heading2"/>
+        <w:rPr>
+          <w:rFonts w:asciiTheme="majorBidi" w:hAnsiTheme="majorBidi"/>
+          <w:color w:val="auto"/>
+          <w:sz w:val="28"/>
+          <w:szCs w:val="28"/>
+        </w:rPr>
+      </w:pPr>
+    </w:p>
+    <w:p>
+      <w:pPr>
+        <w:pStyle w:val="Heading2"/>
+        <w:rPr>
+          <w:rFonts w:asciiTheme="majorBidi" w:hAnsiTheme="majorBidi"/>
+          <w:color w:val="auto"/>
+          <w:sz w:val="28"/>
+          <w:szCs w:val="28"/>
+        </w:rPr>
+      </w:pPr>
+    </w:p>
+    <w:p>
+      <w:pPr>
+        <w:pStyle w:val="Heading2"/>
+        <w:rPr>
+          <w:rFonts w:asciiTheme="majorBidi" w:hAnsiTheme="majorBidi"/>
+          <w:color w:val="auto"/>
+          <w:sz w:val="28"/>
+          <w:szCs w:val="28"/>
+        </w:rPr>
+      </w:pPr>
+    </w:p>
+    <w:p>
+      <w:pPr>
+        <w:pStyle w:val="Heading2"/>
+        <w:rPr>
+          <w:rFonts w:asciiTheme="majorBidi" w:hAnsiTheme="majorBidi"/>
+          <w:color w:val="auto"/>
+          <w:sz w:val="28"/>
+          <w:szCs w:val="28"/>
+        </w:rPr>
+      </w:pPr>
+    </w:p>
+    <w:p>
+      <w:pPr>
+        <w:pStyle w:val="Heading2"/>
+        <w:rPr>
+          <w:rFonts w:asciiTheme="majorBidi" w:hAnsiTheme="majorBidi"/>
+          <w:color w:val="auto"/>
+          <w:sz w:val="28"/>
+          <w:szCs w:val="28"/>
+        </w:rPr>
+      </w:pPr>
+    </w:p>
+    <w:p>
+      <w:pPr>
+        <w:pStyle w:val="Heading2"/>
+        <w:rPr>
+          <w:rFonts w:asciiTheme="majorBidi" w:hAnsiTheme="majorBidi"/>
+          <w:color w:val="auto"/>
+          <w:sz w:val="28"/>
+          <w:szCs w:val="28"/>
+        </w:rPr>
+      </w:pPr>
+    </w:p>
+    <w:p>
+      <w:pPr>
+        <w:pStyle w:val="Heading2"/>
+        <w:rPr>
+          <w:rFonts w:asciiTheme="majorBidi" w:hAnsiTheme="majorBidi"/>
+          <w:color w:val="auto"/>
+          <w:sz w:val="28"/>
+          <w:szCs w:val="28"/>
+        </w:rPr>
+      </w:pPr>
+    </w:p>
+    <w:p>
+      <w:pPr>
+        <w:pStyle w:val="Heading2"/>
+        <w:rPr>
+          <w:rFonts w:asciiTheme="majorBidi" w:hAnsiTheme="majorBidi"/>
+          <w:color w:val="auto"/>
+          <w:sz w:val="28"/>
+          <w:szCs w:val="28"/>
+        </w:rPr>
+      </w:pPr>
+    </w:p>
+    <w:p>
+      <w:pPr>
+        <w:pStyle w:val="Heading2"/>
+        <w:rPr>
+          <w:rFonts w:asciiTheme="majorBidi" w:hAnsiTheme="majorBidi"/>
+          <w:color w:val="auto"/>
+          <w:sz w:val="28"/>
+          <w:szCs w:val="28"/>
+        </w:rPr>
+      </w:pPr>
+    </w:p>
+    <w:p>
+      <w:pPr>
+        <w:pStyle w:val="Heading2"/>
+        <w:rPr>
+          <w:rFonts w:asciiTheme="majorBidi" w:hAnsiTheme="majorBidi"/>
+          <w:color w:val="auto"/>
+          <w:sz w:val="28"/>
+          <w:szCs w:val="28"/>
+        </w:rPr>
+      </w:pPr>
+    </w:p>
+    <w:p>
+      <w:pPr>
+        <w:pStyle w:val="Heading2"/>
+        <w:rPr>
+          <w:rFonts w:asciiTheme="majorBidi" w:hAnsiTheme="majorBidi"/>
+          <w:color w:val="auto"/>
+          <w:sz w:val="28"/>
+          <w:szCs w:val="28"/>
+        </w:rPr>
+      </w:pPr>
+    </w:p>
+    <w:p>
+      <w:pPr>
+        <w:pStyle w:val="Heading2"/>
+        <w:rPr>
+          <w:rFonts w:asciiTheme="majorBidi" w:hAnsiTheme="majorBidi"/>
+          <w:color w:val="auto"/>
+          <w:sz w:val="28"/>
+          <w:szCs w:val="28"/>
+        </w:rPr>
+      </w:pPr>
+    </w:p>
+    <w:p>
+      <w:pPr>
+        <w:pStyle w:val="Heading2"/>
+        <w:rPr>
+          <w:rFonts w:asciiTheme="majorBidi" w:hAnsiTheme="majorBidi"/>
+          <w:color w:val="auto"/>
+          <w:sz w:val="28"/>
+          <w:szCs w:val="28"/>
+        </w:rPr>
+      </w:pPr>
+    </w:p>
+    <w:p>
+      <w:pPr>
+        <w:pStyle w:val="Heading2"/>
+        <w:rPr>
+          <w:rFonts w:asciiTheme="majorBidi" w:hAnsiTheme="majorBidi"/>
+          <w:color w:val="auto"/>
+          <w:sz w:val="28"/>
+          <w:szCs w:val="28"/>
+        </w:rPr>
+      </w:pPr>
+    </w:p>
+    <w:p>
+      <w:pPr>
+        <w:pStyle w:val="Heading2"/>
+        <w:rPr>
+          <w:rFonts w:asciiTheme="majorBidi" w:hAnsiTheme="majorBidi"/>
+          <w:color w:val="auto"/>
+          <w:sz w:val="28"/>
+          <w:szCs w:val="28"/>
+        </w:rPr>
+      </w:pPr>
+    </w:p>
+    <w:p>
+      <w:pPr>
+        <w:pStyle w:val="Heading2"/>
+        <w:rPr>
+          <w:rFonts w:asciiTheme="majorBidi" w:hAnsiTheme="majorBidi"/>
+          <w:color w:val="auto"/>
+          <w:sz w:val="28"/>
+          <w:szCs w:val="28"/>
+        </w:rPr>
+      </w:pPr>
+    </w:p>
+    <w:p>
+      <w:pPr>
+        <w:pStyle w:val="Heading2"/>
+        <w:rPr>
+          <w:rFonts w:asciiTheme="majorBidi" w:hAnsiTheme="majorBidi"/>
+          <w:color w:val="auto"/>
+          <w:sz w:val="28"/>
+          <w:szCs w:val="28"/>
+        </w:rPr>
+      </w:pPr>
+    </w:p>
+    <w:p>
+      <w:pPr>
+        <w:pStyle w:val="Heading2"/>
+        <w:rPr>
+          <w:rFonts w:asciiTheme="majorBidi" w:hAnsiTheme="majorBidi"/>
+          <w:color w:val="auto"/>
+          <w:sz w:val="28"/>
+          <w:szCs w:val="28"/>
+        </w:rPr>
+      </w:pPr>
+    </w:p>
+    <w:p>
+      <w:pPr>
+        <w:pStyle w:val="Heading2"/>
+        <w:rPr>
+          <w:rFonts w:asciiTheme="majorBidi" w:hAnsiTheme="majorBidi"/>
+          <w:color w:val="auto"/>
+          <w:sz w:val="28"/>
+          <w:szCs w:val="28"/>
+        </w:rPr>
+      </w:pPr>
+    </w:p>
+    <w:p>
+      <w:pPr>
+        <w:pStyle w:val="Heading2"/>
+        <w:rPr>
+          <w:rFonts w:asciiTheme="majorBidi" w:hAnsiTheme="majorBidi"/>
+          <w:color w:val="auto"/>
+          <w:sz w:val="28"/>
+          <w:szCs w:val="28"/>
+        </w:rPr>
+      </w:pPr>
+    </w:p>
+    <w:p>
+      <w:pPr>
+        <w:pStyle w:val="Heading2"/>
+        <w:rPr>
+          <w:rFonts w:asciiTheme="majorBidi" w:hAnsiTheme="majorBidi"/>
+          <w:color w:val="auto"/>
+          <w:sz w:val="28"/>
+          <w:szCs w:val="28"/>
+        </w:rPr>
+      </w:pPr>
+      <w:r>
+        <w:rPr>
+          <w:rFonts w:asciiTheme="majorBidi" w:hAnsiTheme="majorBidi"/>
+          <w:color w:val="auto"/>
+          <w:sz w:val="28"/>
+          <w:szCs w:val="28"/>
+        </w:rPr>
+        <w:lastRenderedPageBreak/>
+        <w:t>Features Linearity Visualization</w:t>
+      </w:r>
+    </w:p>
+    <w:p/>
+    <w:p>
+      <w:r>
+        <w:rPr>
+          <w:noProof/>
+        </w:rPr>
+        <w:drawing>
+          <wp:inline distT="0" distB="0" distL="0" distR="0" wp14:anchorId="2CC6C1BF" wp14:editId="54A8ACAF">
+            <wp:extent cx="2711117" cy="1828800"/>
+            <wp:effectExtent l="0" t="0" r="0" b="0"/>
+            <wp:docPr id="1" name="Picture 1" descr="Chart, scatter chart&#10;&#10;Description automatically generated"/>
+            <wp:cNvGraphicFramePr>
+              <a:graphicFrameLocks xmlns:a="http://schemas.openxmlformats.org/drawingml/2006/main" noChangeAspect="1"/>
+            </wp:cNvGraphicFramePr>
+            <a:graphic xmlns:a="http://schemas.openxmlformats.org/drawingml/2006/main">
+              <a:graphicData uri="http://schemas.openxmlformats.org/drawingml/2006/picture">
+                <pic:pic xmlns:pic="http://schemas.openxmlformats.org/drawingml/2006/picture">
+                  <pic:nvPicPr>
+                    <pic:cNvPr id="1" name="Picture 1" descr="Chart, scatter chart&#10;&#10;Description automatically generated"/>
+                    <pic:cNvPicPr/>
+                  </pic:nvPicPr>
+                  <pic:blipFill>
+                    <a:blip r:embed="rId8">
+                      <a:extLst>
+                        <a:ext uri="{28A0092B-C50C-407E-A947-70E740481C1C}">
+                          <a14:useLocalDpi xmlns:a14="http://schemas.microsoft.com/office/drawing/2010/main" val="0"/>
+                        </a:ext>
+                      </a:extLst>
+                    </a:blip>
+                    <a:stretch>
+                      <a:fillRect/>
+                    </a:stretch>
+                  </pic:blipFill>
+                  <pic:spPr>
+                    <a:xfrm>
+                      <a:off x="0" y="0"/>
+                      <a:ext cx="2711117" cy="1828800"/>
+                    </a:xfrm>
+                    <a:prstGeom prst="rect">
+                      <a:avLst/>
+                    </a:prstGeom>
+                  </pic:spPr>
+                </pic:pic>
+              </a:graphicData>
+            </a:graphic>
+          </wp:inline>
+        </w:drawing>
+      </w:r>
+      <w:r>
+        <w:rPr>
+          <w:noProof/>
+        </w:rPr>
+        <w:drawing>
+          <wp:inline distT="0" distB="0" distL="0" distR="0" wp14:anchorId="744575D0" wp14:editId="6EFC5F23">
+            <wp:extent cx="2602325" cy="1828800"/>
+            <wp:effectExtent l="0" t="0" r="7620" b="0"/>
+            <wp:docPr id="2" name="Picture 2" descr="Chart, scatter chart&#10;&#10;Description automatically generated"/>
+            <wp:cNvGraphicFramePr>
+              <a:graphicFrameLocks xmlns:a="http://schemas.openxmlformats.org/drawingml/2006/main" noChangeAspect="1"/>
+            </wp:cNvGraphicFramePr>
+            <a:graphic xmlns:a="http://schemas.openxmlformats.org/drawingml/2006/main">
+              <a:graphicData uri="http://schemas.openxmlformats.org/drawingml/2006/picture">
+                <pic:pic xmlns:pic="http://schemas.openxmlformats.org/drawingml/2006/picture">
+                  <pic:nvPicPr>
+                    <pic:cNvPr id="2" name="Picture 2" descr="Chart, scatter chart&#10;&#10;Description automatically generated"/>
+                    <pic:cNvPicPr/>
+                  </pic:nvPicPr>
+                  <pic:blipFill>
+                    <a:blip r:embed="rId9">
+                      <a:extLst>
+                        <a:ext uri="{28A0092B-C50C-407E-A947-70E740481C1C}">
+                          <a14:useLocalDpi xmlns:a14="http://schemas.microsoft.com/office/drawing/2010/main" val="0"/>
+                        </a:ext>
+                      </a:extLst>
+                    </a:blip>
+                    <a:stretch>
+                      <a:fillRect/>
+                    </a:stretch>
+                  </pic:blipFill>
+                  <pic:spPr>
+                    <a:xfrm>
+                      <a:off x="0" y="0"/>
+                      <a:ext cx="2602325" cy="1828800"/>
+                    </a:xfrm>
+                    <a:prstGeom prst="rect">
+                      <a:avLst/>
+                    </a:prstGeom>
+                  </pic:spPr>
+                </pic:pic>
+              </a:graphicData>
+            </a:graphic>
+          </wp:inline>
+        </w:drawing>
+      </w:r>
+    </w:p>
+    <w:p>
+      <w:r>
+        <w:rPr>
+          <w:noProof/>
+        </w:rPr>
+        <w:drawing>
+          <wp:inline distT="0" distB="0" distL="0" distR="0" wp14:anchorId="4DC771BE" wp14:editId="3104F145">
+            <wp:extent cx="2593755" cy="1828800"/>
+            <wp:effectExtent l="0" t="0" r="0" b="0"/>
+            <wp:docPr id="3" name="Picture 3" descr="A picture containing chart&#10;&#10;Description automatically generated"/>
+            <wp:cNvGraphicFramePr>
+              <a:graphicFrameLocks xmlns:a="http://schemas.openxmlformats.org/drawingml/2006/main" noChangeAspect="1"/>
+            </wp:cNvGraphicFramePr>
+            <a:graphic xmlns:a="http://schemas.openxmlformats.org/drawingml/2006/main">
+              <a:graphicData uri="http://schemas.openxmlformats.org/drawingml/2006/picture">
+                <pic:pic xmlns:pic="http://schemas.openxmlformats.org/drawingml/2006/picture">
+                  <pic:nvPicPr>
+                    <pic:cNvPr id="3" name="Picture 3" descr="A picture containing chart&#10;&#10;Description automatically generated"/>
+                    <pic:cNvPicPr/>
+                  </pic:nvPicPr>
+                  <pic:blipFill>
+                    <a:blip r:embed="rId10">
+                      <a:extLst>
+                        <a:ext uri="{28A0092B-C50C-407E-A947-70E740481C1C}">
+                          <a14:useLocalDpi xmlns:a14="http://schemas.microsoft.com/office/drawing/2010/main" val="0"/>
+                        </a:ext>
+                      </a:extLst>
+                    </a:blip>
+                    <a:stretch>
+                      <a:fillRect/>
+                    </a:stretch>
+                  </pic:blipFill>
+                  <pic:spPr>
+                    <a:xfrm>
+                      <a:off x="0" y="0"/>
+                      <a:ext cx="2593755" cy="1828800"/>
+                    </a:xfrm>
+                    <a:prstGeom prst="rect">
+                      <a:avLst/>
+                    </a:prstGeom>
+                  </pic:spPr>
+                </pic:pic>
+              </a:graphicData>
+            </a:graphic>
+          </wp:inline>
+        </w:drawing>
+      </w:r>
+      <w:r>
+        <w:rPr>
+          <w:noProof/>
+        </w:rPr>
+        <w:drawing>
+          <wp:inline distT="0" distB="0" distL="0" distR="0" wp14:anchorId="1369E127" wp14:editId="2DE943D7">
+            <wp:extent cx="2759150" cy="1828800"/>
+            <wp:effectExtent l="0" t="0" r="3175" b="0"/>
+            <wp:docPr id="4" name="Picture 4" descr="Chart, scatter chart&#10;&#10;Description automatically generated"/>
+            <wp:cNvGraphicFramePr>
+              <a:graphicFrameLocks xmlns:a="http://schemas.openxmlformats.org/drawingml/2006/main" noChangeAspect="1"/>
+            </wp:cNvGraphicFramePr>
+            <a:graphic xmlns:a="http://schemas.openxmlformats.org/drawingml/2006/main">
+              <a:graphicData uri="http://schemas.openxmlformats.org/drawingml/2006/picture">
+                <pic:pic xmlns:pic="http://schemas.openxmlformats.org/drawingml/2006/picture">
+                  <pic:nvPicPr>
+                    <pic:cNvPr id="4" name="Picture 4" descr="Chart, scatter chart&#10;&#10;Description automatically generated"/>
+                    <pic:cNvPicPr/>
+                  </pic:nvPicPr>
+                  <pic:blipFill>
+                    <a:blip r:embed="rId11">
+                      <a:extLst>
+                        <a:ext uri="{28A0092B-C50C-407E-A947-70E740481C1C}">
+                          <a14:useLocalDpi xmlns:a14="http://schemas.microsoft.com/office/drawing/2010/main" val="0"/>
+                        </a:ext>
+                      </a:extLst>
+                    </a:blip>
+                    <a:stretch>
+                      <a:fillRect/>
+                    </a:stretch>
+                  </pic:blipFill>
+                  <pic:spPr>
+                    <a:xfrm>
+                      <a:off x="0" y="0"/>
+                      <a:ext cx="2759150" cy="1828800"/>
+                    </a:xfrm>
+                    <a:prstGeom prst="rect">
+                      <a:avLst/>
+                    </a:prstGeom>
+                  </pic:spPr>
+                </pic:pic>
+              </a:graphicData>
+            </a:graphic>
+          </wp:inline>
+        </w:drawing>
+      </w:r>
+    </w:p>
+    <w:p>
+      <w:r>
+        <w:rPr>
+          <w:noProof/>
+        </w:rPr>
+        <w:drawing>
+          <wp:inline distT="0" distB="0" distL="0" distR="0" wp14:anchorId="392E7EE8" wp14:editId="1695EAE5">
+            <wp:extent cx="2740534" cy="1828800"/>
+            <wp:effectExtent l="0" t="0" r="3175" b="0"/>
+            <wp:docPr id="6" name="Picture 6" descr="Chart, scatter chart&#10;&#10;Description automatically generated"/>
+            <wp:cNvGraphicFramePr>
+              <a:graphicFrameLocks xmlns:a="http://schemas.openxmlformats.org/drawingml/2006/main" noChangeAspect="1"/>
+            </wp:cNvGraphicFramePr>
+            <a:graphic xmlns:a="http://schemas.openxmlformats.org/drawingml/2006/main">
+              <a:graphicData uri="http://schemas.openxmlformats.org/drawingml/2006/picture">
+                <pic:pic xmlns:pic="http://schemas.openxmlformats.org/drawingml/2006/picture">
+                  <pic:nvPicPr>
+                    <pic:cNvPr id="6" name="Picture 6" descr="Chart, scatter chart&#10;&#10;Description automatically generated"/>
+                    <pic:cNvPicPr/>
+                  </pic:nvPicPr>
+                  <pic:blipFill>
+                    <a:blip r:embed="rId12">
+                      <a:extLst>
+                        <a:ext uri="{28A0092B-C50C-407E-A947-70E740481C1C}">
+                          <a14:useLocalDpi xmlns:a14="http://schemas.microsoft.com/office/drawing/2010/main" val="0"/>
+                        </a:ext>
+                      </a:extLst>
+                    </a:blip>
+                    <a:stretch>
+                      <a:fillRect/>
+                    </a:stretch>
+                  </pic:blipFill>
+                  <pic:spPr>
+                    <a:xfrm>
+                      <a:off x="0" y="0"/>
+                      <a:ext cx="2740534" cy="1828800"/>
+                    </a:xfrm>
+                    <a:prstGeom prst="rect">
+                      <a:avLst/>
+                    </a:prstGeom>
+                  </pic:spPr>
+                </pic:pic>
+              </a:graphicData>
+            </a:graphic>
+          </wp:inline>
+        </w:drawing>
+      </w:r>
+      <w:r>
+        <w:rPr>
+          <w:noProof/>
+        </w:rPr>
+        <w:drawing>
+          <wp:inline distT="0" distB="0" distL="0" distR="0" wp14:anchorId="0F1A0DC4" wp14:editId="74C565BD">
+            <wp:extent cx="2672861" cy="1828800"/>
+            <wp:effectExtent l="0" t="0" r="0" b="0"/>
+            <wp:docPr id="7" name="Picture 7" descr="Chart&#10;&#10;Description automatically generated"/>
+            <wp:cNvGraphicFramePr>
+              <a:graphicFrameLocks xmlns:a="http://schemas.openxmlformats.org/drawingml/2006/main" noChangeAspect="1"/>
+            </wp:cNvGraphicFramePr>
+            <a:graphic xmlns:a="http://schemas.openxmlformats.org/drawingml/2006/main">
+              <a:graphicData uri="http://schemas.openxmlformats.org/drawingml/2006/picture">
+                <pic:pic xmlns:pic="http://schemas.openxmlformats.org/drawingml/2006/picture">
+                  <pic:nvPicPr>
+                    <pic:cNvPr id="7" name="Picture 7" descr="Chart&#10;&#10;Description automatically generated"/>
+                    <pic:cNvPicPr/>
+                  </pic:nvPicPr>
+                  <pic:blipFill>
+                    <a:blip r:embed="rId13">
+                      <a:extLst>
+                        <a:ext uri="{28A0092B-C50C-407E-A947-70E740481C1C}">
+                          <a14:useLocalDpi xmlns:a14="http://schemas.microsoft.com/office/drawing/2010/main" val="0"/>
+                        </a:ext>
+                      </a:extLst>
+                    </a:blip>
+                    <a:stretch>
+                      <a:fillRect/>
+                    </a:stretch>
+                  </pic:blipFill>
+                  <pic:spPr>
+                    <a:xfrm>
+                      <a:off x="0" y="0"/>
+                      <a:ext cx="2672861" cy="1828800"/>
+                    </a:xfrm>
+                    <a:prstGeom prst="rect">
+                      <a:avLst/>
+                    </a:prstGeom>
+                  </pic:spPr>
+                </pic:pic>
+              </a:graphicData>
+            </a:graphic>
+          </wp:inline>
+        </w:drawing>
+      </w:r>
+    </w:p>
+    <w:p>
+      <w:r>
+        <w:rPr>
+          <w:noProof/>
+        </w:rPr>
+        <w:drawing>
+          <wp:inline distT="0" distB="0" distL="0" distR="0" wp14:anchorId="74C3432E" wp14:editId="0B35BA34">
+            <wp:extent cx="2761860" cy="1828800"/>
+            <wp:effectExtent l="0" t="0" r="635" b="0"/>
+            <wp:docPr id="8" name="Picture 8" descr="Chart, scatter chart&#10;&#10;Description automatically generated"/>
+            <wp:cNvGraphicFramePr>
+              <a:graphicFrameLocks xmlns:a="http://schemas.openxmlformats.org/drawingml/2006/main" noChangeAspect="1"/>
+            </wp:cNvGraphicFramePr>
+            <a:graphic xmlns:a="http://schemas.openxmlformats.org/drawingml/2006/main">
+              <a:graphicData uri="http://schemas.openxmlformats.org/drawingml/2006/picture">
+                <pic:pic xmlns:pic="http://schemas.openxmlformats.org/drawingml/2006/picture">
+                  <pic:nvPicPr>
+                    <pic:cNvPr id="8" name="Picture 8" descr="Chart, scatter chart&#10;&#10;Description automatically generated"/>
+                    <pic:cNvPicPr/>
+                  </pic:nvPicPr>
+                  <pic:blipFill>
+                    <a:blip r:embed="rId14">
+                      <a:extLst>
+                        <a:ext uri="{28A0092B-C50C-407E-A947-70E740481C1C}">
+                          <a14:useLocalDpi xmlns:a14="http://schemas.microsoft.com/office/drawing/2010/main" val="0"/>
+                        </a:ext>
+                      </a:extLst>
+                    </a:blip>
+                    <a:stretch>
+                      <a:fillRect/>
+                    </a:stretch>
+                  </pic:blipFill>
+                  <pic:spPr>
+                    <a:xfrm>
+                      <a:off x="0" y="0"/>
+                      <a:ext cx="2761860" cy="1828800"/>
+                    </a:xfrm>
+                    <a:prstGeom prst="rect">
+                      <a:avLst/>
+                    </a:prstGeom>
+                  </pic:spPr>
+                </pic:pic>
+              </a:graphicData>
+            </a:graphic>
+          </wp:inline>
+        </w:drawing>
+      </w:r>
+      <w:r>
+        <w:rPr>
+          <w:noProof/>
+        </w:rPr>
+        <w:drawing>
+          <wp:inline distT="0" distB="0" distL="0" distR="0" wp14:anchorId="1DD3524D" wp14:editId="65444356">
+            <wp:extent cx="2565472" cy="1828800"/>
+            <wp:effectExtent l="0" t="0" r="6350" b="0"/>
+            <wp:docPr id="9" name="Picture 9" descr="Text&#10;&#10;Description automatically generated"/>
+            <wp:cNvGraphicFramePr>
+              <a:graphicFrameLocks xmlns:a="http://schemas.openxmlformats.org/drawingml/2006/main" noChangeAspect="1"/>
+            </wp:cNvGraphicFramePr>
+            <a:graphic xmlns:a="http://schemas.openxmlformats.org/drawingml/2006/main">
+              <a:graphicData uri="http://schemas.openxmlformats.org/drawingml/2006/picture">
+                <pic:pic xmlns:pic="http://schemas.openxmlformats.org/drawingml/2006/picture">
+                  <pic:nvPicPr>
+                    <pic:cNvPr id="9" name="Picture 9" descr="Text&#10;&#10;Description automatically generated"/>
+                    <pic:cNvPicPr/>
+                  </pic:nvPicPr>
+                  <pic:blipFill>
+                    <a:blip r:embed="rId15">
+                      <a:extLst>
+                        <a:ext uri="{28A0092B-C50C-407E-A947-70E740481C1C}">
+                          <a14:useLocalDpi xmlns:a14="http://schemas.microsoft.com/office/drawing/2010/main" val="0"/>
+                        </a:ext>
+                      </a:extLst>
+                    </a:blip>
+                    <a:stretch>
+                      <a:fillRect/>
+                    </a:stretch>
+                  </pic:blipFill>
+                  <pic:spPr>
+                    <a:xfrm>
+                      <a:off x="0" y="0"/>
+                      <a:ext cx="2565472" cy="1828800"/>
+                    </a:xfrm>
+                    <a:prstGeom prst="rect">
+                      <a:avLst/>
+                    </a:prstGeom>
+                  </pic:spPr>
+                </pic:pic>
+              </a:graphicData>
+            </a:graphic>
+          </wp:inline>
+        </w:drawing>
+      </w:r>
+    </w:p>
+    <w:p>
+      <w:pPr>
+        <w:rPr>
+          <w:noProof/>
+        </w:rPr>
+      </w:pPr>
+    </w:p>
+    <w:p>
+      <w:r>
+        <w:rPr>
+          <w:noProof/>
+        </w:rPr>
+        <w:lastRenderedPageBreak/>
+        <w:drawing>
+          <wp:inline distT="0" distB="0" distL="0" distR="0" wp14:anchorId="43B77BC2" wp14:editId="2021069E">
+            <wp:extent cx="2847702" cy="1828800"/>
+            <wp:effectExtent l="0" t="0" r="0" b="0"/>
+            <wp:docPr id="11" name="Picture 11" descr="Chart&#10;&#10;Description automatically generated"/>
+            <wp:cNvGraphicFramePr>
+              <a:graphicFrameLocks xmlns:a="http://schemas.openxmlformats.org/drawingml/2006/main" noChangeAspect="1"/>
+            </wp:cNvGraphicFramePr>
+            <a:graphic xmlns:a="http://schemas.openxmlformats.org/drawingml/2006/main">
+              <a:graphicData uri="http://schemas.openxmlformats.org/drawingml/2006/picture">
+                <pic:pic xmlns:pic="http://schemas.openxmlformats.org/drawingml/2006/picture">
+                  <pic:nvPicPr>
+                    <pic:cNvPr id="11" name="Picture 11" descr="Chart&#10;&#10;Description automatically generated"/>
+                    <pic:cNvPicPr/>
+                  </pic:nvPicPr>
+                  <pic:blipFill>
+                    <a:blip r:embed="rId16">
+                      <a:extLst>
+                        <a:ext uri="{28A0092B-C50C-407E-A947-70E740481C1C}">
+                          <a14:useLocalDpi xmlns:a14="http://schemas.microsoft.com/office/drawing/2010/main" val="0"/>
+                        </a:ext>
+                      </a:extLst>
+                    </a:blip>
+                    <a:stretch>
+                      <a:fillRect/>
+                    </a:stretch>
+                  </pic:blipFill>
+                  <pic:spPr>
+                    <a:xfrm>
+                      <a:off x="0" y="0"/>
+                      <a:ext cx="2847702" cy="1828800"/>
+                    </a:xfrm>
+                    <a:prstGeom prst="rect">
+                      <a:avLst/>
+                    </a:prstGeom>
+                  </pic:spPr>
+                </pic:pic>
+              </a:graphicData>
+            </a:graphic>
+          </wp:inline>
+        </w:drawing>
+      </w:r>
+      <w:r>
+        <w:rPr>
+          <w:noProof/>
+        </w:rPr>
+        <w:drawing>
+          <wp:inline distT="0" distB="0" distL="0" distR="0" wp14:anchorId="1F7E4371" wp14:editId="0B2CE2E1">
+            <wp:extent cx="2701399" cy="1828800"/>
+            <wp:effectExtent l="0" t="0" r="3810" b="0"/>
+            <wp:docPr id="10" name="Picture 10" descr="Chart, scatter chart&#10;&#10;Description automatically generated"/>
+            <wp:cNvGraphicFramePr>
+              <a:graphicFrameLocks xmlns:a="http://schemas.openxmlformats.org/drawingml/2006/main" noChangeAspect="1"/>
+            </wp:cNvGraphicFramePr>
+            <a:graphic xmlns:a="http://schemas.openxmlformats.org/drawingml/2006/main">
+              <a:graphicData uri="http://schemas.openxmlformats.org/drawingml/2006/picture">
+                <pic:pic xmlns:pic="http://schemas.openxmlformats.org/drawingml/2006/picture">
+                  <pic:nvPicPr>
+                    <pic:cNvPr id="10" name="Picture 10" descr="Chart, scatter chart&#10;&#10;Description automatically generated"/>
+                    <pic:cNvPicPr/>
+                  </pic:nvPicPr>
+                  <pic:blipFill>
+                    <a:blip r:embed="rId17">
+                      <a:extLst>
+                        <a:ext uri="{28A0092B-C50C-407E-A947-70E740481C1C}">
+                          <a14:useLocalDpi xmlns:a14="http://schemas.microsoft.com/office/drawing/2010/main" val="0"/>
+                        </a:ext>
+                      </a:extLst>
+                    </a:blip>
+                    <a:stretch>
+                      <a:fillRect/>
+                    </a:stretch>
+                  </pic:blipFill>
+                  <pic:spPr>
+                    <a:xfrm>
+                      <a:off x="0" y="0"/>
+                      <a:ext cx="2701399" cy="1828800"/>
+                    </a:xfrm>
+                    <a:prstGeom prst="rect">
+                      <a:avLst/>
+                    </a:prstGeom>
+                  </pic:spPr>
+                </pic:pic>
+              </a:graphicData>
+            </a:graphic>
+          </wp:inline>
+        </w:drawing>
+      </w:r>
+    </w:p>
+    <w:p/>
+    <w:p/>
+    <w:p/>
+    <w:p/>
+    <w:p/>
+    <w:p/>
+    <w:p/>
+    <w:p/>
+    <w:p/>
+    <w:p/>
+    <w:p/>
+    <w:p/>
+    <w:p/>
+    <w:p/>
+    <w:p/>
+    <w:p/>
+    <w:p/>
+    <w:p/>
+    <w:p/>
+    <w:p/>
+    <w:p/>
+    <w:p/>
+    <w:p/>
+    <w:p/>
+    <w:p/>
+    <w:p/>
+    <w:p/>
+    <w:p>
+      <w:r>
+        <w:rPr>
+          <w:noProof/>
+        </w:rPr>
+        <w:lastRenderedPageBreak/>
+        <w:drawing>
+          <wp:inline distT="0" distB="0" distL="0" distR="0" wp14:anchorId="3B8C1698" wp14:editId="4E90F589">
+            <wp:extent cx="2803071" cy="1828800"/>
+            <wp:effectExtent l="0" t="0" r="0" b="0"/>
+            <wp:docPr id="12" name="Picture 12" descr="Chart, scatter chart&#10;&#10;Description automatically generated"/>
+            <wp:cNvGraphicFramePr>
+              <a:graphicFrameLocks xmlns:a="http://schemas.openxmlformats.org/drawingml/2006/main" noChangeAspect="1"/>
+            </wp:cNvGraphicFramePr>
+            <a:graphic xmlns:a="http://schemas.openxmlformats.org/drawingml/2006/main">
+              <a:graphicData uri="http://schemas.openxmlformats.org/drawingml/2006/picture">
+                <pic:pic xmlns:pic="http://schemas.openxmlformats.org/drawingml/2006/picture">
+                  <pic:nvPicPr>
+                    <pic:cNvPr id="12" name="Picture 12" descr="Chart, scatter chart&#10;&#10;Description automatically generated"/>
+                    <pic:cNvPicPr/>
+                  </pic:nvPicPr>
+                  <pic:blipFill>
+                    <a:blip r:embed="rId18">
+                      <a:extLst>
+                        <a:ext uri="{28A0092B-C50C-407E-A947-70E740481C1C}">
+                          <a14:useLocalDpi xmlns:a14="http://schemas.microsoft.com/office/drawing/2010/main" val="0"/>
+                        </a:ext>
+                      </a:extLst>
+                    </a:blip>
+                    <a:stretch>
+                      <a:fillRect/>
+                    </a:stretch>
+                  </pic:blipFill>
+                  <pic:spPr>
+                    <a:xfrm>
+                      <a:off x="0" y="0"/>
+                      <a:ext cx="2803071" cy="1828800"/>
+                    </a:xfrm>
+                    <a:prstGeom prst="rect">
+                      <a:avLst/>
+                    </a:prstGeom>
+                  </pic:spPr>
+                </pic:pic>
+              </a:graphicData>
+            </a:graphic>
+          </wp:inline>
+        </w:drawing>
+      </w:r>
+      <w:r>
+        <w:rPr>
+          <w:noProof/>
+        </w:rPr>
+        <w:drawing>
+          <wp:inline distT="0" distB="0" distL="0" distR="0" wp14:anchorId="27C38277" wp14:editId="2FBF83A7">
+            <wp:extent cx="2688179" cy="1828800"/>
+            <wp:effectExtent l="0" t="0" r="0" b="0"/>
+            <wp:docPr id="13" name="Picture 13" descr="Chart, scatter chart&#10;&#10;Description automatically generated"/>
+            <wp:cNvGraphicFramePr>
+              <a:graphicFrameLocks xmlns:a="http://schemas.openxmlformats.org/drawingml/2006/main" noChangeAspect="1"/>
+            </wp:cNvGraphicFramePr>
+            <a:graphic xmlns:a="http://schemas.openxmlformats.org/drawingml/2006/main">
+              <a:graphicData uri="http://schemas.openxmlformats.org/drawingml/2006/picture">
+                <pic:pic xmlns:pic="http://schemas.openxmlformats.org/drawingml/2006/picture">
+                  <pic:nvPicPr>
+                    <pic:cNvPr id="13" name="Picture 13" descr="Chart, scatter chart&#10;&#10;Description automatically generated"/>
+                    <pic:cNvPicPr/>
+                  </pic:nvPicPr>
+                  <pic:blipFill>
+                    <a:blip r:embed="rId19">
+                      <a:extLst>
+                        <a:ext uri="{28A0092B-C50C-407E-A947-70E740481C1C}">
+                          <a14:useLocalDpi xmlns:a14="http://schemas.microsoft.com/office/drawing/2010/main" val="0"/>
+                        </a:ext>
+                      </a:extLst>
+                    </a:blip>
+                    <a:stretch>
+                      <a:fillRect/>
+                    </a:stretch>
+                  </pic:blipFill>
+                  <pic:spPr>
+                    <a:xfrm>
+                      <a:off x="0" y="0"/>
+                      <a:ext cx="2688179" cy="1828800"/>
+                    </a:xfrm>
+                    <a:prstGeom prst="rect">
+                      <a:avLst/>
+                    </a:prstGeom>
+                  </pic:spPr>
+                </pic:pic>
+              </a:graphicData>
+            </a:graphic>
+          </wp:inline>
+        </w:drawing>
+      </w:r>
+    </w:p>
+    <w:p>
+      <w:r>
+        <w:rPr>
+          <w:noProof/>
+        </w:rPr>
+        <w:drawing>
+          <wp:inline distT="0" distB="0" distL="0" distR="0" wp14:anchorId="1D961A4A" wp14:editId="5F582B78">
+            <wp:extent cx="2643554" cy="1829754"/>
+            <wp:effectExtent l="0" t="0" r="4445" b="0"/>
+            <wp:docPr id="14" name="Picture 14" descr="Chart&#10;&#10;Description automatically generated with medium confidence"/>
+            <wp:cNvGraphicFramePr>
+              <a:graphicFrameLocks xmlns:a="http://schemas.openxmlformats.org/drawingml/2006/main" noChangeAspect="1"/>
+            </wp:cNvGraphicFramePr>
+            <a:graphic xmlns:a="http://schemas.openxmlformats.org/drawingml/2006/main">
+              <a:graphicData uri="http://schemas.openxmlformats.org/drawingml/2006/picture">
+                <pic:pic xmlns:pic="http://schemas.openxmlformats.org/drawingml/2006/picture">
+                  <pic:nvPicPr>
+                    <pic:cNvPr id="14" name="Picture 14" descr="Chart&#10;&#10;Description automatically generated with medium confidence"/>
+                    <pic:cNvPicPr/>
+                  </pic:nvPicPr>
+                  <pic:blipFill>
+                    <a:blip r:embed="rId20">
+                      <a:extLst>
+                        <a:ext uri="{28A0092B-C50C-407E-A947-70E740481C1C}">
+                          <a14:useLocalDpi xmlns:a14="http://schemas.microsoft.com/office/drawing/2010/main" val="0"/>
+                        </a:ext>
+                      </a:extLst>
+                    </a:blip>
+                    <a:stretch>
+                      <a:fillRect/>
+                    </a:stretch>
+                  </pic:blipFill>
+                  <pic:spPr>
+                    <a:xfrm>
+                      <a:off x="0" y="0"/>
+                      <a:ext cx="2651130" cy="1834998"/>
+                    </a:xfrm>
+                    <a:prstGeom prst="rect">
+                      <a:avLst/>
+                    </a:prstGeom>
+                  </pic:spPr>
+                </pic:pic>
+              </a:graphicData>
+            </a:graphic>
+          </wp:inline>
+        </w:drawing>
+      </w:r>
+      <w:r>
+        <w:rPr>
+          <w:noProof/>
+        </w:rPr>
+        <w:drawing>
+          <wp:inline distT="0" distB="0" distL="0" distR="0" wp14:anchorId="3448C10C" wp14:editId="0E091339">
+            <wp:extent cx="2696739" cy="1835857"/>
+            <wp:effectExtent l="0" t="0" r="8890" b="0"/>
+            <wp:docPr id="15" name="Picture 15" descr="Chart, scatter chart&#10;&#10;Description automatically generated"/>
+            <wp:cNvGraphicFramePr>
+              <a:graphicFrameLocks xmlns:a="http://schemas.openxmlformats.org/drawingml/2006/main" noChangeAspect="1"/>
+            </wp:cNvGraphicFramePr>
+            <a:graphic xmlns:a="http://schemas.openxmlformats.org/drawingml/2006/main">
+              <a:graphicData uri="http://schemas.openxmlformats.org/drawingml/2006/picture">
+                <pic:pic xmlns:pic="http://schemas.openxmlformats.org/drawingml/2006/picture">
+                  <pic:nvPicPr>
+                    <pic:cNvPr id="15" name="Picture 15" descr="Chart, scatter chart&#10;&#10;Description automatically generated"/>
+                    <pic:cNvPicPr/>
+                  </pic:nvPicPr>
+                  <pic:blipFill>
+                    <a:blip r:embed="rId21">
+                      <a:extLst>
+                        <a:ext uri="{28A0092B-C50C-407E-A947-70E740481C1C}">
+                          <a14:useLocalDpi xmlns:a14="http://schemas.microsoft.com/office/drawing/2010/main" val="0"/>
+                        </a:ext>
+                      </a:extLst>
+                    </a:blip>
+                    <a:stretch>
+                      <a:fillRect/>
+                    </a:stretch>
+                  </pic:blipFill>
+                  <pic:spPr>
+                    <a:xfrm>
+                      <a:off x="0" y="0"/>
+                      <a:ext cx="2715679" cy="1848751"/>
+                    </a:xfrm>
+                    <a:prstGeom prst="rect">
+                      <a:avLst/>
+                    </a:prstGeom>
+                  </pic:spPr>
+                </pic:pic>
+              </a:graphicData>
+            </a:graphic>
+          </wp:inline>
+        </w:drawing>
+      </w:r>
+    </w:p>
+    <w:p>
+      <w:pPr>
+        <w:rPr>
+          <w:noProof/>
+        </w:rPr>
+      </w:pPr>
+    </w:p>
+    <w:p>
+      <w:r>
+        <w:rPr>
+          <w:noProof/>
+        </w:rPr>
+        <w:drawing>
+          <wp:inline distT="0" distB="0" distL="0" distR="0" wp14:anchorId="78E48823" wp14:editId="3BC4E4D4">
+            <wp:extent cx="2749062" cy="1881221"/>
+            <wp:effectExtent l="0" t="0" r="0" b="5080"/>
+            <wp:docPr id="16" name="Picture 16" descr="Chart, scatter chart&#10;&#10;Description automatically generated"/>
+            <wp:cNvGraphicFramePr>
+              <a:graphicFrameLocks xmlns:a="http://schemas.openxmlformats.org/drawingml/2006/main" noChangeAspect="1"/>
+            </wp:cNvGraphicFramePr>
+            <a:graphic xmlns:a="http://schemas.openxmlformats.org/drawingml/2006/main">
+              <a:graphicData uri="http://schemas.openxmlformats.org/drawingml/2006/picture">
+                <pic:pic xmlns:pic="http://schemas.openxmlformats.org/drawingml/2006/picture">
+                  <pic:nvPicPr>
+                    <pic:cNvPr id="16" name="Picture 16" descr="Chart, scatter chart&#10;&#10;Description automatically generated"/>
+                    <pic:cNvPicPr/>
+                  </pic:nvPicPr>
+                  <pic:blipFill>
+                    <a:blip r:embed="rId22">
+                      <a:extLst>
+                        <a:ext uri="{28A0092B-C50C-407E-A947-70E740481C1C}">
+                          <a14:useLocalDpi xmlns:a14="http://schemas.microsoft.com/office/drawing/2010/main" val="0"/>
+                        </a:ext>
+                      </a:extLst>
+                    </a:blip>
+                    <a:stretch>
+                      <a:fillRect/>
+                    </a:stretch>
+                  </pic:blipFill>
+                  <pic:spPr>
+                    <a:xfrm>
+                      <a:off x="0" y="0"/>
+                      <a:ext cx="2760189" cy="1888835"/>
+                    </a:xfrm>
+                    <a:prstGeom prst="rect">
+                      <a:avLst/>
+                    </a:prstGeom>
+                  </pic:spPr>
+                </pic:pic>
+              </a:graphicData>
+            </a:graphic>
+          </wp:inline>
+        </w:drawing>
+      </w:r>
+      <w:r>
+        <w:rPr>
+          <w:noProof/>
+        </w:rPr>
+        <w:drawing>
+          <wp:inline distT="0" distB="0" distL="0" distR="0" wp14:anchorId="65F6E100" wp14:editId="504FF54A">
+            <wp:extent cx="2708031" cy="1866490"/>
+            <wp:effectExtent l="0" t="0" r="0" b="635"/>
+            <wp:docPr id="18" name="Picture 18" descr="Chart&#10;&#10;Description automatically generated"/>
+            <wp:cNvGraphicFramePr>
+              <a:graphicFrameLocks xmlns:a="http://schemas.openxmlformats.org/drawingml/2006/main" noChangeAspect="1"/>
+            </wp:cNvGraphicFramePr>
+            <a:graphic xmlns:a="http://schemas.openxmlformats.org/drawingml/2006/main">
+              <a:graphicData uri="http://schemas.openxmlformats.org/drawingml/2006/picture">
+                <pic:pic xmlns:pic="http://schemas.openxmlformats.org/drawingml/2006/picture">
+                  <pic:nvPicPr>
+                    <pic:cNvPr id="18" name="Picture 18" descr="Chart&#10;&#10;Description automatically generated"/>
+                    <pic:cNvPicPr/>
+                  </pic:nvPicPr>
+                  <pic:blipFill>
+                    <a:blip r:embed="rId23">
+                      <a:extLst>
+                        <a:ext uri="{28A0092B-C50C-407E-A947-70E740481C1C}">
+                          <a14:useLocalDpi xmlns:a14="http://schemas.microsoft.com/office/drawing/2010/main" val="0"/>
+                        </a:ext>
+                      </a:extLst>
+                    </a:blip>
+                    <a:stretch>
+                      <a:fillRect/>
+                    </a:stretch>
+                  </pic:blipFill>
+                  <pic:spPr>
+                    <a:xfrm>
+                      <a:off x="0" y="0"/>
+                      <a:ext cx="2723504" cy="1877155"/>
+                    </a:xfrm>
+                    <a:prstGeom prst="rect">
+                      <a:avLst/>
+                    </a:prstGeom>
+                  </pic:spPr>
+                </pic:pic>
+              </a:graphicData>
+            </a:graphic>
+          </wp:inline>
+        </w:drawing>
+      </w:r>
+    </w:p>
+    <w:p/>
+    <w:p>
+      <w:r>
+        <w:rPr>
+          <w:noProof/>
+        </w:rPr>
+        <w:drawing>
+          <wp:inline distT="0" distB="0" distL="0" distR="0" wp14:anchorId="40D842A1" wp14:editId="14BA1A08">
+            <wp:extent cx="2761646" cy="1828800"/>
+            <wp:effectExtent l="0" t="0" r="635" b="0"/>
+            <wp:docPr id="19" name="Picture 19" descr="Chart, scatter chart&#10;&#10;Description automatically generated"/>
+            <wp:cNvGraphicFramePr>
+              <a:graphicFrameLocks xmlns:a="http://schemas.openxmlformats.org/drawingml/2006/main" noChangeAspect="1"/>
+            </wp:cNvGraphicFramePr>
+            <a:graphic xmlns:a="http://schemas.openxmlformats.org/drawingml/2006/main">
+              <a:graphicData uri="http://schemas.openxmlformats.org/drawingml/2006/picture">
+                <pic:pic xmlns:pic="http://schemas.openxmlformats.org/drawingml/2006/picture">
+                  <pic:nvPicPr>
+                    <pic:cNvPr id="19" name="Picture 19" descr="Chart, scatter chart&#10;&#10;Description automatically generated"/>
+                    <pic:cNvPicPr/>
+                  </pic:nvPicPr>
+                  <pic:blipFill>
+                    <a:blip r:embed="rId24">
+                      <a:extLst>
+                        <a:ext uri="{28A0092B-C50C-407E-A947-70E740481C1C}">
+                          <a14:useLocalDpi xmlns:a14="http://schemas.microsoft.com/office/drawing/2010/main" val="0"/>
+                        </a:ext>
+                      </a:extLst>
+                    </a:blip>
+                    <a:stretch>
+                      <a:fillRect/>
+                    </a:stretch>
+                  </pic:blipFill>
+                  <pic:spPr>
+                    <a:xfrm>
+                      <a:off x="0" y="0"/>
+                      <a:ext cx="2761646" cy="1828800"/>
+                    </a:xfrm>
+                    <a:prstGeom prst="rect">
+                      <a:avLst/>
+                    </a:prstGeom>
+                  </pic:spPr>
+                </pic:pic>
+              </a:graphicData>
+            </a:graphic>
+          </wp:inline>
+        </w:drawing>
+      </w:r>
+      <w:r>
+        <w:rPr>
+          <w:noProof/>
+        </w:rPr>
+        <w:drawing>
+          <wp:inline distT="0" distB="0" distL="0" distR="0" wp14:anchorId="230CD48C" wp14:editId="7F304F37">
+            <wp:extent cx="2671946" cy="1869831"/>
+            <wp:effectExtent l="0" t="0" r="0" b="0"/>
+            <wp:docPr id="20" name="Picture 20" descr="Chart, text&#10;&#10;Description automatically generated"/>
+            <wp:cNvGraphicFramePr>
+              <a:graphicFrameLocks xmlns:a="http://schemas.openxmlformats.org/drawingml/2006/main" noChangeAspect="1"/>
+            </wp:cNvGraphicFramePr>
+            <a:graphic xmlns:a="http://schemas.openxmlformats.org/drawingml/2006/main">
+              <a:graphicData uri="http://schemas.openxmlformats.org/drawingml/2006/picture">
+                <pic:pic xmlns:pic="http://schemas.openxmlformats.org/drawingml/2006/picture">
+                  <pic:nvPicPr>
+                    <pic:cNvPr id="20" name="Picture 20" descr="Chart, text&#10;&#10;Description automatically generated"/>
+                    <pic:cNvPicPr/>
+                  </pic:nvPicPr>
+                  <pic:blipFill>
+                    <a:blip r:embed="rId25">
+                      <a:extLst>
+                        <a:ext uri="{28A0092B-C50C-407E-A947-70E740481C1C}">
+                          <a14:useLocalDpi xmlns:a14="http://schemas.microsoft.com/office/drawing/2010/main" val="0"/>
+                        </a:ext>
+                      </a:extLst>
+                    </a:blip>
+                    <a:stretch>
+                      <a:fillRect/>
+                    </a:stretch>
+                  </pic:blipFill>
+                  <pic:spPr>
+                    <a:xfrm>
+                      <a:off x="0" y="0"/>
+                      <a:ext cx="2677863" cy="1873972"/>
+                    </a:xfrm>
+                    <a:prstGeom prst="rect">
+                      <a:avLst/>
+                    </a:prstGeom>
+                  </pic:spPr>
+                </pic:pic>
+              </a:graphicData>
+            </a:graphic>
+          </wp:inline>
+        </w:drawing>
+      </w:r>
+    </w:p>
+    <w:p/>
+    <w:p>
+      <w:r>
+        <w:rPr>
+          <w:noProof/>
+        </w:rPr>
+        <w:lastRenderedPageBreak/>
+        <w:drawing>
+          <wp:inline distT="0" distB="0" distL="0" distR="0" wp14:anchorId="31A234F0" wp14:editId="0137EB89">
+            <wp:extent cx="2725615" cy="1868840"/>
+            <wp:effectExtent l="0" t="0" r="0" b="0"/>
+            <wp:docPr id="23" name="Picture 23" descr="Chart, scatter chart&#10;&#10;Description automatically generated"/>
+            <wp:cNvGraphicFramePr>
+              <a:graphicFrameLocks xmlns:a="http://schemas.openxmlformats.org/drawingml/2006/main" noChangeAspect="1"/>
+            </wp:cNvGraphicFramePr>
+            <a:graphic xmlns:a="http://schemas.openxmlformats.org/drawingml/2006/main">
+              <a:graphicData uri="http://schemas.openxmlformats.org/drawingml/2006/picture">
+                <pic:pic xmlns:pic="http://schemas.openxmlformats.org/drawingml/2006/picture">
+                  <pic:nvPicPr>
+                    <pic:cNvPr id="23" name="Picture 23" descr="Chart, scatter chart&#10;&#10;Description automatically generated"/>
+                    <pic:cNvPicPr/>
+                  </pic:nvPicPr>
+                  <pic:blipFill>
+                    <a:blip r:embed="rId26">
+                      <a:extLst>
+                        <a:ext uri="{28A0092B-C50C-407E-A947-70E740481C1C}">
+                          <a14:useLocalDpi xmlns:a14="http://schemas.microsoft.com/office/drawing/2010/main" val="0"/>
+                        </a:ext>
+                      </a:extLst>
+                    </a:blip>
+                    <a:stretch>
+                      <a:fillRect/>
+                    </a:stretch>
+                  </pic:blipFill>
+                  <pic:spPr>
+                    <a:xfrm>
+                      <a:off x="0" y="0"/>
+                      <a:ext cx="2738052" cy="1877367"/>
+                    </a:xfrm>
+                    <a:prstGeom prst="rect">
+                      <a:avLst/>
+                    </a:prstGeom>
+                  </pic:spPr>
+                </pic:pic>
+              </a:graphicData>
+            </a:graphic>
+          </wp:inline>
+        </w:drawing>
+      </w:r>
+      <w:r>
+        <w:rPr>
+          <w:noProof/>
+        </w:rPr>
+        <w:drawing>
+          <wp:inline distT="0" distB="0" distL="0" distR="0" wp14:anchorId="496B590D" wp14:editId="3A09E822">
+            <wp:extent cx="2784231" cy="1843756"/>
+            <wp:effectExtent l="0" t="0" r="0" b="4445"/>
+            <wp:docPr id="24" name="Picture 24" descr="Chart&#10;&#10;Description automatically generated"/>
+            <wp:cNvGraphicFramePr>
+              <a:graphicFrameLocks xmlns:a="http://schemas.openxmlformats.org/drawingml/2006/main" noChangeAspect="1"/>
+            </wp:cNvGraphicFramePr>
+            <a:graphic xmlns:a="http://schemas.openxmlformats.org/drawingml/2006/main">
+              <a:graphicData uri="http://schemas.openxmlformats.org/drawingml/2006/picture">
+                <pic:pic xmlns:pic="http://schemas.openxmlformats.org/drawingml/2006/picture">
+                  <pic:nvPicPr>
+                    <pic:cNvPr id="24" name="Picture 24" descr="Chart&#10;&#10;Description automatically generated"/>
+                    <pic:cNvPicPr/>
+                  </pic:nvPicPr>
+                  <pic:blipFill>
+                    <a:blip r:embed="rId27">
+                      <a:extLst>
+                        <a:ext uri="{28A0092B-C50C-407E-A947-70E740481C1C}">
+                          <a14:useLocalDpi xmlns:a14="http://schemas.microsoft.com/office/drawing/2010/main" val="0"/>
+                        </a:ext>
+                      </a:extLst>
+                    </a:blip>
+                    <a:stretch>
+                      <a:fillRect/>
+                    </a:stretch>
+                  </pic:blipFill>
+                  <pic:spPr>
+                    <a:xfrm>
+                      <a:off x="0" y="0"/>
+                      <a:ext cx="2811747" cy="1861977"/>
+                    </a:xfrm>
+                    <a:prstGeom prst="rect">
+                      <a:avLst/>
+                    </a:prstGeom>
+                  </pic:spPr>
+                </pic:pic>
+              </a:graphicData>
+            </a:graphic>
+          </wp:inline>
+        </w:drawing>
+      </w:r>
+    </w:p>
+    <w:p/>
+    <w:p/>
+    <w:p/>
+    <w:p/>
+    <w:p/>
+    <w:p/>
+    <w:p/>
+    <w:p/>
+    <w:p/>
+    <w:p/>
+    <w:p/>
+    <w:p/>
+    <w:p/>
+    <w:p/>
+    <w:p/>
+    <w:p/>
+    <w:p/>
+    <w:p>
+      <w:r>
+        <w:rPr>
+          <w:noProof/>
+        </w:rPr>
+        <w:lastRenderedPageBreak/>
+        <w:drawing>
+          <wp:inline distT="0" distB="0" distL="0" distR="0" wp14:anchorId="68D1E49C" wp14:editId="13174A5D">
+            <wp:extent cx="2697880" cy="1828800"/>
+            <wp:effectExtent l="0" t="0" r="7620" b="0"/>
+            <wp:docPr id="25" name="Picture 25"/>
+            <wp:cNvGraphicFramePr>
+              <a:graphicFrameLocks xmlns:a="http://schemas.openxmlformats.org/drawingml/2006/main" noChangeAspect="1"/>
+            </wp:cNvGraphicFramePr>
+            <a:graphic xmlns:a="http://schemas.openxmlformats.org/drawingml/2006/main">
+              <a:graphicData uri="http://schemas.openxmlformats.org/drawingml/2006/picture">
+                <pic:pic xmlns:pic="http://schemas.openxmlformats.org/drawingml/2006/picture">
+                  <pic:nvPicPr>
+                    <pic:cNvPr id="25" name="Picture 25"/>
+                    <pic:cNvPicPr/>
+                  </pic:nvPicPr>
+                  <pic:blipFill>
+                    <a:blip r:embed="rId28">
+                      <a:extLst>
+                        <a:ext uri="{28A0092B-C50C-407E-A947-70E740481C1C}">
+                          <a14:useLocalDpi xmlns:a14="http://schemas.microsoft.com/office/drawing/2010/main" val="0"/>
+                        </a:ext>
+                      </a:extLst>
+                    </a:blip>
+                    <a:stretch>
+                      <a:fillRect/>
+                    </a:stretch>
+                  </pic:blipFill>
+                  <pic:spPr>
+                    <a:xfrm>
+                      <a:off x="0" y="0"/>
+                      <a:ext cx="2697880" cy="1828800"/>
+                    </a:xfrm>
+                    <a:prstGeom prst="rect">
+                      <a:avLst/>
+                    </a:prstGeom>
+                  </pic:spPr>
+                </pic:pic>
+              </a:graphicData>
+            </a:graphic>
+          </wp:inline>
+        </w:drawing>
+      </w:r>
+      <w:r>
+        <w:rPr>
+          <w:noProof/>
+        </w:rPr>
+        <w:drawing>
+          <wp:inline distT="0" distB="0" distL="0" distR="0" wp14:anchorId="499C69C7" wp14:editId="6DED155F">
+            <wp:extent cx="2695630" cy="1828800"/>
+            <wp:effectExtent l="0" t="0" r="9525" b="0"/>
+            <wp:docPr id="26" name="Picture 26"/>
+            <wp:cNvGraphicFramePr>
+              <a:graphicFrameLocks xmlns:a="http://schemas.openxmlformats.org/drawingml/2006/main" noChangeAspect="1"/>
+            </wp:cNvGraphicFramePr>
+            <a:graphic xmlns:a="http://schemas.openxmlformats.org/drawingml/2006/main">
+              <a:graphicData uri="http://schemas.openxmlformats.org/drawingml/2006/picture">
+                <pic:pic xmlns:pic="http://schemas.openxmlformats.org/drawingml/2006/picture">
+                  <pic:nvPicPr>
+                    <pic:cNvPr id="26" name="Picture 26"/>
+                    <pic:cNvPicPr/>
+                  </pic:nvPicPr>
+                  <pic:blipFill>
+                    <a:blip r:embed="rId29">
+                      <a:extLst>
+                        <a:ext uri="{28A0092B-C50C-407E-A947-70E740481C1C}">
+                          <a14:useLocalDpi xmlns:a14="http://schemas.microsoft.com/office/drawing/2010/main" val="0"/>
+                        </a:ext>
+                      </a:extLst>
+                    </a:blip>
+                    <a:stretch>
+                      <a:fillRect/>
+                    </a:stretch>
+                  </pic:blipFill>
+                  <pic:spPr>
+                    <a:xfrm>
+                      <a:off x="0" y="0"/>
+                      <a:ext cx="2695630" cy="1828800"/>
+                    </a:xfrm>
+                    <a:prstGeom prst="rect">
+                      <a:avLst/>
+                    </a:prstGeom>
+                  </pic:spPr>
+                </pic:pic>
+              </a:graphicData>
+            </a:graphic>
+          </wp:inline>
+        </w:drawing>
+      </w:r>
+      <w:r>
+        <w:rPr>
+          <w:noProof/>
+        </w:rPr>
+        <w:drawing>
+          <wp:inline distT="0" distB="0" distL="0" distR="0" wp14:anchorId="24CD62AF" wp14:editId="07F345A8">
+            <wp:extent cx="2650969" cy="1828800"/>
+            <wp:effectExtent l="0" t="0" r="0" b="0"/>
+            <wp:docPr id="27" name="Picture 27"/>
+            <wp:cNvGraphicFramePr>
+              <a:graphicFrameLocks xmlns:a="http://schemas.openxmlformats.org/drawingml/2006/main" noChangeAspect="1"/>
+            </wp:cNvGraphicFramePr>
+            <a:graphic xmlns:a="http://schemas.openxmlformats.org/drawingml/2006/main">
+              <a:graphicData uri="http://schemas.openxmlformats.org/drawingml/2006/picture">
+                <pic:pic xmlns:pic="http://schemas.openxmlformats.org/drawingml/2006/picture">
+                  <pic:nvPicPr>
+                    <pic:cNvPr id="27" name="Picture 27"/>
+                    <pic:cNvPicPr/>
+                  </pic:nvPicPr>
+                  <pic:blipFill>
+                    <a:blip r:embed="rId30">
+                      <a:extLst>
+                        <a:ext uri="{28A0092B-C50C-407E-A947-70E740481C1C}">
+                          <a14:useLocalDpi xmlns:a14="http://schemas.microsoft.com/office/drawing/2010/main" val="0"/>
+                        </a:ext>
+                      </a:extLst>
+                    </a:blip>
+                    <a:stretch>
+                      <a:fillRect/>
+                    </a:stretch>
+                  </pic:blipFill>
+                  <pic:spPr>
+                    <a:xfrm>
+                      <a:off x="0" y="0"/>
+                      <a:ext cx="2650969" cy="1828800"/>
+                    </a:xfrm>
+                    <a:prstGeom prst="rect">
+                      <a:avLst/>
+                    </a:prstGeom>
+                  </pic:spPr>
+                </pic:pic>
+              </a:graphicData>
+            </a:graphic>
+          </wp:inline>
+        </w:drawing>
+      </w:r>
+      <w:r>
+        <w:rPr>
+          <w:noProof/>
+        </w:rPr>
+        <w:drawing>
+          <wp:inline distT="0" distB="0" distL="0" distR="0" wp14:anchorId="38B3BAC0" wp14:editId="52DCDB80">
+            <wp:extent cx="2693419" cy="1828800"/>
+            <wp:effectExtent l="0" t="0" r="0" b="0"/>
+            <wp:docPr id="28" name="Picture 28"/>
+            <wp:cNvGraphicFramePr>
+              <a:graphicFrameLocks xmlns:a="http://schemas.openxmlformats.org/drawingml/2006/main" noChangeAspect="1"/>
+            </wp:cNvGraphicFramePr>
+            <a:graphic xmlns:a="http://schemas.openxmlformats.org/drawingml/2006/main">
+              <a:graphicData uri="http://schemas.openxmlformats.org/drawingml/2006/picture">
+                <pic:pic xmlns:pic="http://schemas.openxmlformats.org/drawingml/2006/picture">
+                  <pic:nvPicPr>
+                    <pic:cNvPr id="28" name="Picture 28"/>
+                    <pic:cNvPicPr/>
+                  </pic:nvPicPr>
+                  <pic:blipFill>
+                    <a:blip r:embed="rId31">
+                      <a:extLst>
+                        <a:ext uri="{28A0092B-C50C-407E-A947-70E740481C1C}">
+                          <a14:useLocalDpi xmlns:a14="http://schemas.microsoft.com/office/drawing/2010/main" val="0"/>
+                        </a:ext>
+                      </a:extLst>
+                    </a:blip>
+                    <a:stretch>
+                      <a:fillRect/>
+                    </a:stretch>
+                  </pic:blipFill>
+                  <pic:spPr>
+                    <a:xfrm>
+                      <a:off x="0" y="0"/>
+                      <a:ext cx="2693419" cy="1828800"/>
+                    </a:xfrm>
+                    <a:prstGeom prst="rect">
+                      <a:avLst/>
+                    </a:prstGeom>
+                  </pic:spPr>
+                </pic:pic>
+              </a:graphicData>
+            </a:graphic>
+          </wp:inline>
+        </w:drawing>
+      </w:r>
+      <w:r>
+        <w:rPr>
+          <w:noProof/>
+        </w:rPr>
+        <w:drawing>
+          <wp:inline distT="0" distB="0" distL="0" distR="0" wp14:anchorId="2A559B8A" wp14:editId="20F19A09">
+            <wp:extent cx="2700421" cy="1828800"/>
+            <wp:effectExtent l="0" t="0" r="5080" b="0"/>
+            <wp:docPr id="29" name="Picture 29"/>
+            <wp:cNvGraphicFramePr>
+              <a:graphicFrameLocks xmlns:a="http://schemas.openxmlformats.org/drawingml/2006/main" noChangeAspect="1"/>
+            </wp:cNvGraphicFramePr>
+            <a:graphic xmlns:a="http://schemas.openxmlformats.org/drawingml/2006/main">
+              <a:graphicData uri="http://schemas.openxmlformats.org/drawingml/2006/picture">
+                <pic:pic xmlns:pic="http://schemas.openxmlformats.org/drawingml/2006/picture">
+                  <pic:nvPicPr>
+                    <pic:cNvPr id="29" name="Picture 29"/>
+                    <pic:cNvPicPr/>
+                  </pic:nvPicPr>
+                  <pic:blipFill>
+                    <a:blip r:embed="rId32">
+                      <a:extLst>
+                        <a:ext uri="{28A0092B-C50C-407E-A947-70E740481C1C}">
+                          <a14:useLocalDpi xmlns:a14="http://schemas.microsoft.com/office/drawing/2010/main" val="0"/>
+                        </a:ext>
+                      </a:extLst>
+                    </a:blip>
+                    <a:stretch>
+                      <a:fillRect/>
+                    </a:stretch>
+                  </pic:blipFill>
+                  <pic:spPr>
+                    <a:xfrm>
+                      <a:off x="0" y="0"/>
+                      <a:ext cx="2700421" cy="1828800"/>
+                    </a:xfrm>
+                    <a:prstGeom prst="rect">
+                      <a:avLst/>
+                    </a:prstGeom>
+                  </pic:spPr>
+                </pic:pic>
+              </a:graphicData>
+            </a:graphic>
+          </wp:inline>
+        </w:drawing>
+      </w:r>
+      <w:r>
+        <w:rPr>
+          <w:noProof/>
+        </w:rPr>
+        <w:drawing>
+          <wp:inline distT="0" distB="0" distL="0" distR="0" wp14:anchorId="1ADF0ADF" wp14:editId="018A5888">
+            <wp:extent cx="2645134" cy="1828800"/>
+            <wp:effectExtent l="0" t="0" r="3175" b="0"/>
+            <wp:docPr id="30" name="Picture 30"/>
+            <wp:cNvGraphicFramePr>
+              <a:graphicFrameLocks xmlns:a="http://schemas.openxmlformats.org/drawingml/2006/main" noChangeAspect="1"/>
+            </wp:cNvGraphicFramePr>
+            <a:graphic xmlns:a="http://schemas.openxmlformats.org/drawingml/2006/main">
+              <a:graphicData uri="http://schemas.openxmlformats.org/drawingml/2006/picture">
+                <pic:pic xmlns:pic="http://schemas.openxmlformats.org/drawingml/2006/picture">
+                  <pic:nvPicPr>
+                    <pic:cNvPr id="30" name="Picture 30"/>
+                    <pic:cNvPicPr/>
+                  </pic:nvPicPr>
+                  <pic:blipFill>
+                    <a:blip r:embed="rId33">
+                      <a:extLst>
+                        <a:ext uri="{28A0092B-C50C-407E-A947-70E740481C1C}">
+                          <a14:useLocalDpi xmlns:a14="http://schemas.microsoft.com/office/drawing/2010/main" val="0"/>
+                        </a:ext>
+                      </a:extLst>
+                    </a:blip>
+                    <a:stretch>
+                      <a:fillRect/>
+                    </a:stretch>
+                  </pic:blipFill>
+                  <pic:spPr>
+                    <a:xfrm>
+                      <a:off x="0" y="0"/>
+                      <a:ext cx="2645134" cy="1828800"/>
+                    </a:xfrm>
+                    <a:prstGeom prst="rect">
+                      <a:avLst/>
+                    </a:prstGeom>
+                  </pic:spPr>
+                </pic:pic>
+              </a:graphicData>
+            </a:graphic>
+          </wp:inline>
+        </w:drawing>
+      </w:r>
+      <w:r>
+        <w:rPr>
+          <w:noProof/>
+        </w:rPr>
+        <w:lastRenderedPageBreak/>
+        <w:drawing>
+          <wp:inline distT="0" distB="0" distL="0" distR="0" wp14:anchorId="073308EB" wp14:editId="67804251">
+            <wp:extent cx="2703673" cy="1828800"/>
+            <wp:effectExtent l="0" t="0" r="1905" b="0"/>
+            <wp:docPr id="31" name="Picture 31"/>
+            <wp:cNvGraphicFramePr>
+              <a:graphicFrameLocks xmlns:a="http://schemas.openxmlformats.org/drawingml/2006/main" noChangeAspect="1"/>
+            </wp:cNvGraphicFramePr>
+            <a:graphic xmlns:a="http://schemas.openxmlformats.org/drawingml/2006/main">
+              <a:graphicData uri="http://schemas.openxmlformats.org/drawingml/2006/picture">
+                <pic:pic xmlns:pic="http://schemas.openxmlformats.org/drawingml/2006/picture">
+                  <pic:nvPicPr>
+                    <pic:cNvPr id="31" name="Picture 31"/>
+                    <pic:cNvPicPr/>
+                  </pic:nvPicPr>
+                  <pic:blipFill>
+                    <a:blip r:embed="rId34">
+                      <a:extLst>
+                        <a:ext uri="{28A0092B-C50C-407E-A947-70E740481C1C}">
+                          <a14:useLocalDpi xmlns:a14="http://schemas.microsoft.com/office/drawing/2010/main" val="0"/>
+                        </a:ext>
+                      </a:extLst>
+                    </a:blip>
+                    <a:stretch>
+                      <a:fillRect/>
+                    </a:stretch>
+                  </pic:blipFill>
+                  <pic:spPr>
+                    <a:xfrm>
+                      <a:off x="0" y="0"/>
+                      <a:ext cx="2703673" cy="1828800"/>
+                    </a:xfrm>
+                    <a:prstGeom prst="rect">
+                      <a:avLst/>
+                    </a:prstGeom>
+                  </pic:spPr>
+                </pic:pic>
+              </a:graphicData>
+            </a:graphic>
+          </wp:inline>
+        </w:drawing>
+      </w:r>
+      <w:r>
+        <w:rPr>
+          <w:noProof/>
+        </w:rPr>
+        <w:drawing>
+          <wp:inline distT="0" distB="0" distL="0" distR="0" wp14:anchorId="2F396FF0" wp14:editId="5F232F76">
+            <wp:extent cx="2632841" cy="1828800"/>
+            <wp:effectExtent l="0" t="0" r="0" b="0"/>
+            <wp:docPr id="32" name="Picture 32"/>
+            <wp:cNvGraphicFramePr>
+              <a:graphicFrameLocks xmlns:a="http://schemas.openxmlformats.org/drawingml/2006/main" noChangeAspect="1"/>
+            </wp:cNvGraphicFramePr>
+            <a:graphic xmlns:a="http://schemas.openxmlformats.org/drawingml/2006/main">
+              <a:graphicData uri="http://schemas.openxmlformats.org/drawingml/2006/picture">
+                <pic:pic xmlns:pic="http://schemas.openxmlformats.org/drawingml/2006/picture">
+                  <pic:nvPicPr>
+                    <pic:cNvPr id="32" name="Picture 32"/>
+                    <pic:cNvPicPr/>
+                  </pic:nvPicPr>
+                  <pic:blipFill>
+                    <a:blip r:embed="rId35">
+                      <a:extLst>
+                        <a:ext uri="{28A0092B-C50C-407E-A947-70E740481C1C}">
+                          <a14:useLocalDpi xmlns:a14="http://schemas.microsoft.com/office/drawing/2010/main" val="0"/>
+                        </a:ext>
+                      </a:extLst>
+                    </a:blip>
+                    <a:stretch>
+                      <a:fillRect/>
+                    </a:stretch>
+                  </pic:blipFill>
+                  <pic:spPr>
+                    <a:xfrm>
+                      <a:off x="0" y="0"/>
+                      <a:ext cx="2632841" cy="1828800"/>
+                    </a:xfrm>
+                    <a:prstGeom prst="rect">
+                      <a:avLst/>
+                    </a:prstGeom>
+                  </pic:spPr>
+                </pic:pic>
+              </a:graphicData>
+            </a:graphic>
+          </wp:inline>
+        </w:drawing>
+      </w:r>
+      <w:r>
+        <w:rPr>
+          <w:noProof/>
+        </w:rPr>
+        <w:drawing>
+          <wp:inline distT="0" distB="0" distL="0" distR="0" wp14:anchorId="039F34AC" wp14:editId="07613136">
+            <wp:extent cx="2690648" cy="1828800"/>
+            <wp:effectExtent l="0" t="0" r="0" b="0"/>
+            <wp:docPr id="33" name="Picture 33" descr="Chart, scatter chart&#10;&#10;Description automatically generated"/>
+            <wp:cNvGraphicFramePr>
+              <a:graphicFrameLocks xmlns:a="http://schemas.openxmlformats.org/drawingml/2006/main" noChangeAspect="1"/>
+            </wp:cNvGraphicFramePr>
+            <a:graphic xmlns:a="http://schemas.openxmlformats.org/drawingml/2006/main">
+              <a:graphicData uri="http://schemas.openxmlformats.org/drawingml/2006/picture">
+                <pic:pic xmlns:pic="http://schemas.openxmlformats.org/drawingml/2006/picture">
+                  <pic:nvPicPr>
+                    <pic:cNvPr id="33" name="Picture 33" descr="Chart, scatter chart&#10;&#10;Description automatically generated"/>
+                    <pic:cNvPicPr/>
+                  </pic:nvPicPr>
+                  <pic:blipFill>
+                    <a:blip r:embed="rId36">
+                      <a:extLst>
+                        <a:ext uri="{28A0092B-C50C-407E-A947-70E740481C1C}">
+                          <a14:useLocalDpi xmlns:a14="http://schemas.microsoft.com/office/drawing/2010/main" val="0"/>
+                        </a:ext>
+                      </a:extLst>
+                    </a:blip>
+                    <a:stretch>
+                      <a:fillRect/>
+                    </a:stretch>
+                  </pic:blipFill>
+                  <pic:spPr>
+                    <a:xfrm>
+                      <a:off x="0" y="0"/>
+                      <a:ext cx="2690648" cy="1828800"/>
+                    </a:xfrm>
+                    <a:prstGeom prst="rect">
+                      <a:avLst/>
+                    </a:prstGeom>
+                  </pic:spPr>
+                </pic:pic>
+              </a:graphicData>
+            </a:graphic>
+          </wp:inline>
+        </w:drawing>
+      </w:r>
+      <w:r>
+        <w:rPr>
+          <w:noProof/>
+        </w:rPr>
+        <w:drawing>
+          <wp:inline distT="0" distB="0" distL="0" distR="0" wp14:anchorId="33DF10DC" wp14:editId="273B3DB0">
+            <wp:extent cx="2727434" cy="1828800"/>
+            <wp:effectExtent l="0" t="0" r="0" b="0"/>
+            <wp:docPr id="35" name="Picture 35"/>
+            <wp:cNvGraphicFramePr>
+              <a:graphicFrameLocks xmlns:a="http://schemas.openxmlformats.org/drawingml/2006/main" noChangeAspect="1"/>
+            </wp:cNvGraphicFramePr>
+            <a:graphic xmlns:a="http://schemas.openxmlformats.org/drawingml/2006/main">
+              <a:graphicData uri="http://schemas.openxmlformats.org/drawingml/2006/picture">
+                <pic:pic xmlns:pic="http://schemas.openxmlformats.org/drawingml/2006/picture">
+                  <pic:nvPicPr>
+                    <pic:cNvPr id="35" name="Picture 35"/>
+                    <pic:cNvPicPr/>
+                  </pic:nvPicPr>
+                  <pic:blipFill>
+                    <a:blip r:embed="rId37">
+                      <a:extLst>
+                        <a:ext uri="{28A0092B-C50C-407E-A947-70E740481C1C}">
+                          <a14:useLocalDpi xmlns:a14="http://schemas.microsoft.com/office/drawing/2010/main" val="0"/>
+                        </a:ext>
+                      </a:extLst>
+                    </a:blip>
+                    <a:stretch>
+                      <a:fillRect/>
+                    </a:stretch>
+                  </pic:blipFill>
+                  <pic:spPr>
+                    <a:xfrm>
+                      <a:off x="0" y="0"/>
+                      <a:ext cx="2727434" cy="1828800"/>
+                    </a:xfrm>
+                    <a:prstGeom prst="rect">
+                      <a:avLst/>
+                    </a:prstGeom>
+                  </pic:spPr>
+                </pic:pic>
+              </a:graphicData>
+            </a:graphic>
+          </wp:inline>
+        </w:drawing>
+      </w:r>
+    </w:p>
+    <w:p/>
+    <w:p/>
+    <w:p/>
+    <w:p/>
+    <w:p/>
+    <w:p/>
+    <w:p/>
+    <w:p>
+      <w:r>
+        <w:rPr>
+          <w:noProof/>
+        </w:rPr>
+        <w:lastRenderedPageBreak/>
+        <w:drawing>
+          <wp:inline distT="0" distB="0" distL="0" distR="0" wp14:anchorId="661F5D53" wp14:editId="652EAEE8">
+            <wp:extent cx="2689726" cy="1828800"/>
+            <wp:effectExtent l="0" t="0" r="0" b="0"/>
+            <wp:docPr id="37" name="Picture 37"/>
+            <wp:cNvGraphicFramePr>
+              <a:graphicFrameLocks xmlns:a="http://schemas.openxmlformats.org/drawingml/2006/main" noChangeAspect="1"/>
+            </wp:cNvGraphicFramePr>
+            <a:graphic xmlns:a="http://schemas.openxmlformats.org/drawingml/2006/main">
+              <a:graphicData uri="http://schemas.openxmlformats.org/drawingml/2006/picture">
+                <pic:pic xmlns:pic="http://schemas.openxmlformats.org/drawingml/2006/picture">
+                  <pic:nvPicPr>
+                    <pic:cNvPr id="37" name="Picture 37"/>
+                    <pic:cNvPicPr/>
+                  </pic:nvPicPr>
+                  <pic:blipFill>
+                    <a:blip r:embed="rId38">
+                      <a:extLst>
+                        <a:ext uri="{28A0092B-C50C-407E-A947-70E740481C1C}">
+                          <a14:useLocalDpi xmlns:a14="http://schemas.microsoft.com/office/drawing/2010/main" val="0"/>
+                        </a:ext>
+                      </a:extLst>
+                    </a:blip>
+                    <a:stretch>
+                      <a:fillRect/>
+                    </a:stretch>
+                  </pic:blipFill>
+                  <pic:spPr>
+                    <a:xfrm>
+                      <a:off x="0" y="0"/>
+                      <a:ext cx="2689726" cy="1828800"/>
+                    </a:xfrm>
+                    <a:prstGeom prst="rect">
+                      <a:avLst/>
+                    </a:prstGeom>
+                  </pic:spPr>
+                </pic:pic>
+              </a:graphicData>
+            </a:graphic>
+          </wp:inline>
+        </w:drawing>
+      </w:r>
+      <w:r>
+        <w:rPr>
+          <w:noProof/>
+        </w:rPr>
+        <w:drawing>
+          <wp:inline distT="0" distB="0" distL="0" distR="0" wp14:anchorId="1E4F3412" wp14:editId="78D78327">
+            <wp:extent cx="2696441" cy="1828800"/>
+            <wp:effectExtent l="0" t="0" r="8890" b="0"/>
+            <wp:docPr id="38" name="Picture 38"/>
+            <wp:cNvGraphicFramePr>
+              <a:graphicFrameLocks xmlns:a="http://schemas.openxmlformats.org/drawingml/2006/main" noChangeAspect="1"/>
+            </wp:cNvGraphicFramePr>
+            <a:graphic xmlns:a="http://schemas.openxmlformats.org/drawingml/2006/main">
+              <a:graphicData uri="http://schemas.openxmlformats.org/drawingml/2006/picture">
+                <pic:pic xmlns:pic="http://schemas.openxmlformats.org/drawingml/2006/picture">
+                  <pic:nvPicPr>
+                    <pic:cNvPr id="38" name="Picture 38"/>
+                    <pic:cNvPicPr/>
+                  </pic:nvPicPr>
+                  <pic:blipFill>
+                    <a:blip r:embed="rId39">
+                      <a:extLst>
+                        <a:ext uri="{28A0092B-C50C-407E-A947-70E740481C1C}">
+                          <a14:useLocalDpi xmlns:a14="http://schemas.microsoft.com/office/drawing/2010/main" val="0"/>
+                        </a:ext>
+                      </a:extLst>
+                    </a:blip>
+                    <a:stretch>
+                      <a:fillRect/>
+                    </a:stretch>
+                  </pic:blipFill>
+                  <pic:spPr>
+                    <a:xfrm>
+                      <a:off x="0" y="0"/>
+                      <a:ext cx="2696441" cy="1828800"/>
+                    </a:xfrm>
+                    <a:prstGeom prst="rect">
+                      <a:avLst/>
+                    </a:prstGeom>
+                  </pic:spPr>
+                </pic:pic>
+              </a:graphicData>
+            </a:graphic>
+          </wp:inline>
+        </w:drawing>
+      </w:r>
+      <w:r>
+        <w:rPr>
+          <w:noProof/>
+        </w:rPr>
+        <w:drawing>
+          <wp:inline distT="0" distB="0" distL="0" distR="0" wp14:anchorId="15A6A99E" wp14:editId="2BE1DF2F">
+            <wp:extent cx="2623705" cy="1828800"/>
+            <wp:effectExtent l="0" t="0" r="5715" b="0"/>
+            <wp:docPr id="39" name="Picture 39" descr="A picture containing text&#10;&#10;Description automatically generated"/>
+            <wp:cNvGraphicFramePr>
+              <a:graphicFrameLocks xmlns:a="http://schemas.openxmlformats.org/drawingml/2006/main" noChangeAspect="1"/>
+            </wp:cNvGraphicFramePr>
+            <a:graphic xmlns:a="http://schemas.openxmlformats.org/drawingml/2006/main">
+              <a:graphicData uri="http://schemas.openxmlformats.org/drawingml/2006/picture">
+                <pic:pic xmlns:pic="http://schemas.openxmlformats.org/drawingml/2006/picture">
+                  <pic:nvPicPr>
+                    <pic:cNvPr id="39" name="Picture 39" descr="A picture containing text&#10;&#10;Description automatically generated"/>
+                    <pic:cNvPicPr/>
+                  </pic:nvPicPr>
+                  <pic:blipFill>
+                    <a:blip r:embed="rId40">
+                      <a:extLst>
+                        <a:ext uri="{28A0092B-C50C-407E-A947-70E740481C1C}">
+                          <a14:useLocalDpi xmlns:a14="http://schemas.microsoft.com/office/drawing/2010/main" val="0"/>
+                        </a:ext>
+                      </a:extLst>
+                    </a:blip>
+                    <a:stretch>
+                      <a:fillRect/>
+                    </a:stretch>
+                  </pic:blipFill>
+                  <pic:spPr>
+                    <a:xfrm>
+                      <a:off x="0" y="0"/>
+                      <a:ext cx="2623705" cy="1828800"/>
+                    </a:xfrm>
+                    <a:prstGeom prst="rect">
+                      <a:avLst/>
+                    </a:prstGeom>
+                  </pic:spPr>
+                </pic:pic>
+              </a:graphicData>
+            </a:graphic>
+          </wp:inline>
+        </w:drawing>
+      </w:r>
+      <w:r>
+        <w:rPr>
+          <w:noProof/>
+        </w:rPr>
+        <w:drawing>
+          <wp:inline distT="0" distB="0" distL="0" distR="0" wp14:anchorId="54279EAC" wp14:editId="51781679">
+            <wp:extent cx="2735340" cy="1828800"/>
+            <wp:effectExtent l="0" t="0" r="8255" b="0"/>
+            <wp:docPr id="40" name="Picture 40"/>
+            <wp:cNvGraphicFramePr>
+              <a:graphicFrameLocks xmlns:a="http://schemas.openxmlformats.org/drawingml/2006/main" noChangeAspect="1"/>
+            </wp:cNvGraphicFramePr>
+            <a:graphic xmlns:a="http://schemas.openxmlformats.org/drawingml/2006/main">
+              <a:graphicData uri="http://schemas.openxmlformats.org/drawingml/2006/picture">
+                <pic:pic xmlns:pic="http://schemas.openxmlformats.org/drawingml/2006/picture">
+                  <pic:nvPicPr>
+                    <pic:cNvPr id="40" name="Picture 40"/>
+                    <pic:cNvPicPr/>
+                  </pic:nvPicPr>
+                  <pic:blipFill>
+                    <a:blip r:embed="rId41">
+                      <a:extLst>
+                        <a:ext uri="{28A0092B-C50C-407E-A947-70E740481C1C}">
+                          <a14:useLocalDpi xmlns:a14="http://schemas.microsoft.com/office/drawing/2010/main" val="0"/>
+                        </a:ext>
+                      </a:extLst>
+                    </a:blip>
+                    <a:stretch>
+                      <a:fillRect/>
+                    </a:stretch>
+                  </pic:blipFill>
+                  <pic:spPr>
+                    <a:xfrm>
+                      <a:off x="0" y="0"/>
+                      <a:ext cx="2735340" cy="1828800"/>
+                    </a:xfrm>
+                    <a:prstGeom prst="rect">
+                      <a:avLst/>
+                    </a:prstGeom>
+                  </pic:spPr>
+                </pic:pic>
+              </a:graphicData>
+            </a:graphic>
+          </wp:inline>
+        </w:drawing>
+      </w:r>
+      <w:r>
+        <w:rPr>
+          <w:noProof/>
+        </w:rPr>
+        <w:drawing>
+          <wp:inline distT="0" distB="0" distL="0" distR="0" wp14:anchorId="189D0B2F" wp14:editId="7C206DED">
+            <wp:extent cx="2727251" cy="1828800"/>
+            <wp:effectExtent l="0" t="0" r="0" b="0"/>
+            <wp:docPr id="43" name="Picture 43" descr="Chart, scatter chart&#10;&#10;Description automatically generated"/>
+            <wp:cNvGraphicFramePr>
+              <a:graphicFrameLocks xmlns:a="http://schemas.openxmlformats.org/drawingml/2006/main" noChangeAspect="1"/>
+            </wp:cNvGraphicFramePr>
+            <a:graphic xmlns:a="http://schemas.openxmlformats.org/drawingml/2006/main">
+              <a:graphicData uri="http://schemas.openxmlformats.org/drawingml/2006/picture">
+                <pic:pic xmlns:pic="http://schemas.openxmlformats.org/drawingml/2006/picture">
+                  <pic:nvPicPr>
+                    <pic:cNvPr id="43" name="Picture 43" descr="Chart, scatter chart&#10;&#10;Description automatically generated"/>
+                    <pic:cNvPicPr/>
+                  </pic:nvPicPr>
+                  <pic:blipFill>
+                    <a:blip r:embed="rId42">
+                      <a:extLst>
+                        <a:ext uri="{28A0092B-C50C-407E-A947-70E740481C1C}">
+                          <a14:useLocalDpi xmlns:a14="http://schemas.microsoft.com/office/drawing/2010/main" val="0"/>
+                        </a:ext>
+                      </a:extLst>
+                    </a:blip>
+                    <a:stretch>
+                      <a:fillRect/>
+                    </a:stretch>
+                  </pic:blipFill>
+                  <pic:spPr>
+                    <a:xfrm>
+                      <a:off x="0" y="0"/>
+                      <a:ext cx="2727251" cy="1828800"/>
+                    </a:xfrm>
+                    <a:prstGeom prst="rect">
+                      <a:avLst/>
+                    </a:prstGeom>
+                  </pic:spPr>
+                </pic:pic>
+              </a:graphicData>
+            </a:graphic>
+          </wp:inline>
+        </w:drawing>
+      </w:r>
+      <w:r>
+        <w:rPr>
+          <w:noProof/>
+        </w:rPr>
+        <w:drawing>
+          <wp:inline distT="0" distB="0" distL="0" distR="0" wp14:anchorId="3C543DC9" wp14:editId="6041D346">
+            <wp:extent cx="2735202" cy="1828800"/>
+            <wp:effectExtent l="0" t="0" r="8255" b="0"/>
+            <wp:docPr id="41" name="Picture 41"/>
+            <wp:cNvGraphicFramePr>
+              <a:graphicFrameLocks xmlns:a="http://schemas.openxmlformats.org/drawingml/2006/main" noChangeAspect="1"/>
+            </wp:cNvGraphicFramePr>
+            <a:graphic xmlns:a="http://schemas.openxmlformats.org/drawingml/2006/main">
+              <a:graphicData uri="http://schemas.openxmlformats.org/drawingml/2006/picture">
+                <pic:pic xmlns:pic="http://schemas.openxmlformats.org/drawingml/2006/picture">
+                  <pic:nvPicPr>
+                    <pic:cNvPr id="41" name="Picture 41"/>
+                    <pic:cNvPicPr/>
+                  </pic:nvPicPr>
+                  <pic:blipFill>
+                    <a:blip r:embed="rId43">
+                      <a:extLst>
+                        <a:ext uri="{28A0092B-C50C-407E-A947-70E740481C1C}">
+                          <a14:useLocalDpi xmlns:a14="http://schemas.microsoft.com/office/drawing/2010/main" val="0"/>
+                        </a:ext>
+                      </a:extLst>
+                    </a:blip>
+                    <a:stretch>
+                      <a:fillRect/>
+                    </a:stretch>
+                  </pic:blipFill>
+                  <pic:spPr>
+                    <a:xfrm>
+                      <a:off x="0" y="0"/>
+                      <a:ext cx="2735202" cy="1828800"/>
+                    </a:xfrm>
+                    <a:prstGeom prst="rect">
+                      <a:avLst/>
+                    </a:prstGeom>
+                  </pic:spPr>
+                </pic:pic>
+              </a:graphicData>
+            </a:graphic>
+          </wp:inline>
+        </w:drawing>
+      </w:r>
+      <w:r>
+        <w:rPr>
+          <w:noProof/>
+        </w:rPr>
+        <w:lastRenderedPageBreak/>
+        <w:drawing>
+          <wp:inline distT="0" distB="0" distL="0" distR="0" wp14:anchorId="5647A842" wp14:editId="078ED997">
+            <wp:extent cx="2692842" cy="1828800"/>
+            <wp:effectExtent l="0" t="0" r="0" b="0"/>
+            <wp:docPr id="42" name="Picture 42" descr="A picture containing chart&#10;&#10;Description automatically generated"/>
+            <wp:cNvGraphicFramePr>
+              <a:graphicFrameLocks xmlns:a="http://schemas.openxmlformats.org/drawingml/2006/main" noChangeAspect="1"/>
+            </wp:cNvGraphicFramePr>
+            <a:graphic xmlns:a="http://schemas.openxmlformats.org/drawingml/2006/main">
+              <a:graphicData uri="http://schemas.openxmlformats.org/drawingml/2006/picture">
+                <pic:pic xmlns:pic="http://schemas.openxmlformats.org/drawingml/2006/picture">
+                  <pic:nvPicPr>
+                    <pic:cNvPr id="42" name="Picture 42" descr="A picture containing chart&#10;&#10;Description automatically generated"/>
+                    <pic:cNvPicPr/>
+                  </pic:nvPicPr>
+                  <pic:blipFill>
+                    <a:blip r:embed="rId44">
+                      <a:extLst>
+                        <a:ext uri="{28A0092B-C50C-407E-A947-70E740481C1C}">
+                          <a14:useLocalDpi xmlns:a14="http://schemas.microsoft.com/office/drawing/2010/main" val="0"/>
+                        </a:ext>
+                      </a:extLst>
+                    </a:blip>
+                    <a:stretch>
+                      <a:fillRect/>
+                    </a:stretch>
+                  </pic:blipFill>
+                  <pic:spPr>
+                    <a:xfrm>
+                      <a:off x="0" y="0"/>
+                      <a:ext cx="2692842" cy="1828800"/>
+                    </a:xfrm>
+                    <a:prstGeom prst="rect">
+                      <a:avLst/>
+                    </a:prstGeom>
+                  </pic:spPr>
+                </pic:pic>
+              </a:graphicData>
+            </a:graphic>
+          </wp:inline>
+        </w:drawing>
+      </w:r>
+      <w:r>
+        <w:rPr>
+          <w:noProof/>
+        </w:rPr>
+        <w:drawing>
+          <wp:inline distT="0" distB="0" distL="0" distR="0" wp14:anchorId="6F06F3D0" wp14:editId="689A2F9C">
+            <wp:extent cx="2647507" cy="1828800"/>
+            <wp:effectExtent l="0" t="0" r="635" b="0"/>
+            <wp:docPr id="44" name="Picture 44"/>
+            <wp:cNvGraphicFramePr>
+              <a:graphicFrameLocks xmlns:a="http://schemas.openxmlformats.org/drawingml/2006/main" noChangeAspect="1"/>
+            </wp:cNvGraphicFramePr>
+            <a:graphic xmlns:a="http://schemas.openxmlformats.org/drawingml/2006/main">
+              <a:graphicData uri="http://schemas.openxmlformats.org/drawingml/2006/picture">
+                <pic:pic xmlns:pic="http://schemas.openxmlformats.org/drawingml/2006/picture">
+                  <pic:nvPicPr>
+                    <pic:cNvPr id="44" name="Picture 44"/>
+                    <pic:cNvPicPr/>
+                  </pic:nvPicPr>
+                  <pic:blipFill>
+                    <a:blip r:embed="rId45">
+                      <a:extLst>
+                        <a:ext uri="{28A0092B-C50C-407E-A947-70E740481C1C}">
+                          <a14:useLocalDpi xmlns:a14="http://schemas.microsoft.com/office/drawing/2010/main" val="0"/>
+                        </a:ext>
+                      </a:extLst>
+                    </a:blip>
+                    <a:stretch>
+                      <a:fillRect/>
+                    </a:stretch>
+                  </pic:blipFill>
+                  <pic:spPr>
+                    <a:xfrm>
+                      <a:off x="0" y="0"/>
+                      <a:ext cx="2647507" cy="1828800"/>
+                    </a:xfrm>
+                    <a:prstGeom prst="rect">
+                      <a:avLst/>
+                    </a:prstGeom>
+                  </pic:spPr>
+                </pic:pic>
+              </a:graphicData>
+            </a:graphic>
+          </wp:inline>
+        </w:drawing>
+      </w:r>
+      <w:r>
+        <w:rPr>
+          <w:noProof/>
+        </w:rPr>
+        <w:drawing>
+          <wp:inline distT="0" distB="0" distL="0" distR="0" wp14:anchorId="54FDE767" wp14:editId="5F7942D2">
+            <wp:extent cx="2729948" cy="1828800"/>
+            <wp:effectExtent l="0" t="0" r="0" b="0"/>
+            <wp:docPr id="45" name="Picture 45"/>
+            <wp:cNvGraphicFramePr>
+              <a:graphicFrameLocks xmlns:a="http://schemas.openxmlformats.org/drawingml/2006/main" noChangeAspect="1"/>
+            </wp:cNvGraphicFramePr>
+            <a:graphic xmlns:a="http://schemas.openxmlformats.org/drawingml/2006/main">
+              <a:graphicData uri="http://schemas.openxmlformats.org/drawingml/2006/picture">
+                <pic:pic xmlns:pic="http://schemas.openxmlformats.org/drawingml/2006/picture">
+                  <pic:nvPicPr>
+                    <pic:cNvPr id="45" name="Picture 45"/>
+                    <pic:cNvPicPr/>
+                  </pic:nvPicPr>
+                  <pic:blipFill>
+                    <a:blip r:embed="rId46">
+                      <a:extLst>
+                        <a:ext uri="{28A0092B-C50C-407E-A947-70E740481C1C}">
+                          <a14:useLocalDpi xmlns:a14="http://schemas.microsoft.com/office/drawing/2010/main" val="0"/>
+                        </a:ext>
+                      </a:extLst>
+                    </a:blip>
+                    <a:stretch>
+                      <a:fillRect/>
+                    </a:stretch>
+                  </pic:blipFill>
+                  <pic:spPr>
+                    <a:xfrm>
+                      <a:off x="0" y="0"/>
+                      <a:ext cx="2729948" cy="1828800"/>
+                    </a:xfrm>
+                    <a:prstGeom prst="rect">
+                      <a:avLst/>
+                    </a:prstGeom>
+                  </pic:spPr>
+                </pic:pic>
+              </a:graphicData>
+            </a:graphic>
+          </wp:inline>
+        </w:drawing>
+      </w:r>
+      <w:r>
+        <w:rPr>
+          <w:noProof/>
+        </w:rPr>
+        <w:drawing>
+          <wp:inline distT="0" distB="0" distL="0" distR="0" wp14:anchorId="4BD37E5F" wp14:editId="0BB81F7A">
+            <wp:extent cx="2737853" cy="1828800"/>
+            <wp:effectExtent l="0" t="0" r="5715" b="0"/>
+            <wp:docPr id="46" name="Picture 46"/>
+            <wp:cNvGraphicFramePr>
+              <a:graphicFrameLocks xmlns:a="http://schemas.openxmlformats.org/drawingml/2006/main" noChangeAspect="1"/>
+            </wp:cNvGraphicFramePr>
+            <a:graphic xmlns:a="http://schemas.openxmlformats.org/drawingml/2006/main">
+              <a:graphicData uri="http://schemas.openxmlformats.org/drawingml/2006/picture">
+                <pic:pic xmlns:pic="http://schemas.openxmlformats.org/drawingml/2006/picture">
+                  <pic:nvPicPr>
+                    <pic:cNvPr id="46" name="Picture 46"/>
+                    <pic:cNvPicPr/>
+                  </pic:nvPicPr>
+                  <pic:blipFill>
+                    <a:blip r:embed="rId47">
+                      <a:extLst>
+                        <a:ext uri="{28A0092B-C50C-407E-A947-70E740481C1C}">
+                          <a14:useLocalDpi xmlns:a14="http://schemas.microsoft.com/office/drawing/2010/main" val="0"/>
+                        </a:ext>
+                      </a:extLst>
+                    </a:blip>
+                    <a:stretch>
+                      <a:fillRect/>
+                    </a:stretch>
+                  </pic:blipFill>
+                  <pic:spPr>
+                    <a:xfrm>
+                      <a:off x="0" y="0"/>
+                      <a:ext cx="2737853" cy="1828800"/>
+                    </a:xfrm>
+                    <a:prstGeom prst="rect">
+                      <a:avLst/>
+                    </a:prstGeom>
+                  </pic:spPr>
+                </pic:pic>
+              </a:graphicData>
+            </a:graphic>
+          </wp:inline>
+        </w:drawing>
+      </w:r>
+    </w:p>
+    <w:p/>
+    <w:p/>
+    <w:p>
+      <w:pPr>
+        <w:rPr>
+          <w:sz w:val="32"/>
+          <w:szCs w:val="32"/>
+        </w:rPr>
+      </w:pPr>
+      <w:r>
+        <w:rPr>
+          <w:sz w:val="32"/>
+          <w:szCs w:val="32"/>
+        </w:rPr>
+        <w:t>Preprocessing</w:t>
+      </w:r>
+    </w:p>
+    <w:p>
+      <w:pPr>
+        <w:rPr>
+          <w:sz w:val="32"/>
+          <w:szCs w:val="32"/>
+        </w:rPr>
+      </w:pPr>
+      <w:r>
+        <w:rPr>
+          <w:sz w:val="32"/>
+          <w:szCs w:val="32"/>
+        </w:rPr>
+        <w:t xml:space="preserve">Training </w:t>
+      </w:r>
+    </w:p>
     <w:sectPr>
+      <w:footerReference w:type="default" r:id="rId48"/>
       <w:pgSz w:w="12240" w:h="15840"/>
       <w:pgMar w:top="1440" w:right="1440" w:bottom="1440" w:left="1440" w:header="720" w:footer="720" w:gutter="0"/>
       <w:cols w:space="720"/>
@@ -1077,6 +3902,97 @@
     </w:sectPr>
   </w:body>
 </w:document>
+</file>
+
+<file path=word/endnotes.xml><?xml version="1.0" encoding="utf-8"?>
+<w:endnotes xmlns:wpc="http://schemas.microsoft.com/office/word/2010/wordprocessingCanvas" xmlns:cx="http://schemas.microsoft.com/office/drawing/2014/chartex" xmlns:cx1="http://schemas.microsoft.com/office/drawing/2015/9/8/chartex" xmlns:cx2="http://schemas.microsoft.com/office/drawing/2015/10/21/chartex" xmlns:cx3="http://schemas.microsoft.com/office/drawing/2016/5/9/chartex" xmlns:cx4="http://schemas.microsoft.com/office/drawing/2016/5/10/chartex" xmlns:cx5="http://schemas.microsoft.com/office/drawing/2016/5/11/chartex" xmlns:cx6="http://schemas.microsoft.com/office/drawing/2016/5/12/chartex" xmlns:cx7="http://schemas.microsoft.com/office/drawing/2016/5/13/chartex" xmlns:cx8="http://schemas.microsoft.com/office/drawing/2016/5/14/chartex" xmlns:mc="http://schemas.openxmlformats.org/markup-compatibility/2006" xmlns:aink="http://schemas.microsoft.com/office/drawing/2016/ink" xmlns:am3d="http://schemas.microsoft.com/office/drawing/2017/model3d" xmlns:o="urn:schemas-microsoft-com:office:office" xmlns:oel="http://schemas.microsoft.com/office/2019/extlst" xmlns:r="http://schemas.openxmlformats.org/officeDocument/2006/relationships" xmlns:m="http://schemas.openxmlformats.org/officeDocument/2006/math" xmlns:v="urn:schemas-microsoft-com:vml" xmlns:wp14="http://schemas.microsoft.com/office/word/2010/wordprocessingDrawing" xmlns:wp="http://schemas.openxmlformats.org/drawingml/2006/wordprocessingDrawing" xmlns:w10="urn:schemas-microsoft-com:office:word" xmlns:w="http://schemas.openxmlformats.org/wordprocessingml/2006/main" xmlns:w14="http://schemas.microsoft.com/office/word/2010/wordml" xmlns:w15="http://schemas.microsoft.com/office/word/2012/wordml" xmlns:w16cex="http://schemas.microsoft.com/office/word/2018/wordml/cex" xmlns:w16cid="http://schemas.microsoft.com/office/word/2016/wordml/cid" xmlns:w16="http://schemas.microsoft.com/office/word/2018/wordml" xmlns:w16sdtdh="http://schemas.microsoft.com/office/word/2020/wordml/sdtdatahash" xmlns:w16se="http://schemas.microsoft.com/office/word/2015/wordml/symex" xmlns:wpg="http://schemas.microsoft.com/office/word/2010/wordprocessingGroup" xmlns:wpi="http://schemas.microsoft.com/office/word/2010/wordprocessingInk" xmlns:wne="http://schemas.microsoft.com/office/word/2006/wordml" xmlns:wps="http://schemas.microsoft.com/office/word/2010/wordprocessingShape" mc:Ignorable="w14 w15 w16se w16cid w16 w16cex w16sdtdh wp14">
+  <w:endnote w:type="separator" w:id="-1">
+    <w:p>
+      <w:r>
+        <w:separator/>
+      </w:r>
+    </w:p>
+  </w:endnote>
+  <w:endnote w:type="continuationSeparator" w:id="0">
+    <w:p>
+      <w:r>
+        <w:continuationSeparator/>
+      </w:r>
+    </w:p>
+  </w:endnote>
+</w:endnotes>
+</file>
+
+<file path=word/footer1.xml><?xml version="1.0" encoding="utf-8"?>
+<w:ftr xmlns:wpc="http://schemas.microsoft.com/office/word/2010/wordprocessingCanvas" xmlns:cx="http://schemas.microsoft.com/office/drawing/2014/chartex" xmlns:cx1="http://schemas.microsoft.com/office/drawing/2015/9/8/chartex" xmlns:cx2="http://schemas.microsoft.com/office/drawing/2015/10/21/chartex" xmlns:cx3="http://schemas.microsoft.com/office/drawing/2016/5/9/chartex" xmlns:cx4="http://schemas.microsoft.com/office/drawing/2016/5/10/chartex" xmlns:cx5="http://schemas.microsoft.com/office/drawing/2016/5/11/chartex" xmlns:cx6="http://schemas.microsoft.com/office/drawing/2016/5/12/chartex" xmlns:cx7="http://schemas.microsoft.com/office/drawing/2016/5/13/chartex" xmlns:cx8="http://schemas.microsoft.com/office/drawing/2016/5/14/chartex" xmlns:mc="http://schemas.openxmlformats.org/markup-compatibility/2006" xmlns:aink="http://schemas.microsoft.com/office/drawing/2016/ink" xmlns:am3d="http://schemas.microsoft.com/office/drawing/2017/model3d" xmlns:o="urn:schemas-microsoft-com:office:office" xmlns:oel="http://schemas.microsoft.com/office/2019/extlst" xmlns:r="http://schemas.openxmlformats.org/officeDocument/2006/relationships" xmlns:m="http://schemas.openxmlformats.org/officeDocument/2006/math" xmlns:v="urn:schemas-microsoft-com:vml" xmlns:wp14="http://schemas.microsoft.com/office/word/2010/wordprocessingDrawing" xmlns:wp="http://schemas.openxmlformats.org/drawingml/2006/wordprocessingDrawing" xmlns:w10="urn:schemas-microsoft-com:office:word" xmlns:w="http://schemas.openxmlformats.org/wordprocessingml/2006/main" xmlns:w14="http://schemas.microsoft.com/office/word/2010/wordml" xmlns:w15="http://schemas.microsoft.com/office/word/2012/wordml" xmlns:w16cex="http://schemas.microsoft.com/office/word/2018/wordml/cex" xmlns:w16cid="http://schemas.microsoft.com/office/word/2016/wordml/cid" xmlns:w16="http://schemas.microsoft.com/office/word/2018/wordml" xmlns:w16sdtdh="http://schemas.microsoft.com/office/word/2020/wordml/sdtdatahash" xmlns:w16se="http://schemas.microsoft.com/office/word/2015/wordml/symex" xmlns:wpg="http://schemas.microsoft.com/office/word/2010/wordprocessingGroup" xmlns:wpi="http://schemas.microsoft.com/office/word/2010/wordprocessingInk" xmlns:wne="http://schemas.microsoft.com/office/word/2006/wordml" xmlns:wps="http://schemas.microsoft.com/office/word/2010/wordprocessingShape" mc:Ignorable="w14 w15 w16se w16cid w16 w16cex w16sdtdh wp14">
+  <w:sdt>
+    <w:sdtPr>
+      <w:id w:val="-245270980"/>
+      <w:docPartObj>
+        <w:docPartGallery w:val="Page Numbers (Bottom of Page)"/>
+        <w:docPartUnique/>
+      </w:docPartObj>
+    </w:sdtPr>
+    <w:sdtEndPr>
+      <w:rPr>
+        <w:noProof/>
+      </w:rPr>
+    </w:sdtEndPr>
+    <w:sdtContent>
+      <w:p>
+        <w:pPr>
+          <w:pStyle w:val="Footer"/>
+          <w:jc w:val="center"/>
+        </w:pPr>
+        <w:r>
+          <w:fldChar w:fldCharType="begin"/>
+        </w:r>
+        <w:r>
+          <w:instrText xml:space="preserve"> PAGE   \* MERGEFORMAT </w:instrText>
+        </w:r>
+        <w:r>
+          <w:fldChar w:fldCharType="separate"/>
+        </w:r>
+        <w:r>
+          <w:rPr>
+            <w:noProof/>
+          </w:rPr>
+          <w:t>2</w:t>
+        </w:r>
+        <w:r>
+          <w:rPr>
+            <w:noProof/>
+          </w:rPr>
+          <w:fldChar w:fldCharType="end"/>
+        </w:r>
+      </w:p>
+    </w:sdtContent>
+  </w:sdt>
+  <w:p>
+    <w:pPr>
+      <w:pStyle w:val="Footer"/>
+    </w:pPr>
+  </w:p>
+</w:ftr>
+</file>
+
+<file path=word/footnotes.xml><?xml version="1.0" encoding="utf-8"?>
+<w:footnotes xmlns:wpc="http://schemas.microsoft.com/office/word/2010/wordprocessingCanvas" xmlns:cx="http://schemas.microsoft.com/office/drawing/2014/chartex" xmlns:cx1="http://schemas.microsoft.com/office/drawing/2015/9/8/chartex" xmlns:cx2="http://schemas.microsoft.com/office/drawing/2015/10/21/chartex" xmlns:cx3="http://schemas.microsoft.com/office/drawing/2016/5/9/chartex" xmlns:cx4="http://schemas.microsoft.com/office/drawing/2016/5/10/chartex" xmlns:cx5="http://schemas.microsoft.com/office/drawing/2016/5/11/chartex" xmlns:cx6="http://schemas.microsoft.com/office/drawing/2016/5/12/chartex" xmlns:cx7="http://schemas.microsoft.com/office/drawing/2016/5/13/chartex" xmlns:cx8="http://schemas.microsoft.com/office/drawing/2016/5/14/chartex" xmlns:mc="http://schemas.openxmlformats.org/markup-compatibility/2006" xmlns:aink="http://schemas.microsoft.com/office/drawing/2016/ink" xmlns:am3d="http://schemas.microsoft.com/office/drawing/2017/model3d" xmlns:o="urn:schemas-microsoft-com:office:office" xmlns:oel="http://schemas.microsoft.com/office/2019/extlst" xmlns:r="http://schemas.openxmlformats.org/officeDocument/2006/relationships" xmlns:m="http://schemas.openxmlformats.org/officeDocument/2006/math" xmlns:v="urn:schemas-microsoft-com:vml" xmlns:wp14="http://schemas.microsoft.com/office/word/2010/wordprocessingDrawing" xmlns:wp="http://schemas.openxmlformats.org/drawingml/2006/wordprocessingDrawing" xmlns:w10="urn:schemas-microsoft-com:office:word" xmlns:w="http://schemas.openxmlformats.org/wordprocessingml/2006/main" xmlns:w14="http://schemas.microsoft.com/office/word/2010/wordml" xmlns:w15="http://schemas.microsoft.com/office/word/2012/wordml" xmlns:w16cex="http://schemas.microsoft.com/office/word/2018/wordml/cex" xmlns:w16cid="http://schemas.microsoft.com/office/word/2016/wordml/cid" xmlns:w16="http://schemas.microsoft.com/office/word/2018/wordml" xmlns:w16sdtdh="http://schemas.microsoft.com/office/word/2020/wordml/sdtdatahash" xmlns:w16se="http://schemas.microsoft.com/office/word/2015/wordml/symex" xmlns:wpg="http://schemas.microsoft.com/office/word/2010/wordprocessingGroup" xmlns:wpi="http://schemas.microsoft.com/office/word/2010/wordprocessingInk" xmlns:wne="http://schemas.microsoft.com/office/word/2006/wordml" xmlns:wps="http://schemas.microsoft.com/office/word/2010/wordprocessingShape" mc:Ignorable="w14 w15 w16se w16cid w16 w16cex w16sdtdh wp14">
+  <w:footnote w:type="separator" w:id="-1">
+    <w:p>
+      <w:r>
+        <w:separator/>
+      </w:r>
+    </w:p>
+  </w:footnote>
+  <w:footnote w:type="continuationSeparator" w:id="0">
+    <w:p>
+      <w:r>
+        <w:continuationSeparator/>
+      </w:r>
+    </w:p>
+  </w:footnote>
+</w:footnotes>
 </file>
 
 <file path=word/styles.xml><?xml version="1.0" encoding="utf-8"?>
@@ -1202,6 +4118,7 @@
     <w:lsdException w:name="HTML Sample" w:semiHidden="1" w:unhideWhenUsed="1"/>
     <w:lsdException w:name="HTML Typewriter" w:semiHidden="1" w:unhideWhenUsed="1"/>
     <w:lsdException w:name="HTML Variable" w:semiHidden="1" w:unhideWhenUsed="1"/>
+    <w:lsdException w:name="Normal Table" w:semiHidden="1" w:unhideWhenUsed="1"/>
     <w:lsdException w:name="annotation subject" w:semiHidden="1" w:unhideWhenUsed="1"/>
     <w:lsdException w:name="No List" w:semiHidden="1" w:unhideWhenUsed="1"/>
     <w:lsdException w:name="Outline List 1" w:semiHidden="1" w:unhideWhenUsed="1"/>
@@ -1248,8 +4165,10 @@
     <w:lsdException w:name="Table Subtle 2" w:semiHidden="1" w:unhideWhenUsed="1"/>
     <w:lsdException w:name="Table Web 1" w:semiHidden="1" w:unhideWhenUsed="1"/>
     <w:lsdException w:name="Table Web 2" w:semiHidden="1" w:unhideWhenUsed="1"/>
+    <w:lsdException w:name="Table Web 3" w:semiHidden="1" w:unhideWhenUsed="1"/>
     <w:lsdException w:name="Balloon Text" w:semiHidden="1" w:unhideWhenUsed="1"/>
     <w:lsdException w:name="Table Grid" w:uiPriority="39"/>
+    <w:lsdException w:name="Table Theme" w:semiHidden="1" w:unhideWhenUsed="1"/>
     <w:lsdException w:name="Placeholder Text" w:semiHidden="1"/>
     <w:lsdException w:name="No Spacing" w:uiPriority="1" w:qFormat="1"/>
     <w:lsdException w:name="Light Shading" w:uiPriority="60"/>
@@ -1484,6 +4403,48 @@
       <w:szCs w:val="24"/>
     </w:rPr>
   </w:style>
+  <w:style w:type="paragraph" w:styleId="Heading2">
+    <w:name w:val="heading 2"/>
+    <w:basedOn w:val="Normal"/>
+    <w:next w:val="Normal"/>
+    <w:link w:val="Heading2Char"/>
+    <w:uiPriority w:val="9"/>
+    <w:unhideWhenUsed/>
+    <w:qFormat/>
+    <w:rsid w:val="006E3CF6"/>
+    <w:pPr>
+      <w:keepNext/>
+      <w:keepLines/>
+      <w:spacing w:before="40"/>
+      <w:outlineLvl w:val="1"/>
+    </w:pPr>
+    <w:rPr>
+      <w:rFonts w:asciiTheme="majorHAnsi" w:eastAsiaTheme="majorEastAsia" w:hAnsiTheme="majorHAnsi" w:cstheme="majorBidi"/>
+      <w:color w:val="2F5496" w:themeColor="accent1" w:themeShade="BF"/>
+      <w:sz w:val="26"/>
+      <w:szCs w:val="26"/>
+    </w:rPr>
+  </w:style>
+  <w:style w:type="paragraph" w:styleId="Heading3">
+    <w:name w:val="heading 3"/>
+    <w:basedOn w:val="Normal"/>
+    <w:next w:val="Normal"/>
+    <w:link w:val="Heading3Char"/>
+    <w:uiPriority w:val="9"/>
+    <w:unhideWhenUsed/>
+    <w:qFormat/>
+    <w:rsid w:val="00661CA0"/>
+    <w:pPr>
+      <w:keepNext/>
+      <w:keepLines/>
+      <w:spacing w:before="40"/>
+      <w:outlineLvl w:val="2"/>
+    </w:pPr>
+    <w:rPr>
+      <w:rFonts w:asciiTheme="majorHAnsi" w:eastAsiaTheme="majorEastAsia" w:hAnsiTheme="majorHAnsi" w:cstheme="majorBidi"/>
+      <w:color w:val="1F3763" w:themeColor="accent1" w:themeShade="7F"/>
+    </w:rPr>
+  </w:style>
   <w:style w:type="character" w:default="1" w:styleId="DefaultParagraphFont">
     <w:name w:val="Default Paragraph Font"/>
     <w:uiPriority w:val="1"/>
@@ -1529,6 +4490,84 @@
         <w:insideV w:val="single" w:sz="4" w:space="0" w:color="auto"/>
       </w:tblBorders>
     </w:tblPr>
+  </w:style>
+  <w:style w:type="character" w:customStyle="1" w:styleId="Heading2Char">
+    <w:name w:val="Heading 2 Char"/>
+    <w:basedOn w:val="DefaultParagraphFont"/>
+    <w:link w:val="Heading2"/>
+    <w:uiPriority w:val="9"/>
+    <w:rsid w:val="006E3CF6"/>
+    <w:rPr>
+      <w:rFonts w:asciiTheme="majorHAnsi" w:eastAsiaTheme="majorEastAsia" w:hAnsiTheme="majorHAnsi" w:cstheme="majorBidi"/>
+      <w:color w:val="2F5496" w:themeColor="accent1" w:themeShade="BF"/>
+      <w:sz w:val="26"/>
+      <w:szCs w:val="26"/>
+    </w:rPr>
+  </w:style>
+  <w:style w:type="character" w:customStyle="1" w:styleId="Heading3Char">
+    <w:name w:val="Heading 3 Char"/>
+    <w:basedOn w:val="DefaultParagraphFont"/>
+    <w:link w:val="Heading3"/>
+    <w:uiPriority w:val="9"/>
+    <w:rsid w:val="00661CA0"/>
+    <w:rPr>
+      <w:rFonts w:asciiTheme="majorHAnsi" w:eastAsiaTheme="majorEastAsia" w:hAnsiTheme="majorHAnsi" w:cstheme="majorBidi"/>
+      <w:color w:val="1F3763" w:themeColor="accent1" w:themeShade="7F"/>
+      <w:sz w:val="24"/>
+      <w:szCs w:val="24"/>
+    </w:rPr>
+  </w:style>
+  <w:style w:type="paragraph" w:styleId="Header">
+    <w:name w:val="header"/>
+    <w:basedOn w:val="Normal"/>
+    <w:link w:val="HeaderChar"/>
+    <w:uiPriority w:val="99"/>
+    <w:unhideWhenUsed/>
+    <w:rsid w:val="00B31235"/>
+    <w:pPr>
+      <w:tabs>
+        <w:tab w:val="center" w:pos="4680"/>
+        <w:tab w:val="right" w:pos="9360"/>
+      </w:tabs>
+    </w:pPr>
+  </w:style>
+  <w:style w:type="character" w:customStyle="1" w:styleId="HeaderChar">
+    <w:name w:val="Header Char"/>
+    <w:basedOn w:val="DefaultParagraphFont"/>
+    <w:link w:val="Header"/>
+    <w:uiPriority w:val="99"/>
+    <w:rsid w:val="00B31235"/>
+    <w:rPr>
+      <w:rFonts w:ascii="Times New Roman" w:eastAsia="Times New Roman" w:hAnsi="Times New Roman" w:cs="Times New Roman"/>
+      <w:sz w:val="24"/>
+      <w:szCs w:val="24"/>
+    </w:rPr>
+  </w:style>
+  <w:style w:type="paragraph" w:styleId="Footer">
+    <w:name w:val="footer"/>
+    <w:basedOn w:val="Normal"/>
+    <w:link w:val="FooterChar"/>
+    <w:uiPriority w:val="99"/>
+    <w:unhideWhenUsed/>
+    <w:rsid w:val="00B31235"/>
+    <w:pPr>
+      <w:tabs>
+        <w:tab w:val="center" w:pos="4680"/>
+        <w:tab w:val="right" w:pos="9360"/>
+      </w:tabs>
+    </w:pPr>
+  </w:style>
+  <w:style w:type="character" w:customStyle="1" w:styleId="FooterChar">
+    <w:name w:val="Footer Char"/>
+    <w:basedOn w:val="DefaultParagraphFont"/>
+    <w:link w:val="Footer"/>
+    <w:uiPriority w:val="99"/>
+    <w:rsid w:val="00B31235"/>
+    <w:rPr>
+      <w:rFonts w:ascii="Times New Roman" w:eastAsia="Times New Roman" w:hAnsi="Times New Roman" w:cs="Times New Roman"/>
+      <w:sz w:val="24"/>
+      <w:szCs w:val="24"/>
+    </w:rPr>
   </w:style>
 </w:styles>
 </file>
@@ -1826,4 +4865,16 @@
     </a:ext>
   </a:extLst>
 </a:theme>
+</file>
+
+<file path=customXml/item1.xml><?xml version="1.0" encoding="utf-8"?>
+<b:Sources xmlns:b="http://schemas.openxmlformats.org/officeDocument/2006/bibliography" xmlns="http://schemas.openxmlformats.org/officeDocument/2006/bibliography" SelectedStyle="\APASixthEditionOfficeOnline.xsl" StyleName="APA" Version="6"/>
+</file>
+
+<file path=customXml/itemProps1.xml><?xml version="1.0" encoding="utf-8"?>
+<ds:datastoreItem xmlns:ds="http://schemas.openxmlformats.org/officeDocument/2006/customXml" ds:itemID="{EFBA59BA-5223-42B7-A958-BB0BFCA7556E}">
+  <ds:schemaRefs>
+    <ds:schemaRef ds:uri="http://schemas.openxmlformats.org/officeDocument/2006/bibliography"/>
+  </ds:schemaRefs>
+</ds:datastoreItem>
 </file>
</xml_diff>

<commit_message>
documentation of linearly separable features
</commit_message>
<xml_diff>
--- a/Single Layer Perceptron/Documentation.docx
+++ b/Single Layer Perceptron/Documentation.docx
@@ -468,7 +468,7 @@
                     <pic:cNvPicPr/>
                   </pic:nvPicPr>
                   <pic:blipFill>
-                    <a:blip r:embed="rId7" cstate="print">
+                    <a:blip r:embed="rId8" cstate="print">
                       <a:extLst>
                         <a:ext uri="{28A0092B-C50C-407E-A947-70E740481C1C}">
                           <a14:useLocalDpi xmlns:a14="http://schemas.microsoft.com/office/drawing/2010/main" val="0"/>
@@ -1922,6 +1922,21 @@
         <w:t>Features Linearity Visualization</w:t>
       </w:r>
     </w:p>
+    <w:p>
+      <w:pPr>
+        <w:pStyle w:val="ListParagraph"/>
+        <w:numPr>
+          <w:ilvl w:val="0"/>
+          <w:numId w:val="1"/>
+        </w:numPr>
+      </w:pPr>
+      <w:r>
+        <w:t xml:space="preserve">Between </w:t>
+      </w:r>
+      <w:r>
+        <w:t>the 3 classes</w:t>
+      </w:r>
+    </w:p>
     <w:p/>
     <w:p>
       <w:r>
@@ -1944,7 +1959,7 @@
                     <pic:cNvPicPr/>
                   </pic:nvPicPr>
                   <pic:blipFill>
-                    <a:blip r:embed="rId8">
+                    <a:blip r:embed="rId9">
                       <a:extLst>
                         <a:ext uri="{28A0092B-C50C-407E-A947-70E740481C1C}">
                           <a14:useLocalDpi xmlns:a14="http://schemas.microsoft.com/office/drawing/2010/main" val="0"/>
@@ -1990,7 +2005,7 @@
                     <pic:cNvPicPr/>
                   </pic:nvPicPr>
                   <pic:blipFill>
-                    <a:blip r:embed="rId9">
+                    <a:blip r:embed="rId10">
                       <a:extLst>
                         <a:ext uri="{28A0092B-C50C-407E-A947-70E740481C1C}">
                           <a14:useLocalDpi xmlns:a14="http://schemas.microsoft.com/office/drawing/2010/main" val="0"/>
@@ -2038,7 +2053,7 @@
                     <pic:cNvPicPr/>
                   </pic:nvPicPr>
                   <pic:blipFill>
-                    <a:blip r:embed="rId10">
+                    <a:blip r:embed="rId11">
                       <a:extLst>
                         <a:ext uri="{28A0092B-C50C-407E-A947-70E740481C1C}">
                           <a14:useLocalDpi xmlns:a14="http://schemas.microsoft.com/office/drawing/2010/main" val="0"/>
@@ -2084,7 +2099,7 @@
                     <pic:cNvPicPr/>
                   </pic:nvPicPr>
                   <pic:blipFill>
-                    <a:blip r:embed="rId11">
+                    <a:blip r:embed="rId12">
                       <a:extLst>
                         <a:ext uri="{28A0092B-C50C-407E-A947-70E740481C1C}">
                           <a14:useLocalDpi xmlns:a14="http://schemas.microsoft.com/office/drawing/2010/main" val="0"/>
@@ -2132,7 +2147,7 @@
                     <pic:cNvPicPr/>
                   </pic:nvPicPr>
                   <pic:blipFill>
-                    <a:blip r:embed="rId12">
+                    <a:blip r:embed="rId13">
                       <a:extLst>
                         <a:ext uri="{28A0092B-C50C-407E-A947-70E740481C1C}">
                           <a14:useLocalDpi xmlns:a14="http://schemas.microsoft.com/office/drawing/2010/main" val="0"/>
@@ -2178,7 +2193,7 @@
                     <pic:cNvPicPr/>
                   </pic:nvPicPr>
                   <pic:blipFill>
-                    <a:blip r:embed="rId13">
+                    <a:blip r:embed="rId14">
                       <a:extLst>
                         <a:ext uri="{28A0092B-C50C-407E-A947-70E740481C1C}">
                           <a14:useLocalDpi xmlns:a14="http://schemas.microsoft.com/office/drawing/2010/main" val="0"/>
@@ -2226,7 +2241,7 @@
                     <pic:cNvPicPr/>
                   </pic:nvPicPr>
                   <pic:blipFill>
-                    <a:blip r:embed="rId14">
+                    <a:blip r:embed="rId15">
                       <a:extLst>
                         <a:ext uri="{28A0092B-C50C-407E-A947-70E740481C1C}">
                           <a14:useLocalDpi xmlns:a14="http://schemas.microsoft.com/office/drawing/2010/main" val="0"/>
@@ -2272,7 +2287,7 @@
                     <pic:cNvPicPr/>
                   </pic:nvPicPr>
                   <pic:blipFill>
-                    <a:blip r:embed="rId15">
+                    <a:blip r:embed="rId16">
                       <a:extLst>
                         <a:ext uri="{28A0092B-C50C-407E-A947-70E740481C1C}">
                           <a14:useLocalDpi xmlns:a14="http://schemas.microsoft.com/office/drawing/2010/main" val="0"/>
@@ -2328,7 +2343,7 @@
                     <pic:cNvPicPr/>
                   </pic:nvPicPr>
                   <pic:blipFill>
-                    <a:blip r:embed="rId16">
+                    <a:blip r:embed="rId17">
                       <a:extLst>
                         <a:ext uri="{28A0092B-C50C-407E-A947-70E740481C1C}">
                           <a14:useLocalDpi xmlns:a14="http://schemas.microsoft.com/office/drawing/2010/main" val="0"/>
@@ -2374,7 +2389,7 @@
                     <pic:cNvPicPr/>
                   </pic:nvPicPr>
                   <pic:blipFill>
-                    <a:blip r:embed="rId17">
+                    <a:blip r:embed="rId18">
                       <a:extLst>
                         <a:ext uri="{28A0092B-C50C-407E-A947-70E740481C1C}">
                           <a14:useLocalDpi xmlns:a14="http://schemas.microsoft.com/office/drawing/2010/main" val="0"/>
@@ -2428,12 +2443,53 @@
     <w:p/>
     <w:p/>
     <w:p/>
+    <w:p/>
+    <w:p/>
+    <w:p/>
+    <w:p/>
+    <w:p>
+      <w:pPr>
+        <w:pStyle w:val="ListParagraph"/>
+      </w:pPr>
+    </w:p>
+    <w:p>
+      <w:pPr>
+        <w:pStyle w:val="ListParagraph"/>
+      </w:pPr>
+    </w:p>
+    <w:p>
+      <w:pPr>
+        <w:pStyle w:val="ListParagraph"/>
+      </w:pPr>
+    </w:p>
+    <w:p>
+      <w:pPr>
+        <w:pStyle w:val="ListParagraph"/>
+      </w:pPr>
+    </w:p>
+    <w:p>
+      <w:pPr>
+        <w:pStyle w:val="ListParagraph"/>
+      </w:pPr>
+    </w:p>
+    <w:p>
+      <w:pPr>
+        <w:pStyle w:val="ListParagraph"/>
+        <w:numPr>
+          <w:ilvl w:val="0"/>
+          <w:numId w:val="1"/>
+        </w:numPr>
+      </w:pPr>
+      <w:r>
+        <w:lastRenderedPageBreak/>
+        <w:t>Between class Adelie (red) and Chinstrap (black)</w:t>
+      </w:r>
+    </w:p>
     <w:p>
       <w:r>
         <w:rPr>
           <w:noProof/>
         </w:rPr>
-        <w:lastRenderedPageBreak/>
         <w:drawing>
           <wp:inline distT="0" distB="0" distL="0" distR="0" wp14:anchorId="3B8C1698" wp14:editId="4E90F589">
             <wp:extent cx="2803071" cy="1828800"/>
@@ -2450,7 +2506,7 @@
                     <pic:cNvPicPr/>
                   </pic:nvPicPr>
                   <pic:blipFill>
-                    <a:blip r:embed="rId18">
+                    <a:blip r:embed="rId19">
                       <a:extLst>
                         <a:ext uri="{28A0092B-C50C-407E-A947-70E740481C1C}">
                           <a14:useLocalDpi xmlns:a14="http://schemas.microsoft.com/office/drawing/2010/main" val="0"/>
@@ -2496,7 +2552,7 @@
                     <pic:cNvPicPr/>
                   </pic:nvPicPr>
                   <pic:blipFill>
-                    <a:blip r:embed="rId19">
+                    <a:blip r:embed="rId20">
                       <a:extLst>
                         <a:ext uri="{28A0092B-C50C-407E-A947-70E740481C1C}">
                           <a14:useLocalDpi xmlns:a14="http://schemas.microsoft.com/office/drawing/2010/main" val="0"/>
@@ -2544,7 +2600,7 @@
                     <pic:cNvPicPr/>
                   </pic:nvPicPr>
                   <pic:blipFill>
-                    <a:blip r:embed="rId20">
+                    <a:blip r:embed="rId21">
                       <a:extLst>
                         <a:ext uri="{28A0092B-C50C-407E-A947-70E740481C1C}">
                           <a14:useLocalDpi xmlns:a14="http://schemas.microsoft.com/office/drawing/2010/main" val="0"/>
@@ -2590,7 +2646,7 @@
                     <pic:cNvPicPr/>
                   </pic:nvPicPr>
                   <pic:blipFill>
-                    <a:blip r:embed="rId21">
+                    <a:blip r:embed="rId22">
                       <a:extLst>
                         <a:ext uri="{28A0092B-C50C-407E-A947-70E740481C1C}">
                           <a14:useLocalDpi xmlns:a14="http://schemas.microsoft.com/office/drawing/2010/main" val="0"/>
@@ -2645,7 +2701,7 @@
                     <pic:cNvPicPr/>
                   </pic:nvPicPr>
                   <pic:blipFill>
-                    <a:blip r:embed="rId22">
+                    <a:blip r:embed="rId23">
                       <a:extLst>
                         <a:ext uri="{28A0092B-C50C-407E-A947-70E740481C1C}">
                           <a14:useLocalDpi xmlns:a14="http://schemas.microsoft.com/office/drawing/2010/main" val="0"/>
@@ -2691,7 +2747,7 @@
                     <pic:cNvPicPr/>
                   </pic:nvPicPr>
                   <pic:blipFill>
-                    <a:blip r:embed="rId23">
+                    <a:blip r:embed="rId24">
                       <a:extLst>
                         <a:ext uri="{28A0092B-C50C-407E-A947-70E740481C1C}">
                           <a14:useLocalDpi xmlns:a14="http://schemas.microsoft.com/office/drawing/2010/main" val="0"/>
@@ -2740,7 +2796,7 @@
                     <pic:cNvPicPr/>
                   </pic:nvPicPr>
                   <pic:blipFill>
-                    <a:blip r:embed="rId24">
+                    <a:blip r:embed="rId25">
                       <a:extLst>
                         <a:ext uri="{28A0092B-C50C-407E-A947-70E740481C1C}">
                           <a14:useLocalDpi xmlns:a14="http://schemas.microsoft.com/office/drawing/2010/main" val="0"/>
@@ -2786,7 +2842,7 @@
                     <pic:cNvPicPr/>
                   </pic:nvPicPr>
                   <pic:blipFill>
-                    <a:blip r:embed="rId25">
+                    <a:blip r:embed="rId26">
                       <a:extLst>
                         <a:ext uri="{28A0092B-C50C-407E-A947-70E740481C1C}">
                           <a14:useLocalDpi xmlns:a14="http://schemas.microsoft.com/office/drawing/2010/main" val="0"/>
@@ -2836,7 +2892,7 @@
                     <pic:cNvPicPr/>
                   </pic:nvPicPr>
                   <pic:blipFill>
-                    <a:blip r:embed="rId26">
+                    <a:blip r:embed="rId27">
                       <a:extLst>
                         <a:ext uri="{28A0092B-C50C-407E-A947-70E740481C1C}">
                           <a14:useLocalDpi xmlns:a14="http://schemas.microsoft.com/office/drawing/2010/main" val="0"/>
@@ -2882,7 +2938,7 @@
                     <pic:cNvPicPr/>
                   </pic:nvPicPr>
                   <pic:blipFill>
-                    <a:blip r:embed="rId27">
+                    <a:blip r:embed="rId28">
                       <a:extLst>
                         <a:ext uri="{28A0092B-C50C-407E-A947-70E740481C1C}">
                           <a14:useLocalDpi xmlns:a14="http://schemas.microsoft.com/office/drawing/2010/main" val="0"/>
@@ -2911,27 +2967,122 @@
     </w:p>
     <w:p/>
     <w:p/>
-    <w:p/>
-    <w:p/>
-    <w:p/>
-    <w:p/>
-    <w:p/>
-    <w:p/>
-    <w:p/>
-    <w:p/>
-    <w:p/>
-    <w:p/>
-    <w:p/>
-    <w:p/>
-    <w:p/>
-    <w:p/>
-    <w:p/>
+    <w:p>
+      <w:r>
+        <w:t>The following combinations can discriminate between the 2 classes:</w:t>
+      </w:r>
+    </w:p>
+    <w:p>
+      <w:pPr>
+        <w:pStyle w:val="ListParagraph"/>
+        <w:numPr>
+          <w:ilvl w:val="0"/>
+          <w:numId w:val="2"/>
+        </w:numPr>
+      </w:pPr>
+      <w:r>
+        <w:t>Bill length &amp; bill depth</w:t>
+      </w:r>
+    </w:p>
+    <w:p>
+      <w:pPr>
+        <w:pStyle w:val="ListParagraph"/>
+        <w:numPr>
+          <w:ilvl w:val="0"/>
+          <w:numId w:val="2"/>
+        </w:numPr>
+      </w:pPr>
+      <w:r>
+        <w:t>Bill length &amp; gender</w:t>
+      </w:r>
+    </w:p>
+    <w:p/>
+    <w:p/>
+    <w:p>
+      <w:r>
+        <w:t>The following combinations can discriminate between the 2 classes</w:t>
+      </w:r>
+      <w:r>
+        <w:t xml:space="preserve"> </w:t>
+      </w:r>
+      <w:r>
+        <w:t xml:space="preserve">but with some error as they are not linearly </w:t>
+      </w:r>
+      <w:r>
+        <w:t>separable:</w:t>
+      </w:r>
+    </w:p>
+    <w:p>
+      <w:pPr>
+        <w:pStyle w:val="ListParagraph"/>
+        <w:numPr>
+          <w:ilvl w:val="0"/>
+          <w:numId w:val="2"/>
+        </w:numPr>
+      </w:pPr>
+      <w:r>
+        <w:t>Bill length &amp; flipper length</w:t>
+      </w:r>
+    </w:p>
+    <w:p>
+      <w:pPr>
+        <w:pStyle w:val="ListParagraph"/>
+        <w:numPr>
+          <w:ilvl w:val="0"/>
+          <w:numId w:val="2"/>
+        </w:numPr>
+      </w:pPr>
+      <w:r>
+        <w:t>Bill length &amp; body mass</w:t>
+      </w:r>
+    </w:p>
+    <w:p/>
+    <w:p>
+      <w:r>
+        <w:t>The rest of the features cannot be separated linearly at all</w:t>
+      </w:r>
+    </w:p>
+    <w:p/>
+    <w:p/>
+    <w:p/>
+    <w:p/>
+    <w:p/>
+    <w:p/>
+    <w:p/>
+    <w:p/>
+    <w:p/>
+    <w:p/>
+    <w:p/>
+    <w:p/>
+    <w:p/>
+    <w:p/>
+    <w:p/>
+    <w:p/>
+    <w:p/>
+    <w:p/>
+    <w:p/>
+    <w:p/>
+    <w:p/>
+    <w:p/>
+    <w:p/>
+    <w:p/>
+    <w:p>
+      <w:pPr>
+        <w:pStyle w:val="ListParagraph"/>
+        <w:numPr>
+          <w:ilvl w:val="0"/>
+          <w:numId w:val="1"/>
+        </w:numPr>
+      </w:pPr>
+      <w:r>
+        <w:t>Between class Adelie (red) and Gentoo (blue)</w:t>
+      </w:r>
+    </w:p>
     <w:p>
       <w:r>
         <w:rPr>
           <w:noProof/>
         </w:rPr>
-        <w:lastRenderedPageBreak/>
         <w:drawing>
           <wp:inline distT="0" distB="0" distL="0" distR="0" wp14:anchorId="68D1E49C" wp14:editId="13174A5D">
             <wp:extent cx="2697880" cy="1828800"/>
@@ -2948,7 +3099,7 @@
                     <pic:cNvPicPr/>
                   </pic:nvPicPr>
                   <pic:blipFill>
-                    <a:blip r:embed="rId28">
+                    <a:blip r:embed="rId29">
                       <a:extLst>
                         <a:ext uri="{28A0092B-C50C-407E-A947-70E740481C1C}">
                           <a14:useLocalDpi xmlns:a14="http://schemas.microsoft.com/office/drawing/2010/main" val="0"/>
@@ -2994,7 +3145,7 @@
                     <pic:cNvPicPr/>
                   </pic:nvPicPr>
                   <pic:blipFill>
-                    <a:blip r:embed="rId29">
+                    <a:blip r:embed="rId30">
                       <a:extLst>
                         <a:ext uri="{28A0092B-C50C-407E-A947-70E740481C1C}">
                           <a14:useLocalDpi xmlns:a14="http://schemas.microsoft.com/office/drawing/2010/main" val="0"/>
@@ -3040,7 +3191,7 @@
                     <pic:cNvPicPr/>
                   </pic:nvPicPr>
                   <pic:blipFill>
-                    <a:blip r:embed="rId30">
+                    <a:blip r:embed="rId31">
                       <a:extLst>
                         <a:ext uri="{28A0092B-C50C-407E-A947-70E740481C1C}">
                           <a14:useLocalDpi xmlns:a14="http://schemas.microsoft.com/office/drawing/2010/main" val="0"/>
@@ -3086,7 +3237,7 @@
                     <pic:cNvPicPr/>
                   </pic:nvPicPr>
                   <pic:blipFill>
-                    <a:blip r:embed="rId31">
+                    <a:blip r:embed="rId32">
                       <a:extLst>
                         <a:ext uri="{28A0092B-C50C-407E-A947-70E740481C1C}">
                           <a14:useLocalDpi xmlns:a14="http://schemas.microsoft.com/office/drawing/2010/main" val="0"/>
@@ -3132,7 +3283,7 @@
                     <pic:cNvPicPr/>
                   </pic:nvPicPr>
                   <pic:blipFill>
-                    <a:blip r:embed="rId32">
+                    <a:blip r:embed="rId33">
                       <a:extLst>
                         <a:ext uri="{28A0092B-C50C-407E-A947-70E740481C1C}">
                           <a14:useLocalDpi xmlns:a14="http://schemas.microsoft.com/office/drawing/2010/main" val="0"/>
@@ -3178,7 +3329,7 @@
                     <pic:cNvPicPr/>
                   </pic:nvPicPr>
                   <pic:blipFill>
-                    <a:blip r:embed="rId33">
+                    <a:blip r:embed="rId34">
                       <a:extLst>
                         <a:ext uri="{28A0092B-C50C-407E-A947-70E740481C1C}">
                           <a14:useLocalDpi xmlns:a14="http://schemas.microsoft.com/office/drawing/2010/main" val="0"/>
@@ -3225,7 +3376,7 @@
                     <pic:cNvPicPr/>
                   </pic:nvPicPr>
                   <pic:blipFill>
-                    <a:blip r:embed="rId34">
+                    <a:blip r:embed="rId35">
                       <a:extLst>
                         <a:ext uri="{28A0092B-C50C-407E-A947-70E740481C1C}">
                           <a14:useLocalDpi xmlns:a14="http://schemas.microsoft.com/office/drawing/2010/main" val="0"/>
@@ -3271,7 +3422,7 @@
                     <pic:cNvPicPr/>
                   </pic:nvPicPr>
                   <pic:blipFill>
-                    <a:blip r:embed="rId35">
+                    <a:blip r:embed="rId36">
                       <a:extLst>
                         <a:ext uri="{28A0092B-C50C-407E-A947-70E740481C1C}">
                           <a14:useLocalDpi xmlns:a14="http://schemas.microsoft.com/office/drawing/2010/main" val="0"/>
@@ -3317,7 +3468,7 @@
                     <pic:cNvPicPr/>
                   </pic:nvPicPr>
                   <pic:blipFill>
-                    <a:blip r:embed="rId36">
+                    <a:blip r:embed="rId37">
                       <a:extLst>
                         <a:ext uri="{28A0092B-C50C-407E-A947-70E740481C1C}">
                           <a14:useLocalDpi xmlns:a14="http://schemas.microsoft.com/office/drawing/2010/main" val="0"/>
@@ -3363,7 +3514,7 @@
                     <pic:cNvPicPr/>
                   </pic:nvPicPr>
                   <pic:blipFill>
-                    <a:blip r:embed="rId37">
+                    <a:blip r:embed="rId38">
                       <a:extLst>
                         <a:ext uri="{28A0092B-C50C-407E-A947-70E740481C1C}">
                           <a14:useLocalDpi xmlns:a14="http://schemas.microsoft.com/office/drawing/2010/main" val="0"/>
@@ -3391,18 +3542,157 @@
       </w:r>
     </w:p>
     <w:p/>
-    <w:p/>
-    <w:p/>
-    <w:p/>
-    <w:p/>
-    <w:p/>
-    <w:p/>
+    <w:p>
+      <w:r>
+        <w:t>The following combinations can discriminate between the 2 classes</w:t>
+      </w:r>
+      <w:r>
+        <w:t xml:space="preserve"> as they are linearly separable:</w:t>
+      </w:r>
+    </w:p>
+    <w:p>
+      <w:pPr>
+        <w:pStyle w:val="ListParagraph"/>
+        <w:numPr>
+          <w:ilvl w:val="0"/>
+          <w:numId w:val="2"/>
+        </w:numPr>
+      </w:pPr>
+      <w:r>
+        <w:t>Bill length &amp; bill depth</w:t>
+      </w:r>
+    </w:p>
+    <w:p>
+      <w:pPr>
+        <w:pStyle w:val="ListParagraph"/>
+        <w:numPr>
+          <w:ilvl w:val="0"/>
+          <w:numId w:val="2"/>
+        </w:numPr>
+      </w:pPr>
+      <w:r>
+        <w:t>Bill length &amp; flipper length</w:t>
+      </w:r>
+    </w:p>
+    <w:p>
+      <w:pPr>
+        <w:pStyle w:val="ListParagraph"/>
+        <w:numPr>
+          <w:ilvl w:val="0"/>
+          <w:numId w:val="2"/>
+        </w:numPr>
+      </w:pPr>
+      <w:r>
+        <w:t>Bill depth &amp; flipper length</w:t>
+      </w:r>
+    </w:p>
+    <w:p>
+      <w:pPr>
+        <w:pStyle w:val="ListParagraph"/>
+        <w:numPr>
+          <w:ilvl w:val="0"/>
+          <w:numId w:val="2"/>
+        </w:numPr>
+      </w:pPr>
+      <w:r>
+        <w:t>Bill depth &amp; body mass</w:t>
+      </w:r>
+    </w:p>
+    <w:p>
+      <w:pPr>
+        <w:pStyle w:val="ListParagraph"/>
+        <w:numPr>
+          <w:ilvl w:val="0"/>
+          <w:numId w:val="2"/>
+        </w:numPr>
+      </w:pPr>
+      <w:r>
+        <w:t>Flipper length &amp; gender</w:t>
+      </w:r>
+    </w:p>
+    <w:p>
+      <w:pPr>
+        <w:pStyle w:val="ListParagraph"/>
+        <w:numPr>
+          <w:ilvl w:val="0"/>
+          <w:numId w:val="2"/>
+        </w:numPr>
+      </w:pPr>
+      <w:r>
+        <w:t>Flipper length &amp; body mass</w:t>
+      </w:r>
+    </w:p>
+    <w:p>
+      <w:pPr>
+        <w:pStyle w:val="ListParagraph"/>
+        <w:numPr>
+          <w:ilvl w:val="0"/>
+          <w:numId w:val="2"/>
+        </w:numPr>
+      </w:pPr>
+      <w:r>
+        <w:t xml:space="preserve">Gender &amp; body mass </w:t>
+      </w:r>
+    </w:p>
+    <w:p/>
+    <w:p>
+      <w:r>
+        <w:t>The following combinations can discriminate between the 2 classes but with some error as they are not linearly separable:</w:t>
+      </w:r>
+    </w:p>
+    <w:p>
+      <w:pPr>
+        <w:pStyle w:val="ListParagraph"/>
+        <w:numPr>
+          <w:ilvl w:val="0"/>
+          <w:numId w:val="2"/>
+        </w:numPr>
+      </w:pPr>
+      <w:r>
+        <w:t>Bill length &amp; gender</w:t>
+      </w:r>
+    </w:p>
+    <w:p>
+      <w:pPr>
+        <w:pStyle w:val="ListParagraph"/>
+        <w:numPr>
+          <w:ilvl w:val="0"/>
+          <w:numId w:val="2"/>
+        </w:numPr>
+      </w:pPr>
+      <w:r>
+        <w:t>Bill depth &amp; gender (error in 1 point)</w:t>
+      </w:r>
+    </w:p>
+    <w:p/>
+    <w:p/>
+    <w:p/>
+    <w:p/>
+    <w:p/>
+    <w:p/>
+    <w:p/>
+    <w:p/>
+    <w:p/>
+    <w:p/>
+    <w:p/>
+    <w:p>
+      <w:pPr>
+        <w:pStyle w:val="ListParagraph"/>
+        <w:numPr>
+          <w:ilvl w:val="0"/>
+          <w:numId w:val="1"/>
+        </w:numPr>
+      </w:pPr>
+      <w:r>
+        <w:lastRenderedPageBreak/>
+        <w:t>Between class Chinstrap (blue) and Gentoo (black)</w:t>
+      </w:r>
+    </w:p>
     <w:p>
       <w:r>
         <w:rPr>
           <w:noProof/>
         </w:rPr>
-        <w:lastRenderedPageBreak/>
         <w:drawing>
           <wp:inline distT="0" distB="0" distL="0" distR="0" wp14:anchorId="661F5D53" wp14:editId="652EAEE8">
             <wp:extent cx="2689726" cy="1828800"/>
@@ -3419,7 +3709,7 @@
                     <pic:cNvPicPr/>
                   </pic:nvPicPr>
                   <pic:blipFill>
-                    <a:blip r:embed="rId38">
+                    <a:blip r:embed="rId39">
                       <a:extLst>
                         <a:ext uri="{28A0092B-C50C-407E-A947-70E740481C1C}">
                           <a14:useLocalDpi xmlns:a14="http://schemas.microsoft.com/office/drawing/2010/main" val="0"/>
@@ -3465,7 +3755,7 @@
                     <pic:cNvPicPr/>
                   </pic:nvPicPr>
                   <pic:blipFill>
-                    <a:blip r:embed="rId39">
+                    <a:blip r:embed="rId40">
                       <a:extLst>
                         <a:ext uri="{28A0092B-C50C-407E-A947-70E740481C1C}">
                           <a14:useLocalDpi xmlns:a14="http://schemas.microsoft.com/office/drawing/2010/main" val="0"/>
@@ -3511,7 +3801,7 @@
                     <pic:cNvPicPr/>
                   </pic:nvPicPr>
                   <pic:blipFill>
-                    <a:blip r:embed="rId40">
+                    <a:blip r:embed="rId41">
                       <a:extLst>
                         <a:ext uri="{28A0092B-C50C-407E-A947-70E740481C1C}">
                           <a14:useLocalDpi xmlns:a14="http://schemas.microsoft.com/office/drawing/2010/main" val="0"/>
@@ -3557,7 +3847,7 @@
                     <pic:cNvPicPr/>
                   </pic:nvPicPr>
                   <pic:blipFill>
-                    <a:blip r:embed="rId41">
+                    <a:blip r:embed="rId42">
                       <a:extLst>
                         <a:ext uri="{28A0092B-C50C-407E-A947-70E740481C1C}">
                           <a14:useLocalDpi xmlns:a14="http://schemas.microsoft.com/office/drawing/2010/main" val="0"/>
@@ -3603,7 +3893,7 @@
                     <pic:cNvPicPr/>
                   </pic:nvPicPr>
                   <pic:blipFill>
-                    <a:blip r:embed="rId42">
+                    <a:blip r:embed="rId43">
                       <a:extLst>
                         <a:ext uri="{28A0092B-C50C-407E-A947-70E740481C1C}">
                           <a14:useLocalDpi xmlns:a14="http://schemas.microsoft.com/office/drawing/2010/main" val="0"/>
@@ -3649,7 +3939,7 @@
                     <pic:cNvPicPr/>
                   </pic:nvPicPr>
                   <pic:blipFill>
-                    <a:blip r:embed="rId43">
+                    <a:blip r:embed="rId44">
                       <a:extLst>
                         <a:ext uri="{28A0092B-C50C-407E-A947-70E740481C1C}">
                           <a14:useLocalDpi xmlns:a14="http://schemas.microsoft.com/office/drawing/2010/main" val="0"/>
@@ -3696,7 +3986,7 @@
                     <pic:cNvPicPr/>
                   </pic:nvPicPr>
                   <pic:blipFill>
-                    <a:blip r:embed="rId44">
+                    <a:blip r:embed="rId45">
                       <a:extLst>
                         <a:ext uri="{28A0092B-C50C-407E-A947-70E740481C1C}">
                           <a14:useLocalDpi xmlns:a14="http://schemas.microsoft.com/office/drawing/2010/main" val="0"/>
@@ -3742,7 +4032,7 @@
                     <pic:cNvPicPr/>
                   </pic:nvPicPr>
                   <pic:blipFill>
-                    <a:blip r:embed="rId45">
+                    <a:blip r:embed="rId46">
                       <a:extLst>
                         <a:ext uri="{28A0092B-C50C-407E-A947-70E740481C1C}">
                           <a14:useLocalDpi xmlns:a14="http://schemas.microsoft.com/office/drawing/2010/main" val="0"/>
@@ -3788,7 +4078,7 @@
                     <pic:cNvPicPr/>
                   </pic:nvPicPr>
                   <pic:blipFill>
-                    <a:blip r:embed="rId46">
+                    <a:blip r:embed="rId47">
                       <a:extLst>
                         <a:ext uri="{28A0092B-C50C-407E-A947-70E740481C1C}">
                           <a14:useLocalDpi xmlns:a14="http://schemas.microsoft.com/office/drawing/2010/main" val="0"/>
@@ -3834,7 +4124,7 @@
                     <pic:cNvPicPr/>
                   </pic:nvPicPr>
                   <pic:blipFill>
-                    <a:blip r:embed="rId47">
+                    <a:blip r:embed="rId48">
                       <a:extLst>
                         <a:ext uri="{28A0092B-C50C-407E-A947-70E740481C1C}">
                           <a14:useLocalDpi xmlns:a14="http://schemas.microsoft.com/office/drawing/2010/main" val="0"/>
@@ -3862,7 +4152,116 @@
       </w:r>
     </w:p>
     <w:p/>
-    <w:p/>
+    <w:p>
+      <w:r>
+        <w:t>The following combinations can discriminate between the 2 classes</w:t>
+      </w:r>
+      <w:r>
+        <w:t>:</w:t>
+      </w:r>
+    </w:p>
+    <w:p>
+      <w:pPr>
+        <w:pStyle w:val="ListParagraph"/>
+        <w:numPr>
+          <w:ilvl w:val="0"/>
+          <w:numId w:val="2"/>
+        </w:numPr>
+      </w:pPr>
+      <w:r>
+        <w:t>Bill depth &amp; body mass</w:t>
+      </w:r>
+    </w:p>
+    <w:p>
+      <w:pPr>
+        <w:pStyle w:val="ListParagraph"/>
+        <w:numPr>
+          <w:ilvl w:val="0"/>
+          <w:numId w:val="2"/>
+        </w:numPr>
+      </w:pPr>
+      <w:r>
+        <w:t>Bill depth &amp; flipper length</w:t>
+      </w:r>
+    </w:p>
+    <w:p>
+      <w:pPr>
+        <w:pStyle w:val="ListParagraph"/>
+        <w:numPr>
+          <w:ilvl w:val="0"/>
+          <w:numId w:val="2"/>
+        </w:numPr>
+      </w:pPr>
+      <w:r>
+        <w:t>Bill depth &amp; gender</w:t>
+      </w:r>
+    </w:p>
+    <w:p/>
+    <w:p>
+      <w:r>
+        <w:t>The following combinations can discriminate between the 2 classes but with some error as they are not linearly separable:</w:t>
+      </w:r>
+    </w:p>
+    <w:p>
+      <w:pPr>
+        <w:pStyle w:val="ListParagraph"/>
+        <w:numPr>
+          <w:ilvl w:val="0"/>
+          <w:numId w:val="2"/>
+        </w:numPr>
+      </w:pPr>
+      <w:r>
+        <w:t>Bill length &amp; bill depth</w:t>
+      </w:r>
+    </w:p>
+    <w:p>
+      <w:pPr>
+        <w:pStyle w:val="ListParagraph"/>
+        <w:numPr>
+          <w:ilvl w:val="0"/>
+          <w:numId w:val="2"/>
+        </w:numPr>
+      </w:pPr>
+      <w:r>
+        <w:t>Bill length &amp; flipper length</w:t>
+      </w:r>
+    </w:p>
+    <w:p>
+      <w:pPr>
+        <w:pStyle w:val="ListParagraph"/>
+        <w:numPr>
+          <w:ilvl w:val="0"/>
+          <w:numId w:val="2"/>
+        </w:numPr>
+      </w:pPr>
+      <w:r>
+        <w:t>Bill length &amp; body mass</w:t>
+      </w:r>
+    </w:p>
+    <w:p>
+      <w:pPr>
+        <w:pStyle w:val="ListParagraph"/>
+        <w:numPr>
+          <w:ilvl w:val="0"/>
+          <w:numId w:val="2"/>
+        </w:numPr>
+      </w:pPr>
+      <w:r>
+        <w:t>Flipper length &amp; body mass</w:t>
+      </w:r>
+    </w:p>
+    <w:p>
+      <w:pPr>
+        <w:pStyle w:val="ListParagraph"/>
+        <w:numPr>
+          <w:ilvl w:val="0"/>
+          <w:numId w:val="2"/>
+        </w:numPr>
+      </w:pPr>
+      <w:r>
+        <w:t>Flipper length &amp; gender</w:t>
+      </w:r>
+    </w:p>
     <w:p>
       <w:pPr>
         <w:rPr>
@@ -3870,13 +4269,14 @@
           <w:szCs w:val="32"/>
         </w:rPr>
       </w:pPr>
-      <w:r>
+    </w:p>
+    <w:p>
+      <w:pPr>
         <w:rPr>
           <w:sz w:val="32"/>
           <w:szCs w:val="32"/>
         </w:rPr>
-        <w:t>Preprocessing</w:t>
-      </w:r>
+      </w:pPr>
     </w:p>
     <w:p>
       <w:pPr>
@@ -3885,16 +4285,88 @@
           <w:szCs w:val="32"/>
         </w:rPr>
       </w:pPr>
-      <w:r>
+    </w:p>
+    <w:p>
+      <w:pPr>
         <w:rPr>
           <w:sz w:val="32"/>
           <w:szCs w:val="32"/>
         </w:rPr>
+      </w:pPr>
+    </w:p>
+    <w:p>
+      <w:pPr>
+        <w:rPr>
+          <w:sz w:val="32"/>
+          <w:szCs w:val="32"/>
+        </w:rPr>
+      </w:pPr>
+    </w:p>
+    <w:p>
+      <w:pPr>
+        <w:rPr>
+          <w:sz w:val="32"/>
+          <w:szCs w:val="32"/>
+        </w:rPr>
+      </w:pPr>
+    </w:p>
+    <w:p>
+      <w:pPr>
+        <w:rPr>
+          <w:sz w:val="32"/>
+          <w:szCs w:val="32"/>
+        </w:rPr>
+      </w:pPr>
+    </w:p>
+    <w:p>
+      <w:pPr>
+        <w:rPr>
+          <w:sz w:val="32"/>
+          <w:szCs w:val="32"/>
+        </w:rPr>
+      </w:pPr>
+    </w:p>
+    <w:p>
+      <w:pPr>
+        <w:rPr>
+          <w:sz w:val="32"/>
+          <w:szCs w:val="32"/>
+        </w:rPr>
+      </w:pPr>
+    </w:p>
+    <w:p>
+      <w:pPr>
+        <w:rPr>
+          <w:sz w:val="32"/>
+          <w:szCs w:val="32"/>
+        </w:rPr>
+      </w:pPr>
+      <w:r>
+        <w:rPr>
+          <w:sz w:val="32"/>
+          <w:szCs w:val="32"/>
+        </w:rPr>
+        <w:lastRenderedPageBreak/>
+        <w:t>Preprocessing</w:t>
+      </w:r>
+    </w:p>
+    <w:p>
+      <w:pPr>
+        <w:rPr>
+          <w:sz w:val="32"/>
+          <w:szCs w:val="32"/>
+        </w:rPr>
+      </w:pPr>
+      <w:r>
+        <w:rPr>
+          <w:sz w:val="32"/>
+          <w:szCs w:val="32"/>
+        </w:rPr>
         <w:t xml:space="preserve">Training </w:t>
       </w:r>
     </w:p>
     <w:sectPr>
-      <w:footerReference w:type="default" r:id="rId48"/>
+      <w:footerReference w:type="default" r:id="rId49"/>
       <w:pgSz w:w="12240" w:h="15840"/>
       <w:pgMar w:top="1440" w:right="1440" w:bottom="1440" w:left="1440" w:header="720" w:footer="720" w:gutter="0"/>
       <w:cols w:space="720"/>
@@ -3993,6 +4465,219 @@
     </w:p>
   </w:footnote>
 </w:footnotes>
+</file>
+
+<file path=word/numbering.xml><?xml version="1.0" encoding="utf-8"?>
+<w:numbering xmlns:wpc="http://schemas.microsoft.com/office/word/2010/wordprocessingCanvas" xmlns:cx="http://schemas.microsoft.com/office/drawing/2014/chartex" xmlns:cx1="http://schemas.microsoft.com/office/drawing/2015/9/8/chartex" xmlns:cx2="http://schemas.microsoft.com/office/drawing/2015/10/21/chartex" xmlns:cx3="http://schemas.microsoft.com/office/drawing/2016/5/9/chartex" xmlns:cx4="http://schemas.microsoft.com/office/drawing/2016/5/10/chartex" xmlns:cx5="http://schemas.microsoft.com/office/drawing/2016/5/11/chartex" xmlns:cx6="http://schemas.microsoft.com/office/drawing/2016/5/12/chartex" xmlns:cx7="http://schemas.microsoft.com/office/drawing/2016/5/13/chartex" xmlns:cx8="http://schemas.microsoft.com/office/drawing/2016/5/14/chartex" xmlns:mc="http://schemas.openxmlformats.org/markup-compatibility/2006" xmlns:aink="http://schemas.microsoft.com/office/drawing/2016/ink" xmlns:am3d="http://schemas.microsoft.com/office/drawing/2017/model3d" xmlns:o="urn:schemas-microsoft-com:office:office" xmlns:oel="http://schemas.microsoft.com/office/2019/extlst" xmlns:r="http://schemas.openxmlformats.org/officeDocument/2006/relationships" xmlns:m="http://schemas.openxmlformats.org/officeDocument/2006/math" xmlns:v="urn:schemas-microsoft-com:vml" xmlns:wp14="http://schemas.microsoft.com/office/word/2010/wordprocessingDrawing" xmlns:wp="http://schemas.openxmlformats.org/drawingml/2006/wordprocessingDrawing" xmlns:w10="urn:schemas-microsoft-com:office:word" xmlns:w="http://schemas.openxmlformats.org/wordprocessingml/2006/main" xmlns:w14="http://schemas.microsoft.com/office/word/2010/wordml" xmlns:w15="http://schemas.microsoft.com/office/word/2012/wordml" xmlns:w16cex="http://schemas.microsoft.com/office/word/2018/wordml/cex" xmlns:w16cid="http://schemas.microsoft.com/office/word/2016/wordml/cid" xmlns:w16="http://schemas.microsoft.com/office/word/2018/wordml" xmlns:w16sdtdh="http://schemas.microsoft.com/office/word/2020/wordml/sdtdatahash" xmlns:w16se="http://schemas.microsoft.com/office/word/2015/wordml/symex" xmlns:wpg="http://schemas.microsoft.com/office/word/2010/wordprocessingGroup" xmlns:wpi="http://schemas.microsoft.com/office/word/2010/wordprocessingInk" xmlns:wne="http://schemas.microsoft.com/office/word/2006/wordml" xmlns:wps="http://schemas.microsoft.com/office/word/2010/wordprocessingShape" mc:Ignorable="w14 w15 w16se w16cid w16 w16cex w16sdtdh wp14">
+  <w:abstractNum w:abstractNumId="0" w15:restartNumberingAfterBreak="0">
+    <w:nsid w:val="39522F9E"/>
+    <w:multiLevelType w:val="hybridMultilevel"/>
+    <w:tmpl w:val="A59CEFBE"/>
+    <w:lvl w:ilvl="0" w:tplc="31A28794">
+      <w:start w:val="4"/>
+      <w:numFmt w:val="bullet"/>
+      <w:lvlText w:val="-"/>
+      <w:lvlJc w:val="left"/>
+      <w:pPr>
+        <w:ind w:left="720" w:hanging="360"/>
+      </w:pPr>
+      <w:rPr>
+        <w:rFonts w:ascii="Times New Roman" w:eastAsia="Times New Roman" w:hAnsi="Times New Roman" w:cs="Times New Roman" w:hint="default"/>
+      </w:rPr>
+    </w:lvl>
+    <w:lvl w:ilvl="1" w:tplc="04090003" w:tentative="1">
+      <w:start w:val="1"/>
+      <w:numFmt w:val="bullet"/>
+      <w:lvlText w:val="o"/>
+      <w:lvlJc w:val="left"/>
+      <w:pPr>
+        <w:ind w:left="1440" w:hanging="360"/>
+      </w:pPr>
+      <w:rPr>
+        <w:rFonts w:ascii="Courier New" w:hAnsi="Courier New" w:cs="Courier New" w:hint="default"/>
+      </w:rPr>
+    </w:lvl>
+    <w:lvl w:ilvl="2" w:tplc="04090005" w:tentative="1">
+      <w:start w:val="1"/>
+      <w:numFmt w:val="bullet"/>
+      <w:lvlText w:val=""/>
+      <w:lvlJc w:val="left"/>
+      <w:pPr>
+        <w:ind w:left="2160" w:hanging="360"/>
+      </w:pPr>
+      <w:rPr>
+        <w:rFonts w:ascii="Wingdings" w:hAnsi="Wingdings" w:hint="default"/>
+      </w:rPr>
+    </w:lvl>
+    <w:lvl w:ilvl="3" w:tplc="04090001" w:tentative="1">
+      <w:start w:val="1"/>
+      <w:numFmt w:val="bullet"/>
+      <w:lvlText w:val=""/>
+      <w:lvlJc w:val="left"/>
+      <w:pPr>
+        <w:ind w:left="2880" w:hanging="360"/>
+      </w:pPr>
+      <w:rPr>
+        <w:rFonts w:ascii="Symbol" w:hAnsi="Symbol" w:hint="default"/>
+      </w:rPr>
+    </w:lvl>
+    <w:lvl w:ilvl="4" w:tplc="04090003" w:tentative="1">
+      <w:start w:val="1"/>
+      <w:numFmt w:val="bullet"/>
+      <w:lvlText w:val="o"/>
+      <w:lvlJc w:val="left"/>
+      <w:pPr>
+        <w:ind w:left="3600" w:hanging="360"/>
+      </w:pPr>
+      <w:rPr>
+        <w:rFonts w:ascii="Courier New" w:hAnsi="Courier New" w:cs="Courier New" w:hint="default"/>
+      </w:rPr>
+    </w:lvl>
+    <w:lvl w:ilvl="5" w:tplc="04090005" w:tentative="1">
+      <w:start w:val="1"/>
+      <w:numFmt w:val="bullet"/>
+      <w:lvlText w:val=""/>
+      <w:lvlJc w:val="left"/>
+      <w:pPr>
+        <w:ind w:left="4320" w:hanging="360"/>
+      </w:pPr>
+      <w:rPr>
+        <w:rFonts w:ascii="Wingdings" w:hAnsi="Wingdings" w:hint="default"/>
+      </w:rPr>
+    </w:lvl>
+    <w:lvl w:ilvl="6" w:tplc="04090001" w:tentative="1">
+      <w:start w:val="1"/>
+      <w:numFmt w:val="bullet"/>
+      <w:lvlText w:val=""/>
+      <w:lvlJc w:val="left"/>
+      <w:pPr>
+        <w:ind w:left="5040" w:hanging="360"/>
+      </w:pPr>
+      <w:rPr>
+        <w:rFonts w:ascii="Symbol" w:hAnsi="Symbol" w:hint="default"/>
+      </w:rPr>
+    </w:lvl>
+    <w:lvl w:ilvl="7" w:tplc="04090003" w:tentative="1">
+      <w:start w:val="1"/>
+      <w:numFmt w:val="bullet"/>
+      <w:lvlText w:val="o"/>
+      <w:lvlJc w:val="left"/>
+      <w:pPr>
+        <w:ind w:left="5760" w:hanging="360"/>
+      </w:pPr>
+      <w:rPr>
+        <w:rFonts w:ascii="Courier New" w:hAnsi="Courier New" w:cs="Courier New" w:hint="default"/>
+      </w:rPr>
+    </w:lvl>
+    <w:lvl w:ilvl="8" w:tplc="04090005" w:tentative="1">
+      <w:start w:val="1"/>
+      <w:numFmt w:val="bullet"/>
+      <w:lvlText w:val=""/>
+      <w:lvlJc w:val="left"/>
+      <w:pPr>
+        <w:ind w:left="6480" w:hanging="360"/>
+      </w:pPr>
+      <w:rPr>
+        <w:rFonts w:ascii="Wingdings" w:hAnsi="Wingdings" w:hint="default"/>
+      </w:rPr>
+    </w:lvl>
+  </w:abstractNum>
+  <w:abstractNum w:abstractNumId="1" w15:restartNumberingAfterBreak="0">
+    <w:nsid w:val="7D4468F8"/>
+    <w:multiLevelType w:val="hybridMultilevel"/>
+    <w:tmpl w:val="5B6E220A"/>
+    <w:lvl w:ilvl="0" w:tplc="0409000F">
+      <w:start w:val="1"/>
+      <w:numFmt w:val="decimal"/>
+      <w:lvlText w:val="%1."/>
+      <w:lvlJc w:val="left"/>
+      <w:pPr>
+        <w:ind w:left="720" w:hanging="360"/>
+      </w:pPr>
+      <w:rPr>
+        <w:rFonts w:hint="default"/>
+      </w:rPr>
+    </w:lvl>
+    <w:lvl w:ilvl="1" w:tplc="04090019" w:tentative="1">
+      <w:start w:val="1"/>
+      <w:numFmt w:val="lowerLetter"/>
+      <w:lvlText w:val="%2."/>
+      <w:lvlJc w:val="left"/>
+      <w:pPr>
+        <w:ind w:left="1440" w:hanging="360"/>
+      </w:pPr>
+    </w:lvl>
+    <w:lvl w:ilvl="2" w:tplc="0409001B" w:tentative="1">
+      <w:start w:val="1"/>
+      <w:numFmt w:val="lowerRoman"/>
+      <w:lvlText w:val="%3."/>
+      <w:lvlJc w:val="right"/>
+      <w:pPr>
+        <w:ind w:left="2160" w:hanging="180"/>
+      </w:pPr>
+    </w:lvl>
+    <w:lvl w:ilvl="3" w:tplc="0409000F" w:tentative="1">
+      <w:start w:val="1"/>
+      <w:numFmt w:val="decimal"/>
+      <w:lvlText w:val="%4."/>
+      <w:lvlJc w:val="left"/>
+      <w:pPr>
+        <w:ind w:left="2880" w:hanging="360"/>
+      </w:pPr>
+    </w:lvl>
+    <w:lvl w:ilvl="4" w:tplc="04090019" w:tentative="1">
+      <w:start w:val="1"/>
+      <w:numFmt w:val="lowerLetter"/>
+      <w:lvlText w:val="%5."/>
+      <w:lvlJc w:val="left"/>
+      <w:pPr>
+        <w:ind w:left="3600" w:hanging="360"/>
+      </w:pPr>
+    </w:lvl>
+    <w:lvl w:ilvl="5" w:tplc="0409001B" w:tentative="1">
+      <w:start w:val="1"/>
+      <w:numFmt w:val="lowerRoman"/>
+      <w:lvlText w:val="%6."/>
+      <w:lvlJc w:val="right"/>
+      <w:pPr>
+        <w:ind w:left="4320" w:hanging="180"/>
+      </w:pPr>
+    </w:lvl>
+    <w:lvl w:ilvl="6" w:tplc="0409000F" w:tentative="1">
+      <w:start w:val="1"/>
+      <w:numFmt w:val="decimal"/>
+      <w:lvlText w:val="%7."/>
+      <w:lvlJc w:val="left"/>
+      <w:pPr>
+        <w:ind w:left="5040" w:hanging="360"/>
+      </w:pPr>
+    </w:lvl>
+    <w:lvl w:ilvl="7" w:tplc="04090019" w:tentative="1">
+      <w:start w:val="1"/>
+      <w:numFmt w:val="lowerLetter"/>
+      <w:lvlText w:val="%8."/>
+      <w:lvlJc w:val="left"/>
+      <w:pPr>
+        <w:ind w:left="5760" w:hanging="360"/>
+      </w:pPr>
+    </w:lvl>
+    <w:lvl w:ilvl="8" w:tplc="0409001B" w:tentative="1">
+      <w:start w:val="1"/>
+      <w:numFmt w:val="lowerRoman"/>
+      <w:lvlText w:val="%9."/>
+      <w:lvlJc w:val="right"/>
+      <w:pPr>
+        <w:ind w:left="6480" w:hanging="180"/>
+      </w:pPr>
+    </w:lvl>
+  </w:abstractNum>
+  <w:num w:numId="1" w16cid:durableId="2067293495">
+    <w:abstractNumId w:val="1"/>
+  </w:num>
+  <w:num w:numId="2" w16cid:durableId="635378593">
+    <w:abstractNumId w:val="0"/>
+  </w:num>
+</w:numbering>
 </file>
 
 <file path=word/styles.xml><?xml version="1.0" encoding="utf-8"?>
@@ -4569,6 +5254,17 @@
       <w:szCs w:val="24"/>
     </w:rPr>
   </w:style>
+  <w:style w:type="paragraph" w:styleId="ListParagraph">
+    <w:name w:val="List Paragraph"/>
+    <w:basedOn w:val="Normal"/>
+    <w:uiPriority w:val="34"/>
+    <w:qFormat/>
+    <w:rsid w:val="00F90287"/>
+    <w:pPr>
+      <w:ind w:left="720"/>
+      <w:contextualSpacing/>
+    </w:pPr>
+  </w:style>
 </w:styles>
 </file>
 

</xml_diff>

<commit_message>
Fixing Bug in main & Update Document
</commit_message>
<xml_diff>
--- a/Single Layer Perceptron/Documentation.docx
+++ b/Single Layer Perceptron/Documentation.docx
@@ -563,36 +563,106 @@
     </w:p>
     <w:p>
       <w:pPr>
-        <w:spacing w:after="160" w:line="259" w:lineRule="auto"/>
+        <w:spacing w:line="259" w:lineRule="auto"/>
         <w:jc w:val="center"/>
         <w:rPr>
           <w:rFonts w:eastAsia="Calibri"/>
           <w:b/>
           <w:bCs/>
-        </w:rPr>
-      </w:pPr>
-    </w:p>
-    <w:p>
-      <w:pPr>
-        <w:spacing w:after="160" w:line="259" w:lineRule="auto"/>
+          <w:sz w:val="32"/>
+          <w:szCs w:val="32"/>
+        </w:rPr>
+      </w:pPr>
+    </w:p>
+    <w:p>
+      <w:pPr>
+        <w:spacing w:line="259" w:lineRule="auto"/>
         <w:jc w:val="center"/>
         <w:rPr>
           <w:rFonts w:eastAsia="Calibri"/>
           <w:b/>
           <w:bCs/>
-          <w:sz w:val="28"/>
-          <w:szCs w:val="28"/>
-        </w:rPr>
-      </w:pPr>
-      <w:r>
+          <w:sz w:val="32"/>
+          <w:szCs w:val="32"/>
+        </w:rPr>
+      </w:pPr>
+    </w:p>
+    <w:p>
+      <w:pPr>
+        <w:spacing w:line="259" w:lineRule="auto"/>
+        <w:jc w:val="center"/>
         <w:rPr>
           <w:rFonts w:eastAsia="Calibri"/>
           <w:b/>
           <w:bCs/>
-          <w:sz w:val="28"/>
-          <w:szCs w:val="28"/>
+          <w:sz w:val="32"/>
+          <w:szCs w:val="32"/>
+        </w:rPr>
+      </w:pPr>
+    </w:p>
+    <w:p>
+      <w:pPr>
+        <w:spacing w:after="160" w:line="259" w:lineRule="auto"/>
+        <w:jc w:val="center"/>
+        <w:rPr>
+          <w:rFonts w:eastAsia="Calibri"/>
+          <w:b/>
+          <w:bCs/>
+        </w:rPr>
+      </w:pPr>
+    </w:p>
+    <w:p>
+      <w:pPr>
+        <w:spacing w:after="160" w:line="259" w:lineRule="auto"/>
+        <w:jc w:val="center"/>
+        <w:rPr>
+          <w:rFonts w:eastAsia="Calibri"/>
+          <w:b/>
+          <w:bCs/>
+          <w:sz w:val="40"/>
+          <w:szCs w:val="40"/>
+        </w:rPr>
+      </w:pPr>
+      <w:r>
+        <w:rPr>
+          <w:rFonts w:eastAsia="Calibri"/>
+          <w:b/>
+          <w:bCs/>
+          <w:sz w:val="40"/>
+          <w:szCs w:val="40"/>
         </w:rPr>
         <w:t>By</w:t>
+      </w:r>
+      <w:r>
+        <w:rPr>
+          <w:rFonts w:eastAsia="Calibri"/>
+          <w:b/>
+          <w:bCs/>
+          <w:sz w:val="40"/>
+          <w:szCs w:val="40"/>
+        </w:rPr>
+        <w:t xml:space="preserve"> Team</w:t>
+      </w:r>
+      <w:r>
+        <w:rPr>
+          <w:rFonts w:eastAsia="Calibri"/>
+          <w:b/>
+          <w:bCs/>
+          <w:sz w:val="40"/>
+          <w:szCs w:val="40"/>
+        </w:rPr>
+        <w:t xml:space="preserve">: </w:t>
+      </w:r>
+      <w:r>
+        <w:rPr>
+          <w:rFonts w:ascii="Calibri" w:hAnsi="Calibri" w:cs="Calibri"/>
+          <w:b/>
+          <w:bCs/>
+          <w:color w:val="000000"/>
+          <w:sz w:val="40"/>
+          <w:szCs w:val="40"/>
+        </w:rPr>
+        <w:t>SC_H26</w:t>
       </w:r>
     </w:p>
     <w:tbl>
@@ -1115,7 +1185,6 @@
           <w:sz w:val="32"/>
           <w:szCs w:val="32"/>
         </w:rPr>
-        <w:lastRenderedPageBreak/>
         <w:t>Table of Contents</w:t>
       </w:r>
     </w:p>
@@ -1322,7 +1391,6 @@
           <w:sz w:val="32"/>
           <w:szCs w:val="32"/>
         </w:rPr>
-        <w:lastRenderedPageBreak/>
         <w:t>List of Figures</w:t>
       </w:r>
     </w:p>
@@ -1433,10 +1501,7 @@
         <w:t xml:space="preserve">Features linearity between classes Adelie and </w:t>
       </w:r>
       <w:r>
-        <w:t>Gentoo (</w:t>
-      </w:r>
-      <w:r>
-        <w:t xml:space="preserve">10 charts) </w:t>
+        <w:t xml:space="preserve">Gentoo (10 charts) </w:t>
       </w:r>
       <w:r>
         <w:t>…………………………</w:t>
@@ -1450,19 +1515,10 @@
         <w:spacing w:line="360" w:lineRule="auto"/>
       </w:pPr>
       <w:r>
-        <w:t xml:space="preserve">Features linearity between classes </w:t>
-      </w:r>
-      <w:r>
-        <w:t>Chinstrap</w:t>
-      </w:r>
-      <w:r>
-        <w:t xml:space="preserve"> and </w:t>
-      </w:r>
-      <w:r>
-        <w:t>Gentoo (</w:t>
-      </w:r>
-      <w:r>
-        <w:t xml:space="preserve">10 charts) </w:t>
+        <w:t xml:space="preserve">Features linearity between classes Chinstrap and </w:t>
+      </w:r>
+      <w:r>
+        <w:t xml:space="preserve">Gentoo (10 charts) </w:t>
       </w:r>
       <w:r>
         <w:t>…………………</w:t>
@@ -1770,7 +1826,6 @@
           <w:sz w:val="28"/>
           <w:szCs w:val="28"/>
         </w:rPr>
-        <w:lastRenderedPageBreak/>
         <w:t>Features Linearity Visualization</w:t>
       </w:r>
     </w:p>
@@ -2077,6 +2132,7 @@
         <w:rPr>
           <w:noProof/>
         </w:rPr>
+        <w:lastRenderedPageBreak/>
         <w:drawing>
           <wp:inline distT="0" distB="0" distL="0" distR="0" wp14:anchorId="74C3432E" wp14:editId="0B35BA34">
             <wp:extent cx="2761860" cy="1828800"/>
@@ -2178,7 +2234,6 @@
         <w:rPr>
           <w:noProof/>
         </w:rPr>
-        <w:lastRenderedPageBreak/>
         <w:drawing>
           <wp:inline distT="0" distB="0" distL="0" distR="0" wp14:anchorId="43B77BC2" wp14:editId="2021069E">
             <wp:extent cx="2847702" cy="1828800"/>
@@ -2333,7 +2388,6 @@
         </w:numPr>
       </w:pPr>
       <w:r>
-        <w:lastRenderedPageBreak/>
         <w:t>Between class Adelie (red) and Chinstrap (black)</w:t>
       </w:r>
     </w:p>
@@ -2632,6 +2686,7 @@
         <w:rPr>
           <w:noProof/>
         </w:rPr>
+        <w:lastRenderedPageBreak/>
         <w:drawing>
           <wp:inline distT="0" distB="0" distL="0" distR="0" wp14:anchorId="40D842A1" wp14:editId="14BA1A08">
             <wp:extent cx="2761646" cy="1828800"/>
@@ -2727,7 +2782,6 @@
         <w:rPr>
           <w:noProof/>
         </w:rPr>
-        <w:lastRenderedPageBreak/>
         <w:drawing>
           <wp:inline distT="0" distB="0" distL="0" distR="0" wp14:anchorId="31A234F0" wp14:editId="0137EB89">
             <wp:extent cx="2725615" cy="1868840"/>
@@ -2852,16 +2906,7 @@
     <w:p/>
     <w:p>
       <w:r>
-        <w:t>The following combinations can discriminate between the 2 classes</w:t>
-      </w:r>
-      <w:r>
-        <w:t xml:space="preserve"> </w:t>
-      </w:r>
-      <w:r>
-        <w:t xml:space="preserve">but with some error as they are not linearly </w:t>
-      </w:r>
-      <w:r>
-        <w:t>separable:</w:t>
+        <w:t>The following combinations can discriminate between the 2 classes but with some error as they are not linearly separable:</w:t>
       </w:r>
     </w:p>
     <w:p>
@@ -3396,10 +3441,7 @@
     <w:p/>
     <w:p>
       <w:r>
-        <w:t>The following combinations can discriminate between the 2 classes</w:t>
-      </w:r>
-      <w:r>
-        <w:t xml:space="preserve"> as they are linearly separable:</w:t>
+        <w:t>The following combinations can discriminate between the 2 classes as they are linearly separable:</w:t>
       </w:r>
     </w:p>
     <w:p>
@@ -4006,10 +4048,7 @@
     <w:p/>
     <w:p>
       <w:r>
-        <w:t>The following combinations can discriminate between the 2 classes</w:t>
-      </w:r>
-      <w:r>
-        <w:t>:</w:t>
+        <w:t>The following combinations can discriminate between the 2 classes:</w:t>
       </w:r>
     </w:p>
     <w:p>
@@ -4189,18 +4228,39 @@
     <w:p>
       <w:pPr>
         <w:rPr>
+          <w:b/>
+          <w:bCs/>
           <w:sz w:val="32"/>
           <w:szCs w:val="32"/>
         </w:rPr>
       </w:pPr>
       <w:r>
         <w:rPr>
+          <w:b/>
+          <w:bCs/>
           <w:sz w:val="32"/>
           <w:szCs w:val="32"/>
         </w:rPr>
         <w:lastRenderedPageBreak/>
         <w:t>Preprocessing</w:t>
       </w:r>
+      <w:r>
+        <w:rPr>
+          <w:b/>
+          <w:bCs/>
+          <w:sz w:val="32"/>
+          <w:szCs w:val="32"/>
+        </w:rPr>
+        <w:t>:</w:t>
+      </w:r>
+    </w:p>
+    <w:p>
+      <w:pPr>
+        <w:rPr>
+          <w:sz w:val="32"/>
+          <w:szCs w:val="32"/>
+        </w:rPr>
+      </w:pPr>
     </w:p>
     <w:p>
       <w:pPr>
@@ -4352,34 +4412,1288 @@
         <w:t>meters</w:t>
       </w:r>
       <w:r>
-        <w:t xml:space="preserve"> (/10) </w:t>
-      </w:r>
-      <w:r>
-        <w:t>so that the range of numbers in the feature would be closer.</w:t>
-      </w:r>
-    </w:p>
-    <w:p>
-      <w:pPr>
-        <w:pStyle w:val="ListParagraph"/>
-      </w:pPr>
-    </w:p>
-    <w:p>
-      <w:pPr>
-        <w:rPr>
+        <w:t xml:space="preserve"> (/10) so that the range of numbers in the feature would be closer.</w:t>
+      </w:r>
+    </w:p>
+    <w:p>
+      <w:pPr>
+        <w:pStyle w:val="ListParagraph"/>
+      </w:pPr>
+    </w:p>
+    <w:p>
+      <w:pPr>
+        <w:rPr>
+          <w:b/>
+          <w:bCs/>
           <w:sz w:val="32"/>
           <w:szCs w:val="32"/>
         </w:rPr>
       </w:pPr>
       <w:r>
         <w:rPr>
+          <w:b/>
+          <w:bCs/>
           <w:sz w:val="32"/>
           <w:szCs w:val="32"/>
         </w:rPr>
-        <w:t xml:space="preserve">Training </w:t>
-      </w:r>
+        <w:t>Training</w:t>
+      </w:r>
+      <w:r>
+        <w:rPr>
+          <w:b/>
+          <w:bCs/>
+          <w:sz w:val="32"/>
+          <w:szCs w:val="32"/>
+        </w:rPr>
+        <w:t>:</w:t>
+      </w:r>
+    </w:p>
+    <w:p>
+      <w:pPr>
+        <w:rPr>
+          <w:b/>
+          <w:bCs/>
+          <w:sz w:val="32"/>
+          <w:szCs w:val="32"/>
+        </w:rPr>
+      </w:pPr>
+    </w:p>
+    <w:p>
+      <w:pPr>
+        <w:pStyle w:val="ListParagraph"/>
+        <w:numPr>
+          <w:ilvl w:val="0"/>
+          <w:numId w:val="2"/>
+        </w:numPr>
+        <w:rPr>
+          <w:sz w:val="32"/>
+          <w:szCs w:val="32"/>
+        </w:rPr>
+      </w:pPr>
+      <w:r>
+        <w:t xml:space="preserve">The dataset has </w:t>
+      </w:r>
+      <w:r>
+        <w:t>3 penguin species (classes) with</w:t>
+      </w:r>
+      <w:r>
+        <w:t xml:space="preserve"> 50 samples of </w:t>
+      </w:r>
+      <w:r>
+        <w:t>each class.</w:t>
+      </w:r>
+    </w:p>
+    <w:p>
+      <w:pPr>
+        <w:pStyle w:val="ListParagraph"/>
+        <w:numPr>
+          <w:ilvl w:val="0"/>
+          <w:numId w:val="2"/>
+        </w:numPr>
+        <w:rPr>
+          <w:sz w:val="32"/>
+          <w:szCs w:val="32"/>
+        </w:rPr>
+      </w:pPr>
+      <w:r>
+        <w:t xml:space="preserve">We split the dataset into </w:t>
+      </w:r>
+      <w:r>
+        <w:t xml:space="preserve">30 </w:t>
+      </w:r>
+      <w:r>
+        <w:t>training</w:t>
+      </w:r>
+      <w:r>
+        <w:t xml:space="preserve"> samples</w:t>
+      </w:r>
+      <w:r>
+        <w:t xml:space="preserve"> and </w:t>
+      </w:r>
+      <w:r>
+        <w:t xml:space="preserve">20 </w:t>
+      </w:r>
+      <w:r>
+        <w:t xml:space="preserve">testing </w:t>
+      </w:r>
+      <w:r>
+        <w:t>samples</w:t>
+      </w:r>
+      <w:r>
+        <w:t xml:space="preserve"> for each </w:t>
+      </w:r>
+      <w:r>
+        <w:t>class.</w:t>
+      </w:r>
+    </w:p>
+    <w:p>
+      <w:pPr>
+        <w:pStyle w:val="ListParagraph"/>
+        <w:numPr>
+          <w:ilvl w:val="0"/>
+          <w:numId w:val="2"/>
+        </w:numPr>
+      </w:pPr>
+      <w:r>
+        <w:t xml:space="preserve">We created "Perception.py" class to make the code more maintainable and extendable. </w:t>
+      </w:r>
+    </w:p>
+    <w:p>
+      <w:pPr>
+        <w:pStyle w:val="ListParagraph"/>
+        <w:numPr>
+          <w:ilvl w:val="0"/>
+          <w:numId w:val="2"/>
+        </w:numPr>
+      </w:pPr>
+      <w:r>
+        <w:t>The training loop exist inside of method "fit" that's in perception class.</w:t>
+      </w:r>
+    </w:p>
+    <w:p>
+      <w:pPr>
+        <w:pStyle w:val="ListParagraph"/>
+        <w:numPr>
+          <w:ilvl w:val="0"/>
+          <w:numId w:val="2"/>
+        </w:numPr>
+      </w:pPr>
+      <w:r>
+        <w:t>We built the confusion matrix by looping through the predicted target and actual target and then counting</w:t>
+      </w:r>
+      <w:r>
+        <w:t>:</w:t>
+      </w:r>
+    </w:p>
+    <w:p>
+      <w:pPr>
+        <w:pStyle w:val="ListParagraph"/>
+        <w:ind w:firstLine="720"/>
+      </w:pPr>
+      <w:r>
+        <w:t xml:space="preserve">1. True positive </w:t>
+      </w:r>
+    </w:p>
+    <w:p>
+      <w:pPr>
+        <w:pStyle w:val="ListParagraph"/>
+        <w:ind w:firstLine="720"/>
+      </w:pPr>
+      <w:r>
+        <w:t xml:space="preserve">2. False negative </w:t>
+      </w:r>
+    </w:p>
+    <w:p>
+      <w:pPr>
+        <w:pStyle w:val="ListParagraph"/>
+        <w:ind w:firstLine="720"/>
+      </w:pPr>
+      <w:r>
+        <w:t xml:space="preserve">3. True negative </w:t>
+      </w:r>
+    </w:p>
+    <w:p>
+      <w:pPr>
+        <w:pStyle w:val="ListParagraph"/>
+        <w:ind w:firstLine="720"/>
+      </w:pPr>
+      <w:r>
+        <w:t xml:space="preserve">4. False positive </w:t>
+      </w:r>
+    </w:p>
+    <w:p>
+      <w:pPr>
+        <w:pStyle w:val="ListParagraph"/>
+      </w:pPr>
+    </w:p>
+    <w:p>
+      <w:pPr>
+        <w:pStyle w:val="ListParagraph"/>
+        <w:numPr>
+          <w:ilvl w:val="0"/>
+          <w:numId w:val="2"/>
+        </w:numPr>
+      </w:pPr>
+      <w:r>
+        <w:t xml:space="preserve">In main file, we first split data into training and testing. </w:t>
+      </w:r>
+    </w:p>
+    <w:p>
+      <w:pPr>
+        <w:pStyle w:val="ListParagraph"/>
+      </w:pPr>
+      <w:r>
+        <w:t>Then we split them further into</w:t>
+      </w:r>
+      <w:r>
+        <w:t xml:space="preserve"> (</w:t>
+      </w:r>
+      <w:r>
+        <w:t>X_train, Y_train, X_test, Y_test</w:t>
+      </w:r>
+      <w:r>
+        <w:t>)</w:t>
+      </w:r>
+    </w:p>
+    <w:p>
+      <w:pPr>
+        <w:pStyle w:val="ListParagraph"/>
+        <w:numPr>
+          <w:ilvl w:val="0"/>
+          <w:numId w:val="2"/>
+        </w:numPr>
+      </w:pPr>
+      <w:r>
+        <w:t>And we create a perceptron object from class perception and give in the classes that the user selected in the </w:t>
+      </w:r>
+      <w:r>
+        <w:t>GUI.</w:t>
+      </w:r>
+    </w:p>
+    <w:p>
+      <w:pPr>
+        <w:pStyle w:val="ListParagraph"/>
+      </w:pPr>
+    </w:p>
+    <w:p>
+      <w:pPr>
+        <w:pStyle w:val="ListParagraph"/>
+      </w:pPr>
+    </w:p>
+    <w:p>
+      <w:pPr>
+        <w:pStyle w:val="ListParagraph"/>
+      </w:pPr>
+      <w:r>
+        <w:lastRenderedPageBreak/>
+        <w:t>The user would select 2 classes and 2 features, and the decision boundary would be plotted:</w:t>
+      </w:r>
+    </w:p>
+    <w:p>
+      <w:pPr>
+        <w:pStyle w:val="ListParagraph"/>
+      </w:pPr>
+    </w:p>
+    <w:p>
+      <w:pPr>
+        <w:pStyle w:val="ListParagraph"/>
+      </w:pPr>
+      <w:r>
+        <w:t>Supposing that the learning rate is 0.01 and epochs is 1000</w:t>
+      </w:r>
+    </w:p>
+    <w:p>
+      <w:pPr>
+        <w:pStyle w:val="ListParagraph"/>
+      </w:pPr>
+    </w:p>
+    <w:p>
+      <w:pPr>
+        <w:pStyle w:val="ListParagraph"/>
+        <w:numPr>
+          <w:ilvl w:val="0"/>
+          <w:numId w:val="7"/>
+        </w:numPr>
+      </w:pPr>
+      <w:r>
+        <w:t xml:space="preserve">Between class Adelie and Gentoo </w:t>
+      </w:r>
+    </w:p>
+    <w:p>
+      <w:pPr>
+        <w:pStyle w:val="ListParagraph"/>
+        <w:ind w:left="1080"/>
+      </w:pPr>
+    </w:p>
+    <w:p>
+      <w:pPr>
+        <w:pStyle w:val="ListParagraph"/>
+        <w:ind w:left="1080"/>
+        <w:rPr>
+          <w:b/>
+          <w:bCs/>
+        </w:rPr>
+      </w:pPr>
+      <w:r>
+        <w:t xml:space="preserve">Features: </w:t>
+      </w:r>
+      <w:r>
+        <w:t>bill_length_mm</w:t>
+      </w:r>
+      <w:r>
+        <w:t xml:space="preserve"> vs </w:t>
+      </w:r>
+      <w:r>
+        <w:t>bill_depth_mm</w:t>
+      </w:r>
+      <w:r>
+        <w:t xml:space="preserve">, </w:t>
+      </w:r>
+      <w:r>
+        <w:rPr>
+          <w:b/>
+          <w:bCs/>
+        </w:rPr>
+        <w:t>Accuracy =1</w:t>
+      </w:r>
+    </w:p>
+    <w:p>
+      <w:pPr>
+        <w:pStyle w:val="ListParagraph"/>
+        <w:ind w:left="1080"/>
+      </w:pPr>
+      <w:r>
+        <w:rPr>
+          <w:noProof/>
+        </w:rPr>
+        <w:drawing>
+          <wp:inline distT="0" distB="0" distL="0" distR="0" wp14:anchorId="662E53AC" wp14:editId="4F322938">
+            <wp:extent cx="2094931" cy="1983131"/>
+            <wp:effectExtent l="0" t="0" r="635" b="0"/>
+            <wp:docPr id="17" name="Picture 17"/>
+            <wp:cNvGraphicFramePr>
+              <a:graphicFrameLocks xmlns:a="http://schemas.openxmlformats.org/drawingml/2006/main" noChangeAspect="1"/>
+            </wp:cNvGraphicFramePr>
+            <a:graphic xmlns:a="http://schemas.openxmlformats.org/drawingml/2006/main">
+              <a:graphicData uri="http://schemas.openxmlformats.org/drawingml/2006/picture">
+                <pic:pic xmlns:pic="http://schemas.openxmlformats.org/drawingml/2006/picture">
+                  <pic:nvPicPr>
+                    <pic:cNvPr id="1" name=""/>
+                    <pic:cNvPicPr/>
+                  </pic:nvPicPr>
+                  <pic:blipFill>
+                    <a:blip r:embed="rId49"/>
+                    <a:stretch>
+                      <a:fillRect/>
+                    </a:stretch>
+                  </pic:blipFill>
+                  <pic:spPr>
+                    <a:xfrm>
+                      <a:off x="0" y="0"/>
+                      <a:ext cx="2132078" cy="2018296"/>
+                    </a:xfrm>
+                    <a:prstGeom prst="rect">
+                      <a:avLst/>
+                    </a:prstGeom>
+                  </pic:spPr>
+                </pic:pic>
+              </a:graphicData>
+            </a:graphic>
+          </wp:inline>
+        </w:drawing>
+      </w:r>
+    </w:p>
+    <w:p>
+      <w:pPr>
+        <w:pStyle w:val="ListParagraph"/>
+        <w:ind w:left="1080"/>
+      </w:pPr>
+    </w:p>
+    <w:p>
+      <w:pPr>
+        <w:pStyle w:val="ListParagraph"/>
+        <w:ind w:left="1080"/>
+        <w:rPr>
+          <w:b/>
+          <w:bCs/>
+        </w:rPr>
+      </w:pPr>
+      <w:r>
+        <w:t>bill_length_mm  - flipper_length_mm</w:t>
+      </w:r>
+      <w:r>
+        <w:t xml:space="preserve">, </w:t>
+      </w:r>
+      <w:r>
+        <w:rPr>
+          <w:b/>
+          <w:bCs/>
+        </w:rPr>
+        <w:t>Accuracy =</w:t>
+      </w:r>
+      <w:r>
+        <w:t xml:space="preserve"> </w:t>
+      </w:r>
+      <w:r>
+        <w:rPr>
+          <w:b/>
+          <w:bCs/>
+        </w:rPr>
+        <w:t>0.975</w:t>
+      </w:r>
+    </w:p>
+    <w:p>
+      <w:pPr>
+        <w:pStyle w:val="ListParagraph"/>
+        <w:ind w:left="1080"/>
+      </w:pPr>
+    </w:p>
+    <w:p>
+      <w:pPr>
+        <w:pStyle w:val="ListParagraph"/>
+        <w:ind w:left="1080"/>
+      </w:pPr>
+      <w:r>
+        <w:drawing>
+          <wp:inline distT="0" distB="0" distL="0" distR="0" wp14:anchorId="6347DC8C" wp14:editId="66AC692F">
+            <wp:extent cx="2081284" cy="1770203"/>
+            <wp:effectExtent l="0" t="0" r="0" b="1905"/>
+            <wp:docPr id="22" name="Picture 22" descr="Chart, scatter chart&#10;&#10;Description automatically generated"/>
+            <wp:cNvGraphicFramePr>
+              <a:graphicFrameLocks xmlns:a="http://schemas.openxmlformats.org/drawingml/2006/main" noChangeAspect="1"/>
+            </wp:cNvGraphicFramePr>
+            <a:graphic xmlns:a="http://schemas.openxmlformats.org/drawingml/2006/main">
+              <a:graphicData uri="http://schemas.openxmlformats.org/drawingml/2006/picture">
+                <pic:pic xmlns:pic="http://schemas.openxmlformats.org/drawingml/2006/picture">
+                  <pic:nvPicPr>
+                    <pic:cNvPr id="22" name="Picture 22" descr="Chart, scatter chart&#10;&#10;Description automatically generated"/>
+                    <pic:cNvPicPr/>
+                  </pic:nvPicPr>
+                  <pic:blipFill>
+                    <a:blip r:embed="rId50"/>
+                    <a:stretch>
+                      <a:fillRect/>
+                    </a:stretch>
+                  </pic:blipFill>
+                  <pic:spPr>
+                    <a:xfrm>
+                      <a:off x="0" y="0"/>
+                      <a:ext cx="2098786" cy="1785089"/>
+                    </a:xfrm>
+                    <a:prstGeom prst="rect">
+                      <a:avLst/>
+                    </a:prstGeom>
+                  </pic:spPr>
+                </pic:pic>
+              </a:graphicData>
+            </a:graphic>
+          </wp:inline>
+        </w:drawing>
+      </w:r>
+    </w:p>
+    <w:p>
+      <w:pPr>
+        <w:pStyle w:val="ListParagraph"/>
+        <w:ind w:left="1080"/>
+      </w:pPr>
+    </w:p>
+    <w:p>
+      <w:pPr>
+        <w:pStyle w:val="ListParagraph"/>
+        <w:rPr>
+          <w:b/>
+          <w:bCs/>
+        </w:rPr>
+      </w:pPr>
+      <w:r>
+        <w:t>bill_depth_mm  - gender</w:t>
+      </w:r>
+      <w:r>
+        <w:t xml:space="preserve">, </w:t>
+      </w:r>
+      <w:r>
+        <w:rPr>
+          <w:b/>
+          <w:bCs/>
+        </w:rPr>
+        <w:t>Accuracy =</w:t>
+      </w:r>
+      <w:r>
+        <w:rPr>
+          <w:b/>
+          <w:bCs/>
+        </w:rPr>
+        <w:t xml:space="preserve"> 0.975</w:t>
+      </w:r>
+    </w:p>
+    <w:p>
+      <w:pPr>
+        <w:pStyle w:val="ListParagraph"/>
+      </w:pPr>
+    </w:p>
+    <w:p>
+      <w:pPr>
+        <w:pStyle w:val="ListParagraph"/>
+        <w:ind w:left="1170"/>
+      </w:pPr>
+      <w:r>
+        <w:drawing>
+          <wp:inline distT="0" distB="0" distL="0" distR="0" wp14:anchorId="6C517896" wp14:editId="17269551">
+            <wp:extent cx="2149522" cy="1828242"/>
+            <wp:effectExtent l="0" t="0" r="3175" b="635"/>
+            <wp:docPr id="47" name="Picture 47" descr="Chart, scatter chart&#10;&#10;Description automatically generated"/>
+            <wp:cNvGraphicFramePr>
+              <a:graphicFrameLocks xmlns:a="http://schemas.openxmlformats.org/drawingml/2006/main" noChangeAspect="1"/>
+            </wp:cNvGraphicFramePr>
+            <a:graphic xmlns:a="http://schemas.openxmlformats.org/drawingml/2006/main">
+              <a:graphicData uri="http://schemas.openxmlformats.org/drawingml/2006/picture">
+                <pic:pic xmlns:pic="http://schemas.openxmlformats.org/drawingml/2006/picture">
+                  <pic:nvPicPr>
+                    <pic:cNvPr id="47" name="Picture 47" descr="Chart, scatter chart&#10;&#10;Description automatically generated"/>
+                    <pic:cNvPicPr/>
+                  </pic:nvPicPr>
+                  <pic:blipFill>
+                    <a:blip r:embed="rId51"/>
+                    <a:stretch>
+                      <a:fillRect/>
+                    </a:stretch>
+                  </pic:blipFill>
+                  <pic:spPr>
+                    <a:xfrm>
+                      <a:off x="0" y="0"/>
+                      <a:ext cx="2175947" cy="1850717"/>
+                    </a:xfrm>
+                    <a:prstGeom prst="rect">
+                      <a:avLst/>
+                    </a:prstGeom>
+                  </pic:spPr>
+                </pic:pic>
+              </a:graphicData>
+            </a:graphic>
+          </wp:inline>
+        </w:drawing>
+      </w:r>
+    </w:p>
+    <w:p/>
+    <w:p>
+      <w:pPr>
+        <w:ind w:left="720"/>
+      </w:pPr>
+      <w:r>
+        <w:lastRenderedPageBreak/>
+        <w:t>bill_length_mm  - body_mass_g</w:t>
+      </w:r>
+      <w:r>
+        <w:t xml:space="preserve">, </w:t>
+      </w:r>
+      <w:r>
+        <w:rPr>
+          <w:b/>
+          <w:bCs/>
+        </w:rPr>
+        <w:t xml:space="preserve">Accuracy= </w:t>
+      </w:r>
+      <w:r>
+        <w:rPr>
+          <w:b/>
+          <w:bCs/>
+        </w:rPr>
+        <w:t>0.925</w:t>
+      </w:r>
+    </w:p>
+    <w:p>
+      <w:pPr>
+        <w:pStyle w:val="ListParagraph"/>
+      </w:pPr>
+    </w:p>
+    <w:p>
+      <w:pPr>
+        <w:pStyle w:val="ListParagraph"/>
+      </w:pPr>
+      <w:r>
+        <w:drawing>
+          <wp:inline distT="0" distB="0" distL="0" distR="0" wp14:anchorId="1BAE88A3" wp14:editId="52E623D5">
+            <wp:extent cx="2035482" cy="1731247"/>
+            <wp:effectExtent l="0" t="0" r="3175" b="2540"/>
+            <wp:docPr id="48" name="Picture 48" descr="Chart, scatter chart&#10;&#10;Description automatically generated"/>
+            <wp:cNvGraphicFramePr>
+              <a:graphicFrameLocks xmlns:a="http://schemas.openxmlformats.org/drawingml/2006/main" noChangeAspect="1"/>
+            </wp:cNvGraphicFramePr>
+            <a:graphic xmlns:a="http://schemas.openxmlformats.org/drawingml/2006/main">
+              <a:graphicData uri="http://schemas.openxmlformats.org/drawingml/2006/picture">
+                <pic:pic xmlns:pic="http://schemas.openxmlformats.org/drawingml/2006/picture">
+                  <pic:nvPicPr>
+                    <pic:cNvPr id="48" name="Picture 48" descr="Chart, scatter chart&#10;&#10;Description automatically generated"/>
+                    <pic:cNvPicPr/>
+                  </pic:nvPicPr>
+                  <pic:blipFill>
+                    <a:blip r:embed="rId52"/>
+                    <a:stretch>
+                      <a:fillRect/>
+                    </a:stretch>
+                  </pic:blipFill>
+                  <pic:spPr>
+                    <a:xfrm>
+                      <a:off x="0" y="0"/>
+                      <a:ext cx="2043389" cy="1737972"/>
+                    </a:xfrm>
+                    <a:prstGeom prst="rect">
+                      <a:avLst/>
+                    </a:prstGeom>
+                  </pic:spPr>
+                </pic:pic>
+              </a:graphicData>
+            </a:graphic>
+          </wp:inline>
+        </w:drawing>
+      </w:r>
+    </w:p>
+    <w:p>
+      <w:pPr>
+        <w:pStyle w:val="ListParagraph"/>
+      </w:pPr>
+    </w:p>
+    <w:p>
+      <w:pPr>
+        <w:pStyle w:val="ListParagraph"/>
+      </w:pPr>
+      <w:r>
+        <w:t>Classes Gentoo &amp; Chinsrtrap</w:t>
+      </w:r>
+    </w:p>
+    <w:p>
+      <w:pPr>
+        <w:pStyle w:val="ListParagraph"/>
+      </w:pPr>
+    </w:p>
+    <w:p>
+      <w:pPr>
+        <w:pStyle w:val="ListParagraph"/>
+        <w:rPr>
+          <w:b/>
+          <w:bCs/>
+        </w:rPr>
+      </w:pPr>
+      <w:r>
+        <w:t>bill_length_mm  - body_mass_g</w:t>
+      </w:r>
+      <w:r>
+        <w:t xml:space="preserve">, </w:t>
+      </w:r>
+      <w:r>
+        <w:rPr>
+          <w:b/>
+          <w:bCs/>
+        </w:rPr>
+        <w:t xml:space="preserve">Accuracy= </w:t>
+      </w:r>
+      <w:r>
+        <w:rPr>
+          <w:b/>
+          <w:bCs/>
+        </w:rPr>
+        <w:t>0.825</w:t>
+      </w:r>
+    </w:p>
+    <w:p>
+      <w:pPr>
+        <w:pStyle w:val="ListParagraph"/>
+      </w:pPr>
+      <w:r>
+        <w:drawing>
+          <wp:inline distT="0" distB="0" distL="0" distR="0" wp14:anchorId="646E726D" wp14:editId="6C352652">
+            <wp:extent cx="2059429" cy="1751614"/>
+            <wp:effectExtent l="0" t="0" r="0" b="1270"/>
+            <wp:docPr id="49" name="Picture 49" descr="Chart, scatter chart&#10;&#10;Description automatically generated"/>
+            <wp:cNvGraphicFramePr>
+              <a:graphicFrameLocks xmlns:a="http://schemas.openxmlformats.org/drawingml/2006/main" noChangeAspect="1"/>
+            </wp:cNvGraphicFramePr>
+            <a:graphic xmlns:a="http://schemas.openxmlformats.org/drawingml/2006/main">
+              <a:graphicData uri="http://schemas.openxmlformats.org/drawingml/2006/picture">
+                <pic:pic xmlns:pic="http://schemas.openxmlformats.org/drawingml/2006/picture">
+                  <pic:nvPicPr>
+                    <pic:cNvPr id="49" name="Picture 49" descr="Chart, scatter chart&#10;&#10;Description automatically generated"/>
+                    <pic:cNvPicPr/>
+                  </pic:nvPicPr>
+                  <pic:blipFill>
+                    <a:blip r:embed="rId53"/>
+                    <a:stretch>
+                      <a:fillRect/>
+                    </a:stretch>
+                  </pic:blipFill>
+                  <pic:spPr>
+                    <a:xfrm>
+                      <a:off x="0" y="0"/>
+                      <a:ext cx="2086388" cy="1774544"/>
+                    </a:xfrm>
+                    <a:prstGeom prst="rect">
+                      <a:avLst/>
+                    </a:prstGeom>
+                  </pic:spPr>
+                </pic:pic>
+              </a:graphicData>
+            </a:graphic>
+          </wp:inline>
+        </w:drawing>
+      </w:r>
+    </w:p>
+    <w:p>
+      <w:pPr>
+        <w:pStyle w:val="ListParagraph"/>
+        <w:rPr>
+          <w:b/>
+          <w:bCs/>
+        </w:rPr>
+      </w:pPr>
+      <w:r>
+        <w:t>gender - body_mass_g</w:t>
+      </w:r>
+      <w:r>
+        <w:t xml:space="preserve"> , </w:t>
+      </w:r>
+      <w:r>
+        <w:rPr>
+          <w:b/>
+          <w:bCs/>
+        </w:rPr>
+        <w:t xml:space="preserve">Accuracy = </w:t>
+      </w:r>
+      <w:r>
+        <w:rPr>
+          <w:b/>
+          <w:bCs/>
+        </w:rPr>
+        <w:t>0.925</w:t>
+      </w:r>
+    </w:p>
+    <w:p>
+      <w:pPr>
+        <w:pStyle w:val="ListParagraph"/>
+      </w:pPr>
+      <w:r>
+        <w:drawing>
+          <wp:inline distT="0" distB="0" distL="0" distR="0" wp14:anchorId="5E598DF2" wp14:editId="6C3F9DD7">
+            <wp:extent cx="2115679" cy="1799457"/>
+            <wp:effectExtent l="0" t="0" r="0" b="0"/>
+            <wp:docPr id="50" name="Picture 50" descr="Chart&#10;&#10;Description automatically generated"/>
+            <wp:cNvGraphicFramePr>
+              <a:graphicFrameLocks xmlns:a="http://schemas.openxmlformats.org/drawingml/2006/main" noChangeAspect="1"/>
+            </wp:cNvGraphicFramePr>
+            <a:graphic xmlns:a="http://schemas.openxmlformats.org/drawingml/2006/main">
+              <a:graphicData uri="http://schemas.openxmlformats.org/drawingml/2006/picture">
+                <pic:pic xmlns:pic="http://schemas.openxmlformats.org/drawingml/2006/picture">
+                  <pic:nvPicPr>
+                    <pic:cNvPr id="50" name="Picture 50" descr="Chart&#10;&#10;Description automatically generated"/>
+                    <pic:cNvPicPr/>
+                  </pic:nvPicPr>
+                  <pic:blipFill>
+                    <a:blip r:embed="rId54"/>
+                    <a:stretch>
+                      <a:fillRect/>
+                    </a:stretch>
+                  </pic:blipFill>
+                  <pic:spPr>
+                    <a:xfrm>
+                      <a:off x="0" y="0"/>
+                      <a:ext cx="2127553" cy="1809556"/>
+                    </a:xfrm>
+                    <a:prstGeom prst="rect">
+                      <a:avLst/>
+                    </a:prstGeom>
+                  </pic:spPr>
+                </pic:pic>
+              </a:graphicData>
+            </a:graphic>
+          </wp:inline>
+        </w:drawing>
+      </w:r>
+    </w:p>
+    <w:p>
+      <w:pPr>
+        <w:pStyle w:val="ListParagraph"/>
+      </w:pPr>
+    </w:p>
+    <w:p>
+      <w:pPr>
+        <w:pStyle w:val="ListParagraph"/>
+      </w:pPr>
+    </w:p>
+    <w:p>
+      <w:pPr>
+        <w:pStyle w:val="ListParagraph"/>
+      </w:pPr>
+    </w:p>
+    <w:p>
+      <w:pPr>
+        <w:pStyle w:val="ListParagraph"/>
+      </w:pPr>
+    </w:p>
+    <w:p>
+      <w:pPr>
+        <w:pStyle w:val="ListParagraph"/>
+      </w:pPr>
+    </w:p>
+    <w:p>
+      <w:pPr>
+        <w:pStyle w:val="ListParagraph"/>
+      </w:pPr>
+    </w:p>
+    <w:p>
+      <w:pPr>
+        <w:pStyle w:val="ListParagraph"/>
+      </w:pPr>
+    </w:p>
+    <w:p>
+      <w:pPr>
+        <w:pStyle w:val="ListParagraph"/>
+      </w:pPr>
+    </w:p>
+    <w:p>
+      <w:pPr>
+        <w:pStyle w:val="ListParagraph"/>
+      </w:pPr>
+    </w:p>
+    <w:p>
+      <w:pPr>
+        <w:pStyle w:val="ListParagraph"/>
+      </w:pPr>
+      <w:r>
+        <w:lastRenderedPageBreak/>
+        <w:t>Classes Adelie &amp; Chinstrap:</w:t>
+      </w:r>
+    </w:p>
+    <w:p>
+      <w:pPr>
+        <w:pStyle w:val="ListParagraph"/>
+      </w:pPr>
+    </w:p>
+    <w:p>
+      <w:pPr>
+        <w:pStyle w:val="ListParagraph"/>
+      </w:pPr>
+      <w:r>
+        <w:t xml:space="preserve">flipper_length_mm </w:t>
+      </w:r>
+      <w:r>
+        <w:t>–</w:t>
+      </w:r>
+      <w:r>
+        <w:t xml:space="preserve"> gender</w:t>
+      </w:r>
+      <w:r>
+        <w:t>, Accuracy =</w:t>
+      </w:r>
+      <w:r>
+        <w:t xml:space="preserve"> </w:t>
+      </w:r>
+      <w:r>
+        <w:t>0.725</w:t>
+      </w:r>
+    </w:p>
+    <w:p>
+      <w:pPr>
+        <w:pStyle w:val="ListParagraph"/>
+      </w:pPr>
+    </w:p>
+    <w:p>
+      <w:pPr>
+        <w:pStyle w:val="ListParagraph"/>
+      </w:pPr>
+      <w:r>
+        <w:drawing>
+          <wp:inline distT="0" distB="0" distL="0" distR="0" wp14:anchorId="45E11234" wp14:editId="19C854B3">
+            <wp:extent cx="1999397" cy="1700554"/>
+            <wp:effectExtent l="0" t="0" r="1270" b="0"/>
+            <wp:docPr id="51" name="Picture 51" descr="Chart&#10;&#10;Description automatically generated"/>
+            <wp:cNvGraphicFramePr>
+              <a:graphicFrameLocks xmlns:a="http://schemas.openxmlformats.org/drawingml/2006/main" noChangeAspect="1"/>
+            </wp:cNvGraphicFramePr>
+            <a:graphic xmlns:a="http://schemas.openxmlformats.org/drawingml/2006/main">
+              <a:graphicData uri="http://schemas.openxmlformats.org/drawingml/2006/picture">
+                <pic:pic xmlns:pic="http://schemas.openxmlformats.org/drawingml/2006/picture">
+                  <pic:nvPicPr>
+                    <pic:cNvPr id="51" name="Picture 51" descr="Chart&#10;&#10;Description automatically generated"/>
+                    <pic:cNvPicPr/>
+                  </pic:nvPicPr>
+                  <pic:blipFill>
+                    <a:blip r:embed="rId55"/>
+                    <a:stretch>
+                      <a:fillRect/>
+                    </a:stretch>
+                  </pic:blipFill>
+                  <pic:spPr>
+                    <a:xfrm>
+                      <a:off x="0" y="0"/>
+                      <a:ext cx="2033645" cy="1729683"/>
+                    </a:xfrm>
+                    <a:prstGeom prst="rect">
+                      <a:avLst/>
+                    </a:prstGeom>
+                  </pic:spPr>
+                </pic:pic>
+              </a:graphicData>
+            </a:graphic>
+          </wp:inline>
+        </w:drawing>
+      </w:r>
+    </w:p>
+    <w:p>
+      <w:pPr>
+        <w:pStyle w:val="ListParagraph"/>
+        <w:rPr>
+          <w:b/>
+          <w:bCs/>
+        </w:rPr>
+      </w:pPr>
+      <w:r>
+        <w:t>bill_depth_mm  - body_mass_g</w:t>
+      </w:r>
+      <w:r>
+        <w:t xml:space="preserve"> , </w:t>
+      </w:r>
+      <w:r>
+        <w:rPr>
+          <w:b/>
+          <w:bCs/>
+        </w:rPr>
+        <w:t>Accuracy = 0.5</w:t>
+      </w:r>
+    </w:p>
+    <w:p>
+      <w:pPr>
+        <w:pStyle w:val="ListParagraph"/>
+        <w:rPr>
+          <w:b/>
+          <w:bCs/>
+        </w:rPr>
+      </w:pPr>
+    </w:p>
+    <w:p>
+      <w:pPr>
+        <w:pStyle w:val="ListParagraph"/>
+        <w:rPr>
+          <w:b/>
+          <w:bCs/>
+        </w:rPr>
+      </w:pPr>
+      <w:r>
+        <w:rPr>
+          <w:b/>
+          <w:bCs/>
+        </w:rPr>
+        <w:drawing>
+          <wp:inline distT="0" distB="0" distL="0" distR="0" wp14:anchorId="04D0DE53" wp14:editId="40AA6DFA">
+            <wp:extent cx="1915187" cy="1628932"/>
+            <wp:effectExtent l="0" t="0" r="8890" b="9525"/>
+            <wp:docPr id="52" name="Picture 52" descr="Chart, scatter chart&#10;&#10;Description automatically generated"/>
+            <wp:cNvGraphicFramePr>
+              <a:graphicFrameLocks xmlns:a="http://schemas.openxmlformats.org/drawingml/2006/main" noChangeAspect="1"/>
+            </wp:cNvGraphicFramePr>
+            <a:graphic xmlns:a="http://schemas.openxmlformats.org/drawingml/2006/main">
+              <a:graphicData uri="http://schemas.openxmlformats.org/drawingml/2006/picture">
+                <pic:pic xmlns:pic="http://schemas.openxmlformats.org/drawingml/2006/picture">
+                  <pic:nvPicPr>
+                    <pic:cNvPr id="52" name="Picture 52" descr="Chart, scatter chart&#10;&#10;Description automatically generated"/>
+                    <pic:cNvPicPr/>
+                  </pic:nvPicPr>
+                  <pic:blipFill>
+                    <a:blip r:embed="rId56"/>
+                    <a:stretch>
+                      <a:fillRect/>
+                    </a:stretch>
+                  </pic:blipFill>
+                  <pic:spPr>
+                    <a:xfrm>
+                      <a:off x="0" y="0"/>
+                      <a:ext cx="1964353" cy="1670749"/>
+                    </a:xfrm>
+                    <a:prstGeom prst="rect">
+                      <a:avLst/>
+                    </a:prstGeom>
+                  </pic:spPr>
+                </pic:pic>
+              </a:graphicData>
+            </a:graphic>
+          </wp:inline>
+        </w:drawing>
+      </w:r>
+    </w:p>
+    <w:p>
+      <w:pPr>
+        <w:pStyle w:val="ListParagraph"/>
+        <w:rPr>
+          <w:b/>
+          <w:bCs/>
+        </w:rPr>
+      </w:pPr>
+    </w:p>
+    <w:p>
+      <w:pPr>
+        <w:pStyle w:val="ListParagraph"/>
+        <w:rPr>
+          <w:b/>
+          <w:bCs/>
+        </w:rPr>
+      </w:pPr>
+      <w:r>
+        <w:t xml:space="preserve"> flipper_length_mm - body_mass_g</w:t>
+      </w:r>
+      <w:r>
+        <w:t xml:space="preserve"> , </w:t>
+      </w:r>
+      <w:r>
+        <w:rPr>
+          <w:b/>
+          <w:bCs/>
+        </w:rPr>
+        <w:t>Accuracy= 0.775</w:t>
+      </w:r>
+    </w:p>
+    <w:p>
+      <w:pPr>
+        <w:pStyle w:val="ListParagraph"/>
+      </w:pPr>
+      <w:r>
+        <w:drawing>
+          <wp:inline distT="0" distB="0" distL="0" distR="0" wp14:anchorId="1705D695" wp14:editId="1230E50D">
+            <wp:extent cx="2003307" cy="1703882"/>
+            <wp:effectExtent l="0" t="0" r="0" b="0"/>
+            <wp:docPr id="53" name="Picture 53" descr="Chart, scatter chart&#10;&#10;Description automatically generated"/>
+            <wp:cNvGraphicFramePr>
+              <a:graphicFrameLocks xmlns:a="http://schemas.openxmlformats.org/drawingml/2006/main" noChangeAspect="1"/>
+            </wp:cNvGraphicFramePr>
+            <a:graphic xmlns:a="http://schemas.openxmlformats.org/drawingml/2006/main">
+              <a:graphicData uri="http://schemas.openxmlformats.org/drawingml/2006/picture">
+                <pic:pic xmlns:pic="http://schemas.openxmlformats.org/drawingml/2006/picture">
+                  <pic:nvPicPr>
+                    <pic:cNvPr id="53" name="Picture 53" descr="Chart, scatter chart&#10;&#10;Description automatically generated"/>
+                    <pic:cNvPicPr/>
+                  </pic:nvPicPr>
+                  <pic:blipFill>
+                    <a:blip r:embed="rId57"/>
+                    <a:stretch>
+                      <a:fillRect/>
+                    </a:stretch>
+                  </pic:blipFill>
+                  <pic:spPr>
+                    <a:xfrm flipH="1">
+                      <a:off x="0" y="0"/>
+                      <a:ext cx="2017744" cy="1716161"/>
+                    </a:xfrm>
+                    <a:prstGeom prst="rect">
+                      <a:avLst/>
+                    </a:prstGeom>
+                  </pic:spPr>
+                </pic:pic>
+              </a:graphicData>
+            </a:graphic>
+          </wp:inline>
+        </w:drawing>
+      </w:r>
+    </w:p>
+    <w:p>
+      <w:pPr>
+        <w:pStyle w:val="ListParagraph"/>
+      </w:pPr>
+      <w:r>
+        <w:t>bill_length_mm  - gender</w:t>
+      </w:r>
+      <w:r>
+        <w:t xml:space="preserve"> , Accuracy = </w:t>
+      </w:r>
+      <w:r>
+        <w:t>0.95</w:t>
+      </w:r>
+    </w:p>
+    <w:p>
+      <w:pPr>
+        <w:pStyle w:val="ListParagraph"/>
+      </w:pPr>
+      <w:r>
+        <w:drawing>
+          <wp:inline distT="0" distB="0" distL="0" distR="0" wp14:anchorId="4CAD52EA" wp14:editId="4A00FB08">
+            <wp:extent cx="1779768" cy="1513754"/>
+            <wp:effectExtent l="0" t="0" r="0" b="0"/>
+            <wp:docPr id="54" name="Picture 54" descr="Chart, scatter chart&#10;&#10;Description automatically generated"/>
+            <wp:cNvGraphicFramePr>
+              <a:graphicFrameLocks xmlns:a="http://schemas.openxmlformats.org/drawingml/2006/main" noChangeAspect="1"/>
+            </wp:cNvGraphicFramePr>
+            <a:graphic xmlns:a="http://schemas.openxmlformats.org/drawingml/2006/main">
+              <a:graphicData uri="http://schemas.openxmlformats.org/drawingml/2006/picture">
+                <pic:pic xmlns:pic="http://schemas.openxmlformats.org/drawingml/2006/picture">
+                  <pic:nvPicPr>
+                    <pic:cNvPr id="54" name="Picture 54" descr="Chart, scatter chart&#10;&#10;Description automatically generated"/>
+                    <pic:cNvPicPr/>
+                  </pic:nvPicPr>
+                  <pic:blipFill>
+                    <a:blip r:embed="rId57"/>
+                    <a:stretch>
+                      <a:fillRect/>
+                    </a:stretch>
+                  </pic:blipFill>
+                  <pic:spPr>
+                    <a:xfrm>
+                      <a:off x="0" y="0"/>
+                      <a:ext cx="1790224" cy="1522647"/>
+                    </a:xfrm>
+                    <a:prstGeom prst="rect">
+                      <a:avLst/>
+                    </a:prstGeom>
+                  </pic:spPr>
+                </pic:pic>
+              </a:graphicData>
+            </a:graphic>
+          </wp:inline>
+        </w:drawing>
+      </w:r>
+    </w:p>
+    <w:p>
+      <w:pPr>
+        <w:pStyle w:val="ListParagraph"/>
+      </w:pPr>
+    </w:p>
+    <w:p>
+      <w:pPr>
+        <w:pStyle w:val="ListParagraph"/>
+      </w:pPr>
+    </w:p>
+    <w:p>
+      <w:pPr>
+        <w:pStyle w:val="ListParagraph"/>
+      </w:pPr>
+    </w:p>
+    <w:p>
+      <w:pPr>
+        <w:pStyle w:val="ListParagraph"/>
+      </w:pPr>
+    </w:p>
+    <w:p>
+      <w:pPr>
+        <w:pStyle w:val="ListParagraph"/>
+      </w:pPr>
+    </w:p>
+    <w:p>
+      <w:pPr>
+        <w:pStyle w:val="ListParagraph"/>
+      </w:pPr>
+    </w:p>
+    <w:p>
+      <w:pPr>
+        <w:pStyle w:val="ListParagraph"/>
+      </w:pPr>
+    </w:p>
+    <w:p>
+      <w:pPr>
+        <w:pStyle w:val="ListParagraph"/>
+      </w:pPr>
+    </w:p>
+    <w:p>
+      <w:pPr>
+        <w:pStyle w:val="ListParagraph"/>
+        <w:rPr>
+          <w:b/>
+          <w:bCs/>
+        </w:rPr>
+      </w:pPr>
+      <w:r>
+        <w:rPr>
+          <w:b/>
+          <w:bCs/>
+        </w:rPr>
+        <w:t>Conclusion:</w:t>
+      </w:r>
+    </w:p>
+    <w:p>
+      <w:pPr>
+        <w:pStyle w:val="ListParagraph"/>
+        <w:rPr>
+          <w:b/>
+          <w:bCs/>
+        </w:rPr>
+      </w:pPr>
+    </w:p>
+    <w:p>
+      <w:pPr>
+        <w:pStyle w:val="ListParagraph"/>
+        <w:rPr>
+          <w:b/>
+          <w:bCs/>
+        </w:rPr>
+      </w:pPr>
+      <w:r>
+        <w:t>Based on the stated results</w:t>
+      </w:r>
+      <w:r>
+        <w:rPr>
+          <w:b/>
+          <w:bCs/>
+        </w:rPr>
+        <w:t xml:space="preserve">, </w:t>
+      </w:r>
+    </w:p>
+    <w:p>
+      <w:pPr>
+        <w:pStyle w:val="ListParagraph"/>
+        <w:rPr>
+          <w:b/>
+          <w:bCs/>
+        </w:rPr>
+      </w:pPr>
+      <w:r>
+        <w:rPr>
+          <w:b/>
+          <w:bCs/>
+        </w:rPr>
+        <w:t xml:space="preserve">Features: </w:t>
+      </w:r>
+    </w:p>
+    <w:p>
+      <w:pPr>
+        <w:pStyle w:val="ListParagraph"/>
+        <w:numPr>
+          <w:ilvl w:val="0"/>
+          <w:numId w:val="2"/>
+        </w:numPr>
+      </w:pPr>
+      <w:r>
+        <w:t>bill_length_mm vs bill_depth_mm</w:t>
+      </w:r>
+    </w:p>
+    <w:p>
+      <w:pPr>
+        <w:pStyle w:val="ListParagraph"/>
+        <w:numPr>
+          <w:ilvl w:val="0"/>
+          <w:numId w:val="2"/>
+        </w:numPr>
+      </w:pPr>
+      <w:r>
+        <w:t>bill_length_mm  - flipper_length_mm</w:t>
+      </w:r>
+    </w:p>
+    <w:p>
+      <w:pPr>
+        <w:pStyle w:val="ListParagraph"/>
+        <w:numPr>
+          <w:ilvl w:val="0"/>
+          <w:numId w:val="2"/>
+        </w:numPr>
+      </w:pPr>
+      <w:r>
+        <w:t>bill_length_mm  - body_mass_g</w:t>
+      </w:r>
+    </w:p>
+    <w:p>
+      <w:pPr>
+        <w:pStyle w:val="ListParagraph"/>
+        <w:numPr>
+          <w:ilvl w:val="0"/>
+          <w:numId w:val="2"/>
+        </w:numPr>
+      </w:pPr>
+      <w:r>
+        <w:t>bill_length_mm  - gender</w:t>
+      </w:r>
+    </w:p>
+    <w:p>
+      <w:pPr>
+        <w:pStyle w:val="ListParagraph"/>
+        <w:numPr>
+          <w:ilvl w:val="0"/>
+          <w:numId w:val="2"/>
+        </w:numPr>
+      </w:pPr>
+      <w:r>
+        <w:t>bill_depth_mm  - gender</w:t>
+      </w:r>
+    </w:p>
+    <w:p>
+      <w:pPr>
+        <w:pStyle w:val="ListParagraph"/>
+      </w:pPr>
     </w:p>
     <w:sectPr>
-      <w:footerReference w:type="default" r:id="rId49"/>
+      <w:footerReference w:type="default" r:id="rId58"/>
       <w:pgSz w:w="12240" w:h="15840"/>
       <w:pgMar w:top="1440" w:right="1440" w:bottom="1440" w:left="1440" w:header="720" w:footer="720" w:gutter="0"/>
       <w:cols w:space="720"/>
@@ -4483,6 +5797,208 @@
 <file path=word/numbering.xml><?xml version="1.0" encoding="utf-8"?>
 <w:numbering xmlns:wpc="http://schemas.microsoft.com/office/word/2010/wordprocessingCanvas" xmlns:cx="http://schemas.microsoft.com/office/drawing/2014/chartex" xmlns:cx1="http://schemas.microsoft.com/office/drawing/2015/9/8/chartex" xmlns:cx2="http://schemas.microsoft.com/office/drawing/2015/10/21/chartex" xmlns:cx3="http://schemas.microsoft.com/office/drawing/2016/5/9/chartex" xmlns:cx4="http://schemas.microsoft.com/office/drawing/2016/5/10/chartex" xmlns:cx5="http://schemas.microsoft.com/office/drawing/2016/5/11/chartex" xmlns:cx6="http://schemas.microsoft.com/office/drawing/2016/5/12/chartex" xmlns:cx7="http://schemas.microsoft.com/office/drawing/2016/5/13/chartex" xmlns:cx8="http://schemas.microsoft.com/office/drawing/2016/5/14/chartex" xmlns:mc="http://schemas.openxmlformats.org/markup-compatibility/2006" xmlns:aink="http://schemas.microsoft.com/office/drawing/2016/ink" xmlns:am3d="http://schemas.microsoft.com/office/drawing/2017/model3d" xmlns:o="urn:schemas-microsoft-com:office:office" xmlns:oel="http://schemas.microsoft.com/office/2019/extlst" xmlns:r="http://schemas.openxmlformats.org/officeDocument/2006/relationships" xmlns:m="http://schemas.openxmlformats.org/officeDocument/2006/math" xmlns:v="urn:schemas-microsoft-com:vml" xmlns:wp14="http://schemas.microsoft.com/office/word/2010/wordprocessingDrawing" xmlns:wp="http://schemas.openxmlformats.org/drawingml/2006/wordprocessingDrawing" xmlns:w10="urn:schemas-microsoft-com:office:word" xmlns:w="http://schemas.openxmlformats.org/wordprocessingml/2006/main" xmlns:w14="http://schemas.microsoft.com/office/word/2010/wordml" xmlns:w15="http://schemas.microsoft.com/office/word/2012/wordml" xmlns:w16cex="http://schemas.microsoft.com/office/word/2018/wordml/cex" xmlns:w16cid="http://schemas.microsoft.com/office/word/2016/wordml/cid" xmlns:w16="http://schemas.microsoft.com/office/word/2018/wordml" xmlns:w16sdtdh="http://schemas.microsoft.com/office/word/2020/wordml/sdtdatahash" xmlns:w16se="http://schemas.microsoft.com/office/word/2015/wordml/symex" xmlns:wpg="http://schemas.microsoft.com/office/word/2010/wordprocessingGroup" xmlns:wpi="http://schemas.microsoft.com/office/word/2010/wordprocessingInk" xmlns:wne="http://schemas.microsoft.com/office/word/2006/wordml" xmlns:wps="http://schemas.microsoft.com/office/word/2010/wordprocessingShape" mc:Ignorable="w14 w15 w16se w16cid w16 w16cex w16sdtdh wp14">
   <w:abstractNum w:abstractNumId="0" w15:restartNumberingAfterBreak="0">
+    <w:nsid w:val="05B93788"/>
+    <w:multiLevelType w:val="hybridMultilevel"/>
+    <w:tmpl w:val="4A0046B8"/>
+    <w:lvl w:ilvl="0" w:tplc="04090001">
+      <w:start w:val="1"/>
+      <w:numFmt w:val="bullet"/>
+      <w:lvlText w:val=""/>
+      <w:lvlJc w:val="left"/>
+      <w:pPr>
+        <w:ind w:left="1440" w:hanging="360"/>
+      </w:pPr>
+      <w:rPr>
+        <w:rFonts w:ascii="Symbol" w:hAnsi="Symbol" w:hint="default"/>
+      </w:rPr>
+    </w:lvl>
+    <w:lvl w:ilvl="1" w:tplc="04090003" w:tentative="1">
+      <w:start w:val="1"/>
+      <w:numFmt w:val="bullet"/>
+      <w:lvlText w:val="o"/>
+      <w:lvlJc w:val="left"/>
+      <w:pPr>
+        <w:ind w:left="2160" w:hanging="360"/>
+      </w:pPr>
+      <w:rPr>
+        <w:rFonts w:ascii="Courier New" w:hAnsi="Courier New" w:cs="Courier New" w:hint="default"/>
+      </w:rPr>
+    </w:lvl>
+    <w:lvl w:ilvl="2" w:tplc="04090005" w:tentative="1">
+      <w:start w:val="1"/>
+      <w:numFmt w:val="bullet"/>
+      <w:lvlText w:val=""/>
+      <w:lvlJc w:val="left"/>
+      <w:pPr>
+        <w:ind w:left="2880" w:hanging="360"/>
+      </w:pPr>
+      <w:rPr>
+        <w:rFonts w:ascii="Wingdings" w:hAnsi="Wingdings" w:hint="default"/>
+      </w:rPr>
+    </w:lvl>
+    <w:lvl w:ilvl="3" w:tplc="04090001" w:tentative="1">
+      <w:start w:val="1"/>
+      <w:numFmt w:val="bullet"/>
+      <w:lvlText w:val=""/>
+      <w:lvlJc w:val="left"/>
+      <w:pPr>
+        <w:ind w:left="3600" w:hanging="360"/>
+      </w:pPr>
+      <w:rPr>
+        <w:rFonts w:ascii="Symbol" w:hAnsi="Symbol" w:hint="default"/>
+      </w:rPr>
+    </w:lvl>
+    <w:lvl w:ilvl="4" w:tplc="04090003" w:tentative="1">
+      <w:start w:val="1"/>
+      <w:numFmt w:val="bullet"/>
+      <w:lvlText w:val="o"/>
+      <w:lvlJc w:val="left"/>
+      <w:pPr>
+        <w:ind w:left="4320" w:hanging="360"/>
+      </w:pPr>
+      <w:rPr>
+        <w:rFonts w:ascii="Courier New" w:hAnsi="Courier New" w:cs="Courier New" w:hint="default"/>
+      </w:rPr>
+    </w:lvl>
+    <w:lvl w:ilvl="5" w:tplc="04090005" w:tentative="1">
+      <w:start w:val="1"/>
+      <w:numFmt w:val="bullet"/>
+      <w:lvlText w:val=""/>
+      <w:lvlJc w:val="left"/>
+      <w:pPr>
+        <w:ind w:left="5040" w:hanging="360"/>
+      </w:pPr>
+      <w:rPr>
+        <w:rFonts w:ascii="Wingdings" w:hAnsi="Wingdings" w:hint="default"/>
+      </w:rPr>
+    </w:lvl>
+    <w:lvl w:ilvl="6" w:tplc="04090001" w:tentative="1">
+      <w:start w:val="1"/>
+      <w:numFmt w:val="bullet"/>
+      <w:lvlText w:val=""/>
+      <w:lvlJc w:val="left"/>
+      <w:pPr>
+        <w:ind w:left="5760" w:hanging="360"/>
+      </w:pPr>
+      <w:rPr>
+        <w:rFonts w:ascii="Symbol" w:hAnsi="Symbol" w:hint="default"/>
+      </w:rPr>
+    </w:lvl>
+    <w:lvl w:ilvl="7" w:tplc="04090003" w:tentative="1">
+      <w:start w:val="1"/>
+      <w:numFmt w:val="bullet"/>
+      <w:lvlText w:val="o"/>
+      <w:lvlJc w:val="left"/>
+      <w:pPr>
+        <w:ind w:left="6480" w:hanging="360"/>
+      </w:pPr>
+      <w:rPr>
+        <w:rFonts w:ascii="Courier New" w:hAnsi="Courier New" w:cs="Courier New" w:hint="default"/>
+      </w:rPr>
+    </w:lvl>
+    <w:lvl w:ilvl="8" w:tplc="04090005" w:tentative="1">
+      <w:start w:val="1"/>
+      <w:numFmt w:val="bullet"/>
+      <w:lvlText w:val=""/>
+      <w:lvlJc w:val="left"/>
+      <w:pPr>
+        <w:ind w:left="7200" w:hanging="360"/>
+      </w:pPr>
+      <w:rPr>
+        <w:rFonts w:ascii="Wingdings" w:hAnsi="Wingdings" w:hint="default"/>
+      </w:rPr>
+    </w:lvl>
+  </w:abstractNum>
+  <w:abstractNum w:abstractNumId="1" w15:restartNumberingAfterBreak="0">
+    <w:nsid w:val="1C1F7960"/>
+    <w:multiLevelType w:val="hybridMultilevel"/>
+    <w:tmpl w:val="8F8A2B5C"/>
+    <w:lvl w:ilvl="0" w:tplc="C1567CE2">
+      <w:start w:val="1"/>
+      <w:numFmt w:val="decimal"/>
+      <w:lvlText w:val="%1"/>
+      <w:lvlJc w:val="left"/>
+      <w:pPr>
+        <w:ind w:left="720" w:hanging="360"/>
+      </w:pPr>
+      <w:rPr>
+        <w:rFonts w:hint="default"/>
+      </w:rPr>
+    </w:lvl>
+    <w:lvl w:ilvl="1" w:tplc="04090019" w:tentative="1">
+      <w:start w:val="1"/>
+      <w:numFmt w:val="lowerLetter"/>
+      <w:lvlText w:val="%2."/>
+      <w:lvlJc w:val="left"/>
+      <w:pPr>
+        <w:ind w:left="1440" w:hanging="360"/>
+      </w:pPr>
+    </w:lvl>
+    <w:lvl w:ilvl="2" w:tplc="0409001B" w:tentative="1">
+      <w:start w:val="1"/>
+      <w:numFmt w:val="lowerRoman"/>
+      <w:lvlText w:val="%3."/>
+      <w:lvlJc w:val="right"/>
+      <w:pPr>
+        <w:ind w:left="2160" w:hanging="180"/>
+      </w:pPr>
+    </w:lvl>
+    <w:lvl w:ilvl="3" w:tplc="0409000F" w:tentative="1">
+      <w:start w:val="1"/>
+      <w:numFmt w:val="decimal"/>
+      <w:lvlText w:val="%4."/>
+      <w:lvlJc w:val="left"/>
+      <w:pPr>
+        <w:ind w:left="2880" w:hanging="360"/>
+      </w:pPr>
+    </w:lvl>
+    <w:lvl w:ilvl="4" w:tplc="04090019" w:tentative="1">
+      <w:start w:val="1"/>
+      <w:numFmt w:val="lowerLetter"/>
+      <w:lvlText w:val="%5."/>
+      <w:lvlJc w:val="left"/>
+      <w:pPr>
+        <w:ind w:left="3600" w:hanging="360"/>
+      </w:pPr>
+    </w:lvl>
+    <w:lvl w:ilvl="5" w:tplc="0409001B" w:tentative="1">
+      <w:start w:val="1"/>
+      <w:numFmt w:val="lowerRoman"/>
+      <w:lvlText w:val="%6."/>
+      <w:lvlJc w:val="right"/>
+      <w:pPr>
+        <w:ind w:left="4320" w:hanging="180"/>
+      </w:pPr>
+    </w:lvl>
+    <w:lvl w:ilvl="6" w:tplc="0409000F" w:tentative="1">
+      <w:start w:val="1"/>
+      <w:numFmt w:val="decimal"/>
+      <w:lvlText w:val="%7."/>
+      <w:lvlJc w:val="left"/>
+      <w:pPr>
+        <w:ind w:left="5040" w:hanging="360"/>
+      </w:pPr>
+    </w:lvl>
+    <w:lvl w:ilvl="7" w:tplc="04090019" w:tentative="1">
+      <w:start w:val="1"/>
+      <w:numFmt w:val="lowerLetter"/>
+      <w:lvlText w:val="%8."/>
+      <w:lvlJc w:val="left"/>
+      <w:pPr>
+        <w:ind w:left="5760" w:hanging="360"/>
+      </w:pPr>
+    </w:lvl>
+    <w:lvl w:ilvl="8" w:tplc="0409001B" w:tentative="1">
+      <w:start w:val="1"/>
+      <w:numFmt w:val="lowerRoman"/>
+      <w:lvlText w:val="%9."/>
+      <w:lvlJc w:val="right"/>
+      <w:pPr>
+        <w:ind w:left="6480" w:hanging="180"/>
+      </w:pPr>
+    </w:lvl>
+  </w:abstractNum>
+  <w:abstractNum w:abstractNumId="2" w15:restartNumberingAfterBreak="0">
     <w:nsid w:val="2DE015E2"/>
     <w:multiLevelType w:val="hybridMultilevel"/>
     <w:tmpl w:val="6E8C7BCC"/>
@@ -4572,7 +6088,7 @@
       </w:pPr>
     </w:lvl>
   </w:abstractNum>
-  <w:abstractNum w:abstractNumId="1" w15:restartNumberingAfterBreak="0">
+  <w:abstractNum w:abstractNumId="3" w15:restartNumberingAfterBreak="0">
     <w:nsid w:val="39522F9E"/>
     <w:multiLevelType w:val="hybridMultilevel"/>
     <w:tmpl w:val="A59CEFBE"/>
@@ -4685,17 +6201,17 @@
       </w:rPr>
     </w:lvl>
   </w:abstractNum>
-  <w:abstractNum w:abstractNumId="2" w15:restartNumberingAfterBreak="0">
-    <w:nsid w:val="7D4468F8"/>
+  <w:abstractNum w:abstractNumId="4" w15:restartNumberingAfterBreak="0">
+    <w:nsid w:val="46A14C79"/>
     <w:multiLevelType w:val="hybridMultilevel"/>
-    <w:tmpl w:val="5B6E220A"/>
-    <w:lvl w:ilvl="0" w:tplc="0409000F">
+    <w:tmpl w:val="1464AAB2"/>
+    <w:lvl w:ilvl="0" w:tplc="E1FACF16">
       <w:start w:val="1"/>
       <w:numFmt w:val="decimal"/>
       <w:lvlText w:val="%1."/>
       <w:lvlJc w:val="left"/>
       <w:pPr>
-        <w:ind w:left="720" w:hanging="360"/>
+        <w:ind w:left="1080" w:hanging="360"/>
       </w:pPr>
       <w:rPr>
         <w:rFonts w:hint="default"/>
@@ -4707,7 +6223,7 @@
       <w:lvlText w:val="%2."/>
       <w:lvlJc w:val="left"/>
       <w:pPr>
-        <w:ind w:left="1440" w:hanging="360"/>
+        <w:ind w:left="1800" w:hanging="360"/>
       </w:pPr>
     </w:lvl>
     <w:lvl w:ilvl="2" w:tplc="0409001B" w:tentative="1">
@@ -4716,7 +6232,7 @@
       <w:lvlText w:val="%3."/>
       <w:lvlJc w:val="right"/>
       <w:pPr>
-        <w:ind w:left="2160" w:hanging="180"/>
+        <w:ind w:left="2520" w:hanging="180"/>
       </w:pPr>
     </w:lvl>
     <w:lvl w:ilvl="3" w:tplc="0409000F" w:tentative="1">
@@ -4725,7 +6241,7 @@
       <w:lvlText w:val="%4."/>
       <w:lvlJc w:val="left"/>
       <w:pPr>
-        <w:ind w:left="2880" w:hanging="360"/>
+        <w:ind w:left="3240" w:hanging="360"/>
       </w:pPr>
     </w:lvl>
     <w:lvl w:ilvl="4" w:tplc="04090019" w:tentative="1">
@@ -4734,7 +6250,7 @@
       <w:lvlText w:val="%5."/>
       <w:lvlJc w:val="left"/>
       <w:pPr>
-        <w:ind w:left="3600" w:hanging="360"/>
+        <w:ind w:left="3960" w:hanging="360"/>
       </w:pPr>
     </w:lvl>
     <w:lvl w:ilvl="5" w:tplc="0409001B" w:tentative="1">
@@ -4743,7 +6259,7 @@
       <w:lvlText w:val="%6."/>
       <w:lvlJc w:val="right"/>
       <w:pPr>
-        <w:ind w:left="4320" w:hanging="180"/>
+        <w:ind w:left="4680" w:hanging="180"/>
       </w:pPr>
     </w:lvl>
     <w:lvl w:ilvl="6" w:tplc="0409000F" w:tentative="1">
@@ -4752,7 +6268,7 @@
       <w:lvlText w:val="%7."/>
       <w:lvlJc w:val="left"/>
       <w:pPr>
-        <w:ind w:left="5040" w:hanging="360"/>
+        <w:ind w:left="5400" w:hanging="360"/>
       </w:pPr>
     </w:lvl>
     <w:lvl w:ilvl="7" w:tplc="04090019" w:tentative="1">
@@ -4761,7 +6277,7 @@
       <w:lvlText w:val="%8."/>
       <w:lvlJc w:val="left"/>
       <w:pPr>
-        <w:ind w:left="5760" w:hanging="360"/>
+        <w:ind w:left="6120" w:hanging="360"/>
       </w:pPr>
     </w:lvl>
     <w:lvl w:ilvl="8" w:tplc="0409001B" w:tentative="1">
@@ -4770,17 +6286,347 @@
       <w:lvlText w:val="%9."/>
       <w:lvlJc w:val="right"/>
       <w:pPr>
+        <w:ind w:left="6840" w:hanging="180"/>
+      </w:pPr>
+    </w:lvl>
+  </w:abstractNum>
+  <w:abstractNum w:abstractNumId="5" w15:restartNumberingAfterBreak="0">
+    <w:nsid w:val="6A7A0BE1"/>
+    <w:multiLevelType w:val="hybridMultilevel"/>
+    <w:tmpl w:val="B03EE116"/>
+    <w:lvl w:ilvl="0" w:tplc="BAFE3876">
+      <w:start w:val="1"/>
+      <w:numFmt w:val="bullet"/>
+      <w:lvlText w:val="-"/>
+      <w:lvlJc w:val="left"/>
+      <w:pPr>
+        <w:ind w:left="720" w:hanging="360"/>
+      </w:pPr>
+      <w:rPr>
+        <w:rFonts w:ascii="Courier New" w:hAnsi="Courier New" w:hint="default"/>
+      </w:rPr>
+    </w:lvl>
+    <w:lvl w:ilvl="1" w:tplc="04090003" w:tentative="1">
+      <w:start w:val="1"/>
+      <w:numFmt w:val="bullet"/>
+      <w:lvlText w:val="o"/>
+      <w:lvlJc w:val="left"/>
+      <w:pPr>
+        <w:ind w:left="1440" w:hanging="360"/>
+      </w:pPr>
+      <w:rPr>
+        <w:rFonts w:ascii="Courier New" w:hAnsi="Courier New" w:cs="Courier New" w:hint="default"/>
+      </w:rPr>
+    </w:lvl>
+    <w:lvl w:ilvl="2" w:tplc="04090005" w:tentative="1">
+      <w:start w:val="1"/>
+      <w:numFmt w:val="bullet"/>
+      <w:lvlText w:val=""/>
+      <w:lvlJc w:val="left"/>
+      <w:pPr>
+        <w:ind w:left="2160" w:hanging="360"/>
+      </w:pPr>
+      <w:rPr>
+        <w:rFonts w:ascii="Wingdings" w:hAnsi="Wingdings" w:hint="default"/>
+      </w:rPr>
+    </w:lvl>
+    <w:lvl w:ilvl="3" w:tplc="04090001" w:tentative="1">
+      <w:start w:val="1"/>
+      <w:numFmt w:val="bullet"/>
+      <w:lvlText w:val=""/>
+      <w:lvlJc w:val="left"/>
+      <w:pPr>
+        <w:ind w:left="2880" w:hanging="360"/>
+      </w:pPr>
+      <w:rPr>
+        <w:rFonts w:ascii="Symbol" w:hAnsi="Symbol" w:hint="default"/>
+      </w:rPr>
+    </w:lvl>
+    <w:lvl w:ilvl="4" w:tplc="04090003" w:tentative="1">
+      <w:start w:val="1"/>
+      <w:numFmt w:val="bullet"/>
+      <w:lvlText w:val="o"/>
+      <w:lvlJc w:val="left"/>
+      <w:pPr>
+        <w:ind w:left="3600" w:hanging="360"/>
+      </w:pPr>
+      <w:rPr>
+        <w:rFonts w:ascii="Courier New" w:hAnsi="Courier New" w:cs="Courier New" w:hint="default"/>
+      </w:rPr>
+    </w:lvl>
+    <w:lvl w:ilvl="5" w:tplc="04090005" w:tentative="1">
+      <w:start w:val="1"/>
+      <w:numFmt w:val="bullet"/>
+      <w:lvlText w:val=""/>
+      <w:lvlJc w:val="left"/>
+      <w:pPr>
+        <w:ind w:left="4320" w:hanging="360"/>
+      </w:pPr>
+      <w:rPr>
+        <w:rFonts w:ascii="Wingdings" w:hAnsi="Wingdings" w:hint="default"/>
+      </w:rPr>
+    </w:lvl>
+    <w:lvl w:ilvl="6" w:tplc="04090001" w:tentative="1">
+      <w:start w:val="1"/>
+      <w:numFmt w:val="bullet"/>
+      <w:lvlText w:val=""/>
+      <w:lvlJc w:val="left"/>
+      <w:pPr>
+        <w:ind w:left="5040" w:hanging="360"/>
+      </w:pPr>
+      <w:rPr>
+        <w:rFonts w:ascii="Symbol" w:hAnsi="Symbol" w:hint="default"/>
+      </w:rPr>
+    </w:lvl>
+    <w:lvl w:ilvl="7" w:tplc="04090003" w:tentative="1">
+      <w:start w:val="1"/>
+      <w:numFmt w:val="bullet"/>
+      <w:lvlText w:val="o"/>
+      <w:lvlJc w:val="left"/>
+      <w:pPr>
+        <w:ind w:left="5760" w:hanging="360"/>
+      </w:pPr>
+      <w:rPr>
+        <w:rFonts w:ascii="Courier New" w:hAnsi="Courier New" w:cs="Courier New" w:hint="default"/>
+      </w:rPr>
+    </w:lvl>
+    <w:lvl w:ilvl="8" w:tplc="04090005" w:tentative="1">
+      <w:start w:val="1"/>
+      <w:numFmt w:val="bullet"/>
+      <w:lvlText w:val=""/>
+      <w:lvlJc w:val="left"/>
+      <w:pPr>
+        <w:ind w:left="6480" w:hanging="360"/>
+      </w:pPr>
+      <w:rPr>
+        <w:rFonts w:ascii="Wingdings" w:hAnsi="Wingdings" w:hint="default"/>
+      </w:rPr>
+    </w:lvl>
+  </w:abstractNum>
+  <w:abstractNum w:abstractNumId="6" w15:restartNumberingAfterBreak="0">
+    <w:nsid w:val="76834C30"/>
+    <w:multiLevelType w:val="hybridMultilevel"/>
+    <w:tmpl w:val="0E7AD41E"/>
+    <w:lvl w:ilvl="0" w:tplc="04090001">
+      <w:start w:val="1"/>
+      <w:numFmt w:val="bullet"/>
+      <w:lvlText w:val=""/>
+      <w:lvlJc w:val="left"/>
+      <w:pPr>
+        <w:ind w:left="1440" w:hanging="360"/>
+      </w:pPr>
+      <w:rPr>
+        <w:rFonts w:ascii="Symbol" w:hAnsi="Symbol" w:hint="default"/>
+      </w:rPr>
+    </w:lvl>
+    <w:lvl w:ilvl="1" w:tplc="04090003" w:tentative="1">
+      <w:start w:val="1"/>
+      <w:numFmt w:val="bullet"/>
+      <w:lvlText w:val="o"/>
+      <w:lvlJc w:val="left"/>
+      <w:pPr>
+        <w:ind w:left="2160" w:hanging="360"/>
+      </w:pPr>
+      <w:rPr>
+        <w:rFonts w:ascii="Courier New" w:hAnsi="Courier New" w:cs="Courier New" w:hint="default"/>
+      </w:rPr>
+    </w:lvl>
+    <w:lvl w:ilvl="2" w:tplc="04090005" w:tentative="1">
+      <w:start w:val="1"/>
+      <w:numFmt w:val="bullet"/>
+      <w:lvlText w:val=""/>
+      <w:lvlJc w:val="left"/>
+      <w:pPr>
+        <w:ind w:left="2880" w:hanging="360"/>
+      </w:pPr>
+      <w:rPr>
+        <w:rFonts w:ascii="Wingdings" w:hAnsi="Wingdings" w:hint="default"/>
+      </w:rPr>
+    </w:lvl>
+    <w:lvl w:ilvl="3" w:tplc="04090001" w:tentative="1">
+      <w:start w:val="1"/>
+      <w:numFmt w:val="bullet"/>
+      <w:lvlText w:val=""/>
+      <w:lvlJc w:val="left"/>
+      <w:pPr>
+        <w:ind w:left="3600" w:hanging="360"/>
+      </w:pPr>
+      <w:rPr>
+        <w:rFonts w:ascii="Symbol" w:hAnsi="Symbol" w:hint="default"/>
+      </w:rPr>
+    </w:lvl>
+    <w:lvl w:ilvl="4" w:tplc="04090003" w:tentative="1">
+      <w:start w:val="1"/>
+      <w:numFmt w:val="bullet"/>
+      <w:lvlText w:val="o"/>
+      <w:lvlJc w:val="left"/>
+      <w:pPr>
+        <w:ind w:left="4320" w:hanging="360"/>
+      </w:pPr>
+      <w:rPr>
+        <w:rFonts w:ascii="Courier New" w:hAnsi="Courier New" w:cs="Courier New" w:hint="default"/>
+      </w:rPr>
+    </w:lvl>
+    <w:lvl w:ilvl="5" w:tplc="04090005" w:tentative="1">
+      <w:start w:val="1"/>
+      <w:numFmt w:val="bullet"/>
+      <w:lvlText w:val=""/>
+      <w:lvlJc w:val="left"/>
+      <w:pPr>
+        <w:ind w:left="5040" w:hanging="360"/>
+      </w:pPr>
+      <w:rPr>
+        <w:rFonts w:ascii="Wingdings" w:hAnsi="Wingdings" w:hint="default"/>
+      </w:rPr>
+    </w:lvl>
+    <w:lvl w:ilvl="6" w:tplc="04090001" w:tentative="1">
+      <w:start w:val="1"/>
+      <w:numFmt w:val="bullet"/>
+      <w:lvlText w:val=""/>
+      <w:lvlJc w:val="left"/>
+      <w:pPr>
+        <w:ind w:left="5760" w:hanging="360"/>
+      </w:pPr>
+      <w:rPr>
+        <w:rFonts w:ascii="Symbol" w:hAnsi="Symbol" w:hint="default"/>
+      </w:rPr>
+    </w:lvl>
+    <w:lvl w:ilvl="7" w:tplc="04090003" w:tentative="1">
+      <w:start w:val="1"/>
+      <w:numFmt w:val="bullet"/>
+      <w:lvlText w:val="o"/>
+      <w:lvlJc w:val="left"/>
+      <w:pPr>
+        <w:ind w:left="6480" w:hanging="360"/>
+      </w:pPr>
+      <w:rPr>
+        <w:rFonts w:ascii="Courier New" w:hAnsi="Courier New" w:cs="Courier New" w:hint="default"/>
+      </w:rPr>
+    </w:lvl>
+    <w:lvl w:ilvl="8" w:tplc="04090005" w:tentative="1">
+      <w:start w:val="1"/>
+      <w:numFmt w:val="bullet"/>
+      <w:lvlText w:val=""/>
+      <w:lvlJc w:val="left"/>
+      <w:pPr>
+        <w:ind w:left="7200" w:hanging="360"/>
+      </w:pPr>
+      <w:rPr>
+        <w:rFonts w:ascii="Wingdings" w:hAnsi="Wingdings" w:hint="default"/>
+      </w:rPr>
+    </w:lvl>
+  </w:abstractNum>
+  <w:abstractNum w:abstractNumId="7" w15:restartNumberingAfterBreak="0">
+    <w:nsid w:val="7D4468F8"/>
+    <w:multiLevelType w:val="hybridMultilevel"/>
+    <w:tmpl w:val="DA209F7C"/>
+    <w:lvl w:ilvl="0" w:tplc="0409000F">
+      <w:start w:val="1"/>
+      <w:numFmt w:val="decimal"/>
+      <w:lvlText w:val="%1."/>
+      <w:lvlJc w:val="left"/>
+      <w:pPr>
+        <w:ind w:left="720" w:hanging="360"/>
+      </w:pPr>
+      <w:rPr>
+        <w:rFonts w:hint="default"/>
+      </w:rPr>
+    </w:lvl>
+    <w:lvl w:ilvl="1" w:tplc="04090019" w:tentative="1">
+      <w:start w:val="1"/>
+      <w:numFmt w:val="lowerLetter"/>
+      <w:lvlText w:val="%2."/>
+      <w:lvlJc w:val="left"/>
+      <w:pPr>
+        <w:ind w:left="1440" w:hanging="360"/>
+      </w:pPr>
+    </w:lvl>
+    <w:lvl w:ilvl="2" w:tplc="0409001B" w:tentative="1">
+      <w:start w:val="1"/>
+      <w:numFmt w:val="lowerRoman"/>
+      <w:lvlText w:val="%3."/>
+      <w:lvlJc w:val="right"/>
+      <w:pPr>
+        <w:ind w:left="2160" w:hanging="180"/>
+      </w:pPr>
+    </w:lvl>
+    <w:lvl w:ilvl="3" w:tplc="0409000F" w:tentative="1">
+      <w:start w:val="1"/>
+      <w:numFmt w:val="decimal"/>
+      <w:lvlText w:val="%4."/>
+      <w:lvlJc w:val="left"/>
+      <w:pPr>
+        <w:ind w:left="2880" w:hanging="360"/>
+      </w:pPr>
+    </w:lvl>
+    <w:lvl w:ilvl="4" w:tplc="04090019" w:tentative="1">
+      <w:start w:val="1"/>
+      <w:numFmt w:val="lowerLetter"/>
+      <w:lvlText w:val="%5."/>
+      <w:lvlJc w:val="left"/>
+      <w:pPr>
+        <w:ind w:left="3600" w:hanging="360"/>
+      </w:pPr>
+    </w:lvl>
+    <w:lvl w:ilvl="5" w:tplc="0409001B" w:tentative="1">
+      <w:start w:val="1"/>
+      <w:numFmt w:val="lowerRoman"/>
+      <w:lvlText w:val="%6."/>
+      <w:lvlJc w:val="right"/>
+      <w:pPr>
+        <w:ind w:left="4320" w:hanging="180"/>
+      </w:pPr>
+    </w:lvl>
+    <w:lvl w:ilvl="6" w:tplc="0409000F" w:tentative="1">
+      <w:start w:val="1"/>
+      <w:numFmt w:val="decimal"/>
+      <w:lvlText w:val="%7."/>
+      <w:lvlJc w:val="left"/>
+      <w:pPr>
+        <w:ind w:left="5040" w:hanging="360"/>
+      </w:pPr>
+    </w:lvl>
+    <w:lvl w:ilvl="7" w:tplc="04090019" w:tentative="1">
+      <w:start w:val="1"/>
+      <w:numFmt w:val="lowerLetter"/>
+      <w:lvlText w:val="%8."/>
+      <w:lvlJc w:val="left"/>
+      <w:pPr>
+        <w:ind w:left="5760" w:hanging="360"/>
+      </w:pPr>
+    </w:lvl>
+    <w:lvl w:ilvl="8" w:tplc="0409001B" w:tentative="1">
+      <w:start w:val="1"/>
+      <w:numFmt w:val="lowerRoman"/>
+      <w:lvlText w:val="%9."/>
+      <w:lvlJc w:val="right"/>
+      <w:pPr>
         <w:ind w:left="6480" w:hanging="180"/>
       </w:pPr>
     </w:lvl>
   </w:abstractNum>
   <w:num w:numId="1" w16cid:durableId="2067293495">
+    <w:abstractNumId w:val="7"/>
+  </w:num>
+  <w:num w:numId="2" w16cid:durableId="635378593">
+    <w:abstractNumId w:val="3"/>
+  </w:num>
+  <w:num w:numId="3" w16cid:durableId="967860802">
     <w:abstractNumId w:val="2"/>
   </w:num>
-  <w:num w:numId="2" w16cid:durableId="635378593">
+  <w:num w:numId="4" w16cid:durableId="1360812490">
+    <w:abstractNumId w:val="6"/>
+  </w:num>
+  <w:num w:numId="5" w16cid:durableId="864321520">
+    <w:abstractNumId w:val="5"/>
+  </w:num>
+  <w:num w:numId="6" w16cid:durableId="1747343481">
     <w:abstractNumId w:val="1"/>
   </w:num>
-  <w:num w:numId="3" w16cid:durableId="967860802">
+  <w:num w:numId="7" w16cid:durableId="254021375">
+    <w:abstractNumId w:val="4"/>
+  </w:num>
+  <w:num w:numId="8" w16cid:durableId="468473998">
     <w:abstractNumId w:val="0"/>
   </w:num>
 </w:numbering>

</xml_diff>